<commit_message>
Update Project Final Report_1.docx
</commit_message>
<xml_diff>
--- a/branch1/Project Final Report_1.docx
+++ b/branch1/Project Final Report_1.docx
@@ -1,6 +1,6 @@
 
 <file path=word/document.xml><?xml version="1.0" encoding="utf-8"?>
-<w:document xmlns:wpc="http://schemas.microsoft.com/office/word/2010/wordprocessingCanvas" xmlns:cx="http://schemas.microsoft.com/office/drawing/2014/chartex" xmlns:cx1="http://schemas.microsoft.com/office/drawing/2015/9/8/chartex" xmlns:mc="http://schemas.openxmlformats.org/markup-compatibility/2006" xmlns:o="urn:schemas-microsoft-com:office:office" xmlns:r="http://schemas.openxmlformats.org/officeDocument/2006/relationships" xmlns:m="http://schemas.openxmlformats.org/officeDocument/2006/math" xmlns:v="urn:schemas-microsoft-com:vml" xmlns:wp14="http://schemas.microsoft.com/office/word/2010/wordprocessingDrawing" xmlns:wp="http://schemas.openxmlformats.org/drawingml/2006/wordprocessingDrawing" xmlns:w10="urn:schemas-microsoft-com:office:word" xmlns:w="http://schemas.openxmlformats.org/wordprocessingml/2006/main" xmlns:w14="http://schemas.microsoft.com/office/word/2010/wordml" xmlns:w15="http://schemas.microsoft.com/office/word/2012/wordml" xmlns:w16se="http://schemas.microsoft.com/office/word/2015/wordml/symex" xmlns:wpg="http://schemas.microsoft.com/office/word/2010/wordprocessingGroup" xmlns:wpi="http://schemas.microsoft.com/office/word/2010/wordprocessingInk" xmlns:wne="http://schemas.microsoft.com/office/word/2006/wordml" xmlns:wps="http://schemas.microsoft.com/office/word/2010/wordprocessingShape" mc:Ignorable="w14 w15 w16se wp14">
+<w:document xmlns:wpc="http://schemas.microsoft.com/office/word/2010/wordprocessingCanvas" xmlns:cx="http://schemas.microsoft.com/office/drawing/2014/chartex" xmlns:cx1="http://schemas.microsoft.com/office/drawing/2015/9/8/chartex" xmlns:cx2="http://schemas.microsoft.com/office/drawing/2015/10/21/chartex" xmlns:cx3="http://schemas.microsoft.com/office/drawing/2016/5/9/chartex" xmlns:cx4="http://schemas.microsoft.com/office/drawing/2016/5/10/chartex" xmlns:cx5="http://schemas.microsoft.com/office/drawing/2016/5/11/chartex" xmlns:cx6="http://schemas.microsoft.com/office/drawing/2016/5/12/chartex" xmlns:cx7="http://schemas.microsoft.com/office/drawing/2016/5/13/chartex" xmlns:cx8="http://schemas.microsoft.com/office/drawing/2016/5/14/chartex" xmlns:mc="http://schemas.openxmlformats.org/markup-compatibility/2006" xmlns:aink="http://schemas.microsoft.com/office/drawing/2016/ink" xmlns:am3d="http://schemas.microsoft.com/office/drawing/2017/model3d" xmlns:o="urn:schemas-microsoft-com:office:office" xmlns:r="http://schemas.openxmlformats.org/officeDocument/2006/relationships" xmlns:m="http://schemas.openxmlformats.org/officeDocument/2006/math" xmlns:v="urn:schemas-microsoft-com:vml" xmlns:wp14="http://schemas.microsoft.com/office/word/2010/wordprocessingDrawing" xmlns:wp="http://schemas.openxmlformats.org/drawingml/2006/wordprocessingDrawing" xmlns:w10="urn:schemas-microsoft-com:office:word" xmlns:w="http://schemas.openxmlformats.org/wordprocessingml/2006/main" xmlns:w14="http://schemas.microsoft.com/office/word/2010/wordml" xmlns:w15="http://schemas.microsoft.com/office/word/2012/wordml" xmlns:w16cid="http://schemas.microsoft.com/office/word/2016/wordml/cid" xmlns:w16se="http://schemas.microsoft.com/office/word/2015/wordml/symex" xmlns:wpg="http://schemas.microsoft.com/office/word/2010/wordprocessingGroup" xmlns:wpi="http://schemas.microsoft.com/office/word/2010/wordprocessingInk" xmlns:wne="http://schemas.microsoft.com/office/word/2006/wordml" xmlns:wps="http://schemas.microsoft.com/office/word/2010/wordprocessingShape" mc:Ignorable="w14 w15 w16se w16cid wp14">
   <w:body>
     <w:p>
       <w:pPr>
@@ -1430,15 +1430,24 @@
         <w:rPr>
           <w:rFonts w:ascii="Times New Roman" w:hAnsi="Times New Roman" w:cs="Times New Roman"/>
           <w:b/>
-          <w:sz w:val="24"/>
-        </w:rPr>
-      </w:pPr>
-      <w:r>
+        </w:rPr>
+      </w:pPr>
+    </w:p>
+    <w:p>
+      <w:pPr>
         <w:rPr>
           <w:rFonts w:ascii="Times New Roman" w:hAnsi="Times New Roman" w:cs="Times New Roman"/>
           <w:b/>
           <w:sz w:val="24"/>
         </w:rPr>
+      </w:pPr>
+      <w:r>
+        <w:rPr>
+          <w:rFonts w:ascii="Times New Roman" w:hAnsi="Times New Roman" w:cs="Times New Roman"/>
+          <w:b/>
+          <w:sz w:val="24"/>
+        </w:rPr>
+        <w:lastRenderedPageBreak/>
         <w:t>2</w:t>
       </w:r>
       <w:r>
@@ -1469,47 +1478,192 @@
         <w:rPr>
           <w:rFonts w:ascii="Times New Roman" w:hAnsi="Times New Roman" w:cs="Times New Roman"/>
         </w:rPr>
-        <w:lastRenderedPageBreak/>
-        <w:t>Different countries have different airline authorities that control airline traffic for their respective countries. Usually these authorities hosts the data of these airlines including delay information.</w:t>
-      </w:r>
-    </w:p>
-    <w:p>
-      <w:pPr>
-        <w:rPr>
-          <w:rFonts w:ascii="Times New Roman" w:hAnsi="Times New Roman" w:cs="Times New Roman"/>
-        </w:rPr>
-      </w:pPr>
-      <w:r>
-        <w:rPr>
-          <w:rFonts w:ascii="Times New Roman" w:hAnsi="Times New Roman" w:cs="Times New Roman"/>
-        </w:rPr>
-        <w:t>For United States, U.S. Department of Transportation, a government agency, maintains and make this data public. Thanks to Bureau of Transportation Statistics, which is part of DOT, we have found the source for reliable, robust and continuous data of flights including delays, cancellation and diversion information.</w:t>
-      </w:r>
-    </w:p>
-    <w:p>
-      <w:pPr>
-        <w:rPr>
-          <w:rFonts w:ascii="Times New Roman" w:hAnsi="Times New Roman" w:cs="Times New Roman"/>
-        </w:rPr>
-      </w:pPr>
-      <w:r>
-        <w:rPr>
-          <w:rFonts w:ascii="Times New Roman" w:hAnsi="Times New Roman" w:cs="Times New Roman"/>
-        </w:rPr>
-        <w:t>These government agencies also regularly publish data via their open data Data.gov platform</w:t>
-      </w:r>
-    </w:p>
-    <w:p>
-      <w:pPr>
-        <w:rPr>
-          <w:rFonts w:ascii="Times New Roman" w:hAnsi="Times New Roman" w:cs="Times New Roman"/>
-        </w:rPr>
-      </w:pPr>
-      <w:r>
-        <w:rPr>
-          <w:rFonts w:ascii="Times New Roman" w:hAnsi="Times New Roman" w:cs="Times New Roman"/>
-        </w:rPr>
-        <w:t>We will be pulling on time performance dataset of all the flights of United States. Such airline dataset is generally associated to IATA_CODE which is nothing but a unique code given to every airline and airport. It is used to across databases for easy cross-reference.</w:t>
+        <w:t>Each country has an</w:t>
+      </w:r>
+      <w:r>
+        <w:rPr>
+          <w:rFonts w:ascii="Times New Roman" w:hAnsi="Times New Roman" w:cs="Times New Roman"/>
+        </w:rPr>
+        <w:t xml:space="preserve"> </w:t>
+      </w:r>
+      <w:r>
+        <w:rPr>
+          <w:rFonts w:ascii="Times New Roman" w:hAnsi="Times New Roman" w:cs="Times New Roman"/>
+        </w:rPr>
+        <w:t>authority</w:t>
+      </w:r>
+      <w:r>
+        <w:rPr>
+          <w:rFonts w:ascii="Times New Roman" w:hAnsi="Times New Roman" w:cs="Times New Roman"/>
+        </w:rPr>
+        <w:t xml:space="preserve"> that control</w:t>
+      </w:r>
+      <w:r>
+        <w:rPr>
+          <w:rFonts w:ascii="Times New Roman" w:hAnsi="Times New Roman" w:cs="Times New Roman"/>
+        </w:rPr>
+        <w:t>s</w:t>
+      </w:r>
+      <w:r>
+        <w:rPr>
+          <w:rFonts w:ascii="Times New Roman" w:hAnsi="Times New Roman" w:cs="Times New Roman"/>
+        </w:rPr>
+        <w:t xml:space="preserve"> airline traffic for </w:t>
+      </w:r>
+      <w:r>
+        <w:rPr>
+          <w:rFonts w:ascii="Times New Roman" w:hAnsi="Times New Roman" w:cs="Times New Roman"/>
+        </w:rPr>
+        <w:t>them</w:t>
+      </w:r>
+      <w:r>
+        <w:rPr>
+          <w:rFonts w:ascii="Times New Roman" w:hAnsi="Times New Roman" w:cs="Times New Roman"/>
+        </w:rPr>
+        <w:t xml:space="preserve">. Usually these authorities </w:t>
+      </w:r>
+      <w:r>
+        <w:rPr>
+          <w:rFonts w:ascii="Times New Roman" w:hAnsi="Times New Roman" w:cs="Times New Roman"/>
+        </w:rPr>
+        <w:t>host</w:t>
+      </w:r>
+      <w:r>
+        <w:rPr>
+          <w:rFonts w:ascii="Times New Roman" w:hAnsi="Times New Roman" w:cs="Times New Roman"/>
+        </w:rPr>
+        <w:t xml:space="preserve"> the </w:t>
+      </w:r>
+      <w:r>
+        <w:rPr>
+          <w:rFonts w:ascii="Times New Roman" w:hAnsi="Times New Roman" w:cs="Times New Roman"/>
+        </w:rPr>
+        <w:t xml:space="preserve">flight </w:t>
+      </w:r>
+      <w:r>
+        <w:rPr>
+          <w:rFonts w:ascii="Times New Roman" w:hAnsi="Times New Roman" w:cs="Times New Roman"/>
+        </w:rPr>
+        <w:t>data including delay information.</w:t>
+      </w:r>
+    </w:p>
+    <w:p>
+      <w:pPr>
+        <w:rPr>
+          <w:rFonts w:ascii="Times New Roman" w:hAnsi="Times New Roman" w:cs="Times New Roman"/>
+        </w:rPr>
+      </w:pPr>
+      <w:r>
+        <w:rPr>
+          <w:rFonts w:ascii="Times New Roman" w:hAnsi="Times New Roman" w:cs="Times New Roman"/>
+        </w:rPr>
+        <w:t xml:space="preserve">For United States, U.S </w:t>
+      </w:r>
+      <w:r>
+        <w:rPr>
+          <w:rFonts w:ascii="Times New Roman" w:hAnsi="Times New Roman" w:cs="Times New Roman"/>
+        </w:rPr>
+        <w:t xml:space="preserve">DOT </w:t>
+      </w:r>
+      <w:r>
+        <w:rPr>
+          <w:rFonts w:ascii="Times New Roman" w:hAnsi="Times New Roman" w:cs="Times New Roman"/>
+        </w:rPr>
+        <w:t xml:space="preserve">maintains and make this data public. Thanks to Bureau of Transportation Statistics, which is part of DOT, we have found the source for </w:t>
+      </w:r>
+      <w:r>
+        <w:rPr>
+          <w:rFonts w:ascii="Times New Roman" w:hAnsi="Times New Roman" w:cs="Times New Roman"/>
+        </w:rPr>
+        <w:t xml:space="preserve">a </w:t>
+      </w:r>
+      <w:r>
+        <w:rPr>
+          <w:rFonts w:ascii="Times New Roman" w:hAnsi="Times New Roman" w:cs="Times New Roman"/>
+        </w:rPr>
+        <w:t>reliable, robust and continuous data of flights including delays, cancellation and diversion information.</w:t>
+      </w:r>
+    </w:p>
+    <w:p>
+      <w:pPr>
+        <w:rPr>
+          <w:rFonts w:ascii="Times New Roman" w:hAnsi="Times New Roman" w:cs="Times New Roman"/>
+        </w:rPr>
+      </w:pPr>
+      <w:r>
+        <w:rPr>
+          <w:rFonts w:ascii="Times New Roman" w:hAnsi="Times New Roman" w:cs="Times New Roman"/>
+        </w:rPr>
+        <w:t>These government agencies also regularly publish data via their open Data.gov platform</w:t>
+      </w:r>
+    </w:p>
+    <w:p>
+      <w:pPr>
+        <w:rPr>
+          <w:rFonts w:ascii="Times New Roman" w:hAnsi="Times New Roman" w:cs="Times New Roman"/>
+        </w:rPr>
+      </w:pPr>
+      <w:r>
+        <w:rPr>
+          <w:rFonts w:ascii="Times New Roman" w:hAnsi="Times New Roman" w:cs="Times New Roman"/>
+        </w:rPr>
+        <w:t xml:space="preserve">We </w:t>
+      </w:r>
+      <w:r>
+        <w:rPr>
+          <w:rFonts w:ascii="Times New Roman" w:hAnsi="Times New Roman" w:cs="Times New Roman"/>
+        </w:rPr>
+        <w:t xml:space="preserve">have downloaded </w:t>
+      </w:r>
+      <w:r>
+        <w:rPr>
+          <w:rFonts w:ascii="Times New Roman" w:hAnsi="Times New Roman" w:cs="Times New Roman"/>
+        </w:rPr>
+        <w:t xml:space="preserve">on time performance data of all the </w:t>
+      </w:r>
+      <w:r>
+        <w:rPr>
+          <w:rFonts w:ascii="Times New Roman" w:hAnsi="Times New Roman" w:cs="Times New Roman"/>
+        </w:rPr>
+        <w:t xml:space="preserve">US domestic </w:t>
+      </w:r>
+      <w:r>
+        <w:rPr>
+          <w:rFonts w:ascii="Times New Roman" w:hAnsi="Times New Roman" w:cs="Times New Roman"/>
+        </w:rPr>
+        <w:t xml:space="preserve">flights. Such airline dataset is generally associated to IATA_CODE which is </w:t>
+      </w:r>
+      <w:proofErr w:type="gramStart"/>
+      <w:r>
+        <w:rPr>
+          <w:rFonts w:ascii="Times New Roman" w:hAnsi="Times New Roman" w:cs="Times New Roman"/>
+        </w:rPr>
+        <w:t>a</w:t>
+      </w:r>
+      <w:r>
+        <w:rPr>
+          <w:rFonts w:ascii="Times New Roman" w:hAnsi="Times New Roman" w:cs="Times New Roman"/>
+        </w:rPr>
+        <w:t>n</w:t>
+      </w:r>
+      <w:proofErr w:type="gramEnd"/>
+      <w:r>
+        <w:rPr>
+          <w:rFonts w:ascii="Times New Roman" w:hAnsi="Times New Roman" w:cs="Times New Roman"/>
+        </w:rPr>
+        <w:t xml:space="preserve"> unique code given to every airline and airport. It is used</w:t>
+      </w:r>
+      <w:r>
+        <w:rPr>
+          <w:rFonts w:ascii="Times New Roman" w:hAnsi="Times New Roman" w:cs="Times New Roman"/>
+        </w:rPr>
+        <w:t xml:space="preserve"> </w:t>
+      </w:r>
+      <w:r>
+        <w:rPr>
+          <w:rFonts w:ascii="Times New Roman" w:hAnsi="Times New Roman" w:cs="Times New Roman"/>
+        </w:rPr>
+        <w:t>across databases for easy cross-reference.</w:t>
       </w:r>
     </w:p>
     <w:p>
@@ -1523,7 +1677,31 @@
         <w:rPr>
           <w:rFonts w:ascii="Calibri" w:eastAsia="Calibri" w:hAnsi="Calibri" w:cs="Mangal"/>
         </w:rPr>
-        <w:t>Let us look at couple of basic datasets:</w:t>
+        <w:t>Let</w:t>
+      </w:r>
+      <w:r>
+        <w:rPr>
+          <w:rFonts w:ascii="Calibri" w:eastAsia="Calibri" w:hAnsi="Calibri" w:cs="Mangal"/>
+        </w:rPr>
+        <w:t xml:space="preserve"> us</w:t>
+      </w:r>
+      <w:r>
+        <w:rPr>
+          <w:rFonts w:ascii="Calibri" w:eastAsia="Calibri" w:hAnsi="Calibri" w:cs="Mangal"/>
+        </w:rPr>
+        <w:t xml:space="preserve"> look at </w:t>
+      </w:r>
+      <w:r>
+        <w:rPr>
+          <w:rFonts w:ascii="Calibri" w:eastAsia="Calibri" w:hAnsi="Calibri" w:cs="Mangal"/>
+        </w:rPr>
+        <w:t>main data constituents</w:t>
+      </w:r>
+      <w:r>
+        <w:rPr>
+          <w:rFonts w:ascii="Calibri" w:eastAsia="Calibri" w:hAnsi="Calibri" w:cs="Mangal"/>
+        </w:rPr>
+        <w:t>:</w:t>
       </w:r>
     </w:p>
     <w:p>
@@ -1538,13 +1716,7 @@
           <w:rFonts w:ascii="Calibri" w:eastAsia="Calibri" w:hAnsi="Calibri" w:cs="Mangal"/>
           <w:b/>
         </w:rPr>
-        <w:t>Airlines:</w:t>
-      </w:r>
-      <w:r>
-        <w:rPr>
-          <w:rFonts w:ascii="Calibri" w:eastAsia="Calibri" w:hAnsi="Calibri" w:cs="Mangal"/>
-        </w:rPr>
-        <w:t xml:space="preserve"> This is needed to map IATA_CODE with actual airline names</w:t>
+        <w:t>Airlines</w:t>
       </w:r>
     </w:p>
     <w:p>
@@ -1566,9 +1738,9 @@
           <w:noProof/>
         </w:rPr>
         <w:drawing>
-          <wp:inline distT="0" distB="0" distL="0" distR="0" wp14:anchorId="4A86EC02" wp14:editId="3518E7F6">
-            <wp:extent cx="2409825" cy="2200275"/>
-            <wp:effectExtent l="0" t="0" r="9525" b="9525"/>
+          <wp:inline distT="0" distB="0" distL="0" distR="0" wp14:anchorId="4A86EC02" wp14:editId="3E1CB647">
+            <wp:extent cx="2009775" cy="1835012"/>
+            <wp:effectExtent l="0" t="0" r="0" b="0"/>
             <wp:docPr id="28" name="Picture 1"/>
             <wp:cNvGraphicFramePr>
               <a:graphicFrameLocks xmlns:a="http://schemas.openxmlformats.org/drawingml/2006/main" noChangeAspect="1"/>
@@ -1598,7 +1770,7 @@
                   <pic:spPr bwMode="auto">
                     <a:xfrm>
                       <a:off x="0" y="0"/>
-                      <a:ext cx="2409825" cy="2200275"/>
+                      <a:ext cx="2055805" cy="1877039"/>
                     </a:xfrm>
                     <a:prstGeom prst="rect">
                       <a:avLst/>
@@ -1620,6 +1792,7 @@
         <w:spacing w:after="160" w:line="256" w:lineRule="auto"/>
         <w:rPr>
           <w:rFonts w:ascii="Calibri" w:eastAsia="Calibri" w:hAnsi="Calibri" w:cs="Mangal"/>
+          <w:b/>
         </w:rPr>
       </w:pPr>
     </w:p>
@@ -1633,8 +1806,9 @@
       <w:r>
         <w:rPr>
           <w:rFonts w:ascii="Calibri" w:eastAsia="Calibri" w:hAnsi="Calibri" w:cs="Mangal"/>
-        </w:rPr>
-        <w:t>Airports: This is needed to map IATA_CODE to actual names of airports.</w:t>
+          <w:b/>
+        </w:rPr>
+        <w:t>Airports</w:t>
       </w:r>
     </w:p>
     <w:p>
@@ -1649,11 +1823,10 @@
           <w:rFonts w:ascii="Calibri" w:eastAsia="Calibri" w:hAnsi="Calibri" w:cs="Mangal"/>
           <w:noProof/>
         </w:rPr>
-        <w:lastRenderedPageBreak/>
         <w:drawing>
-          <wp:inline distT="0" distB="0" distL="0" distR="0" wp14:anchorId="17879D0A" wp14:editId="48A045D9">
-            <wp:extent cx="3819525" cy="2476500"/>
-            <wp:effectExtent l="0" t="0" r="9525" b="0"/>
+          <wp:inline distT="0" distB="0" distL="0" distR="0" wp14:anchorId="17879D0A" wp14:editId="65D95853">
+            <wp:extent cx="3746072" cy="2428875"/>
+            <wp:effectExtent l="0" t="0" r="6985" b="0"/>
             <wp:docPr id="29" name="Picture 7"/>
             <wp:cNvGraphicFramePr>
               <a:graphicFrameLocks xmlns:a="http://schemas.openxmlformats.org/drawingml/2006/main" noChangeAspect="1"/>
@@ -1683,7 +1856,7 @@
                   <pic:spPr bwMode="auto">
                     <a:xfrm>
                       <a:off x="0" y="0"/>
-                      <a:ext cx="3819525" cy="2476500"/>
+                      <a:ext cx="3790980" cy="2457993"/>
                     </a:xfrm>
                     <a:prstGeom prst="rect">
                       <a:avLst/>
@@ -1704,15 +1877,191 @@
       <w:pPr>
         <w:spacing w:after="160" w:line="256" w:lineRule="auto"/>
         <w:rPr>
+          <w:rFonts w:ascii="Times New Roman" w:eastAsia="Calibri" w:hAnsi="Times New Roman" w:cs="Times New Roman"/>
+          <w:b/>
+          <w:bCs/>
+        </w:rPr>
+      </w:pPr>
+    </w:p>
+    <w:p>
+      <w:pPr>
+        <w:spacing w:after="160" w:line="256" w:lineRule="auto"/>
+        <w:rPr>
+          <w:rFonts w:ascii="Times New Roman" w:eastAsia="Calibri" w:hAnsi="Times New Roman" w:cs="Times New Roman"/>
+          <w:b/>
+          <w:bCs/>
+        </w:rPr>
+      </w:pPr>
+    </w:p>
+    <w:p>
+      <w:pPr>
+        <w:spacing w:after="160" w:line="256" w:lineRule="auto"/>
+        <w:rPr>
+          <w:rFonts w:ascii="Times New Roman" w:eastAsia="Calibri" w:hAnsi="Times New Roman" w:cs="Times New Roman"/>
+          <w:b/>
+          <w:bCs/>
+        </w:rPr>
+      </w:pPr>
+    </w:p>
+    <w:p>
+      <w:pPr>
+        <w:spacing w:after="160" w:line="256" w:lineRule="auto"/>
+        <w:rPr>
+          <w:rFonts w:ascii="Times New Roman" w:hAnsi="Times New Roman" w:cs="Times New Roman"/>
+          <w:b/>
+          <w:bCs/>
+        </w:rPr>
+      </w:pPr>
+      <w:r>
+        <w:rPr>
+          <w:rFonts w:ascii="Times New Roman" w:hAnsi="Times New Roman" w:cs="Times New Roman"/>
+          <w:b/>
+          <w:bCs/>
+        </w:rPr>
+        <w:t xml:space="preserve">On-time performance </w:t>
+      </w:r>
+      <w:r>
+        <w:rPr>
+          <w:rFonts w:ascii="Times New Roman" w:hAnsi="Times New Roman" w:cs="Times New Roman"/>
+          <w:b/>
+          <w:bCs/>
+        </w:rPr>
+        <w:t>D</w:t>
+      </w:r>
+      <w:r>
+        <w:rPr>
+          <w:rFonts w:ascii="Times New Roman" w:hAnsi="Times New Roman" w:cs="Times New Roman"/>
+          <w:b/>
+          <w:bCs/>
+        </w:rPr>
+        <w:t xml:space="preserve">ataset of </w:t>
+      </w:r>
+      <w:r>
+        <w:rPr>
+          <w:rFonts w:ascii="Times New Roman" w:hAnsi="Times New Roman" w:cs="Times New Roman"/>
+          <w:b/>
+          <w:bCs/>
+        </w:rPr>
+        <w:t>USA domestic flights.</w:t>
+      </w:r>
+      <w:r>
+        <w:rPr>
+          <w:rFonts w:ascii="Times New Roman" w:hAnsi="Times New Roman" w:cs="Times New Roman"/>
+          <w:b/>
+          <w:bCs/>
+        </w:rPr>
+        <w:t xml:space="preserve"> </w:t>
+      </w:r>
+      <w:sdt>
+        <w:sdtPr>
+          <w:rPr>
+            <w:rFonts w:ascii="Times New Roman" w:hAnsi="Times New Roman" w:cs="Times New Roman"/>
+            <w:b/>
+            <w:bCs/>
+          </w:rPr>
+          <w:id w:val="-1799058026"/>
+          <w:citation/>
+        </w:sdtPr>
+        <w:sdtContent>
+          <w:r>
+            <w:rPr>
+              <w:rFonts w:ascii="Times New Roman" w:hAnsi="Times New Roman" w:cs="Times New Roman"/>
+              <w:b/>
+              <w:bCs/>
+            </w:rPr>
+            <w:fldChar w:fldCharType="begin"/>
+          </w:r>
+          <w:r>
+            <w:rPr>
+              <w:rFonts w:ascii="Times New Roman" w:hAnsi="Times New Roman" w:cs="Times New Roman"/>
+              <w:b/>
+              <w:bCs/>
+            </w:rPr>
+            <w:instrText xml:space="preserve">CITATION Bur191 \l 1033 </w:instrText>
+          </w:r>
+          <w:r>
+            <w:rPr>
+              <w:rFonts w:ascii="Times New Roman" w:hAnsi="Times New Roman" w:cs="Times New Roman"/>
+              <w:b/>
+              <w:bCs/>
+            </w:rPr>
+            <w:fldChar w:fldCharType="separate"/>
+          </w:r>
+          <w:r>
+            <w:rPr>
+              <w:rFonts w:ascii="Times New Roman" w:hAnsi="Times New Roman" w:cs="Times New Roman"/>
+              <w:b/>
+              <w:bCs/>
+              <w:noProof/>
+            </w:rPr>
+            <w:t xml:space="preserve"> (Bureau of Transportation Statistics, 2013)</w:t>
+          </w:r>
+          <w:r>
+            <w:rPr>
+              <w:rFonts w:ascii="Times New Roman" w:hAnsi="Times New Roman" w:cs="Times New Roman"/>
+              <w:b/>
+              <w:bCs/>
+            </w:rPr>
+            <w:fldChar w:fldCharType="end"/>
+          </w:r>
+        </w:sdtContent>
+      </w:sdt>
+    </w:p>
+    <w:p>
+      <w:pPr>
+        <w:spacing w:after="160" w:line="256" w:lineRule="auto"/>
+        <w:rPr>
+          <w:rFonts w:ascii="Times New Roman" w:hAnsi="Times New Roman" w:cs="Times New Roman"/>
+        </w:rPr>
+      </w:pPr>
+    </w:p>
+    <w:p>
+      <w:pPr>
+        <w:spacing w:after="160" w:line="256" w:lineRule="auto"/>
+        <w:rPr>
+          <w:rFonts w:ascii="Times New Roman" w:hAnsi="Times New Roman" w:cs="Times New Roman"/>
+        </w:rPr>
+      </w:pPr>
+      <w:r>
+        <w:rPr>
+          <w:rFonts w:ascii="Times New Roman" w:hAnsi="Times New Roman" w:cs="Times New Roman"/>
+        </w:rPr>
+        <w:t xml:space="preserve">This dataset </w:t>
+      </w:r>
+      <w:proofErr w:type="gramStart"/>
+      <w:r>
+        <w:rPr>
+          <w:rFonts w:ascii="Times New Roman" w:hAnsi="Times New Roman" w:cs="Times New Roman"/>
+        </w:rPr>
+        <w:t>is regularly updated and published</w:t>
+      </w:r>
+      <w:r>
+        <w:rPr>
+          <w:rFonts w:ascii="Times New Roman" w:hAnsi="Times New Roman" w:cs="Times New Roman"/>
+        </w:rPr>
+        <w:t>,</w:t>
+      </w:r>
+      <w:proofErr w:type="gramEnd"/>
+      <w:r>
+        <w:rPr>
+          <w:rFonts w:ascii="Times New Roman" w:hAnsi="Times New Roman" w:cs="Times New Roman"/>
+        </w:rPr>
+        <w:t xml:space="preserve"> it</w:t>
+      </w:r>
+      <w:r>
+        <w:rPr>
+          <w:rFonts w:ascii="Times New Roman" w:hAnsi="Times New Roman" w:cs="Times New Roman"/>
+        </w:rPr>
+        <w:t xml:space="preserve"> can be downloaded from following URL:</w:t>
+      </w:r>
+    </w:p>
+    <w:p>
+      <w:pPr>
+        <w:spacing w:after="160" w:line="256" w:lineRule="auto"/>
+        <w:rPr>
           <w:rFonts w:ascii="Calibri" w:eastAsia="Calibri" w:hAnsi="Calibri" w:cs="Mangal"/>
         </w:rPr>
       </w:pPr>
-      <w:r>
-        <w:rPr>
-          <w:rFonts w:ascii="Times New Roman" w:eastAsia="Calibri" w:hAnsi="Times New Roman" w:cs="Times New Roman"/>
-        </w:rPr>
-        <w:t>On-time performance dataset of USA domestic flights. This dataset is regularly updated and published which can be downloaded from following URL:</w:t>
-      </w:r>
       <w:r>
         <w:rPr>
           <w:rFonts w:ascii="Calibri" w:eastAsia="Calibri" w:hAnsi="Calibri" w:cs="Mangal"/>
@@ -1740,28 +2089,74 @@
       <w:pPr>
         <w:spacing w:after="160" w:line="256" w:lineRule="auto"/>
         <w:rPr>
-          <w:rFonts w:ascii="Times New Roman" w:eastAsia="Calibri" w:hAnsi="Times New Roman" w:cs="Times New Roman"/>
-        </w:rPr>
-      </w:pPr>
-      <w:r>
-        <w:rPr>
-          <w:rFonts w:ascii="Times New Roman" w:eastAsia="Calibri" w:hAnsi="Times New Roman" w:cs="Times New Roman"/>
-        </w:rPr>
-        <w:t>This is a large dataset with millions of records depending on how much historical data we download.</w:t>
-      </w:r>
+          <w:rFonts w:ascii="Times New Roman" w:hAnsi="Times New Roman" w:cs="Times New Roman"/>
+        </w:rPr>
+      </w:pPr>
     </w:p>
     <w:p>
       <w:pPr>
         <w:spacing w:after="160" w:line="256" w:lineRule="auto"/>
         <w:rPr>
-          <w:rFonts w:ascii="Times New Roman" w:eastAsia="Calibri" w:hAnsi="Times New Roman" w:cs="Times New Roman"/>
-        </w:rPr>
-      </w:pPr>
-      <w:r>
-        <w:rPr>
-          <w:rFonts w:ascii="Times New Roman" w:eastAsia="Calibri" w:hAnsi="Times New Roman" w:cs="Times New Roman"/>
-        </w:rPr>
-        <w:t>For showing high-level information, header is shown below to list all the dataset column names:</w:t>
+          <w:rFonts w:ascii="Times New Roman" w:hAnsi="Times New Roman" w:cs="Times New Roman"/>
+        </w:rPr>
+      </w:pPr>
+      <w:r>
+        <w:rPr>
+          <w:rFonts w:ascii="Times New Roman" w:hAnsi="Times New Roman" w:cs="Times New Roman"/>
+        </w:rPr>
+        <w:t>This is a large dataset with millions of records</w:t>
+      </w:r>
+      <w:r>
+        <w:rPr>
+          <w:rFonts w:ascii="Times New Roman" w:hAnsi="Times New Roman" w:cs="Times New Roman"/>
+        </w:rPr>
+        <w:t>,</w:t>
+      </w:r>
+      <w:r>
+        <w:rPr>
+          <w:rFonts w:ascii="Times New Roman" w:hAnsi="Times New Roman" w:cs="Times New Roman"/>
+        </w:rPr>
+        <w:t xml:space="preserve"> depending on how much historical data we download.</w:t>
+      </w:r>
+    </w:p>
+    <w:p>
+      <w:pPr>
+        <w:spacing w:after="160" w:line="256" w:lineRule="auto"/>
+        <w:rPr>
+          <w:rFonts w:ascii="Times New Roman" w:hAnsi="Times New Roman" w:cs="Times New Roman"/>
+        </w:rPr>
+      </w:pPr>
+    </w:p>
+    <w:p>
+      <w:pPr>
+        <w:spacing w:after="160" w:line="256" w:lineRule="auto"/>
+        <w:rPr>
+          <w:rFonts w:ascii="Times New Roman" w:hAnsi="Times New Roman" w:cs="Times New Roman"/>
+        </w:rPr>
+      </w:pPr>
+      <w:r>
+        <w:rPr>
+          <w:rFonts w:ascii="Times New Roman" w:hAnsi="Times New Roman" w:cs="Times New Roman"/>
+        </w:rPr>
+        <w:t xml:space="preserve">Below are </w:t>
+      </w:r>
+      <w:r>
+        <w:rPr>
+          <w:rFonts w:ascii="Times New Roman" w:hAnsi="Times New Roman" w:cs="Times New Roman"/>
+        </w:rPr>
+        <w:t>all the dataset column</w:t>
+      </w:r>
+      <w:r>
+        <w:rPr>
+          <w:rFonts w:ascii="Times New Roman" w:hAnsi="Times New Roman" w:cs="Times New Roman"/>
+        </w:rPr>
+        <w:t>s downloaded by us</w:t>
+      </w:r>
+      <w:r>
+        <w:rPr>
+          <w:rFonts w:ascii="Times New Roman" w:hAnsi="Times New Roman" w:cs="Times New Roman"/>
+        </w:rPr>
+        <w:t>:</w:t>
       </w:r>
     </w:p>
     <w:p>
@@ -1789,21 +2184,9 @@
         <w:spacing w:after="0" w:line="240" w:lineRule="auto"/>
         <w:textAlignment w:val="baseline"/>
         <w:rPr>
-          <w:rFonts w:ascii="Courier New" w:eastAsia="Times New Roman" w:hAnsi="Courier New" w:cs="Courier New"/>
-          <w:color w:val="000000"/>
-          <w:sz w:val="21"/>
-          <w:szCs w:val="21"/>
-        </w:rPr>
-      </w:pPr>
-      <w:r>
-        <w:rPr>
-          <w:rFonts w:ascii="Courier New" w:eastAsia="Times New Roman" w:hAnsi="Courier New" w:cs="Courier New"/>
-          <w:color w:val="000000"/>
-          <w:sz w:val="21"/>
-          <w:szCs w:val="21"/>
-        </w:rPr>
-        <w:t>Index(['YEAR', 'MONTH', 'DAY', 'DAY_OF_WEEK', 'AIRLINE_CODE', 'FLIGHT_NUMBER','TAIL_NUMBER', 'ORIGIN_AIRPORT', 'DESTINATION_AIRPORT','SCHEDULED_DEPARTURE', 'DEPARTURE_TIME', 'DEPARTURE_DELAY', 'TAXI_OUT','WHEELS_OFF', 'SCHEDULED_TIME', 'ELAPSED_TIME', 'AIR_TIME', 'DISTANCE','WHEELS_ON', 'TAXI_IN', 'SCHEDULED_ARRIVAL', 'ARRIVAL_TIME','ARRIVAL_DELAY', 'DIVERTED', 'CANCELLED', 'CANCELLATION_REASON',’AIR_SYSTEM_DELAY', 'SECURITY_DELAY', 'AIRLINE_DELAY','LATE_AIRCRAFT_DELAY', 'WEATHER_DELAY', 'DATE', 'IATA_CODE', 'AIRLINE','AIRPORT', 'CITY', 'STATE', 'COUNTRY', 'LATITUDE', 'LONGITUDE'],dtype='object')</w:t>
-      </w:r>
+          <w:rFonts w:ascii="Times New Roman" w:hAnsi="Times New Roman" w:cs="Times New Roman"/>
+        </w:rPr>
+      </w:pPr>
     </w:p>
     <w:p>
       <w:pPr>
@@ -1830,10 +2213,56 @@
         <w:spacing w:after="0" w:line="240" w:lineRule="auto"/>
         <w:textAlignment w:val="baseline"/>
         <w:rPr>
-          <w:rFonts w:ascii="Courier New" w:eastAsia="Times New Roman" w:hAnsi="Courier New" w:cs="Courier New"/>
-          <w:color w:val="000000"/>
-          <w:sz w:val="21"/>
-          <w:szCs w:val="21"/>
+          <w:rFonts w:ascii="Times New Roman" w:hAnsi="Times New Roman" w:cs="Times New Roman"/>
+        </w:rPr>
+      </w:pPr>
+      <w:r>
+        <w:rPr>
+          <w:rFonts w:ascii="Times New Roman" w:hAnsi="Times New Roman" w:cs="Times New Roman"/>
+        </w:rPr>
+        <w:t>Index(['YEAR', 'MONTH', 'DAY', 'DAY_OF_WEEK', 'AIRLINE_CODE', 'FLIGHT_NUMBER','TAIL_NUMBER', 'ORIGIN_AIRPORT', 'DESTINATION_AIRPORT','SCHEDULED_DEPARTURE', 'DEPARTURE_TIME', 'DEPARTURE_DELAY', 'TAXI_OUT','WHEELS_OFF', 'SCHEDULED_TIME', 'ELAPSED_TIME', 'AIR_TIME', 'DISTANCE','WHEELS_ON', 'TAXI_IN', 'SCHEDULED_ARRIVAL', 'ARRIVAL_TIME','ARRIVAL_DELAY', 'DIVERTED', 'CANCELLED', 'CANCELLATION_REASON',’AIR_SYSTEM_DELAY', 'SECURITY_DELAY', 'AIRLINE_DELAY','LATE_AIRCRAFT_DELAY', 'WEATHER_DELAY', 'DATE', 'IATA_CODE', 'AIRLINE','AIRPORT', 'CITY', 'STATE', 'COUNTRY', 'LATITUDE', 'LONGITUDE'],</w:t>
+      </w:r>
+      <w:proofErr w:type="spellStart"/>
+      <w:r>
+        <w:rPr>
+          <w:rFonts w:ascii="Times New Roman" w:hAnsi="Times New Roman" w:cs="Times New Roman"/>
+        </w:rPr>
+        <w:t>dtype</w:t>
+      </w:r>
+      <w:proofErr w:type="spellEnd"/>
+      <w:r>
+        <w:rPr>
+          <w:rFonts w:ascii="Times New Roman" w:hAnsi="Times New Roman" w:cs="Times New Roman"/>
+        </w:rPr>
+        <w:t>='object')</w:t>
+      </w:r>
+    </w:p>
+    <w:p>
+      <w:pPr>
+        <w:shd w:val="clear" w:color="auto" w:fill="FFFFFF"/>
+        <w:tabs>
+          <w:tab w:val="left" w:pos="916"/>
+          <w:tab w:val="left" w:pos="1832"/>
+          <w:tab w:val="left" w:pos="2748"/>
+          <w:tab w:val="left" w:pos="3664"/>
+          <w:tab w:val="left" w:pos="4580"/>
+          <w:tab w:val="left" w:pos="5496"/>
+          <w:tab w:val="left" w:pos="6412"/>
+          <w:tab w:val="left" w:pos="7328"/>
+          <w:tab w:val="left" w:pos="8244"/>
+          <w:tab w:val="left" w:pos="9160"/>
+          <w:tab w:val="left" w:pos="10076"/>
+          <w:tab w:val="left" w:pos="10992"/>
+          <w:tab w:val="left" w:pos="11908"/>
+          <w:tab w:val="left" w:pos="12824"/>
+          <w:tab w:val="left" w:pos="13740"/>
+          <w:tab w:val="left" w:pos="14656"/>
+        </w:tabs>
+        <w:wordWrap w:val="0"/>
+        <w:spacing w:after="0" w:line="240" w:lineRule="auto"/>
+        <w:textAlignment w:val="baseline"/>
+        <w:rPr>
+          <w:rFonts w:ascii="Times New Roman" w:hAnsi="Times New Roman" w:cs="Times New Roman"/>
         </w:rPr>
       </w:pPr>
     </w:p>
@@ -1841,14 +2270,122 @@
       <w:pPr>
         <w:spacing w:after="160" w:line="256" w:lineRule="auto"/>
         <w:rPr>
-          <w:rFonts w:ascii="Times New Roman" w:eastAsia="Calibri" w:hAnsi="Times New Roman" w:cs="Times New Roman"/>
-        </w:rPr>
-      </w:pPr>
-      <w:r>
-        <w:rPr>
-          <w:rFonts w:ascii="Times New Roman" w:eastAsia="Calibri" w:hAnsi="Times New Roman" w:cs="Times New Roman"/>
-        </w:rPr>
-        <w:t>Additional details of these can be found on the transtats website which is as follows:</w:t>
+          <w:rFonts w:ascii="Times New Roman" w:hAnsi="Times New Roman" w:cs="Times New Roman"/>
+        </w:rPr>
+      </w:pPr>
+    </w:p>
+    <w:p>
+      <w:pPr>
+        <w:spacing w:after="160" w:line="256" w:lineRule="auto"/>
+        <w:rPr>
+          <w:rFonts w:ascii="Times New Roman" w:hAnsi="Times New Roman" w:cs="Times New Roman"/>
+        </w:rPr>
+      </w:pPr>
+    </w:p>
+    <w:p>
+      <w:pPr>
+        <w:spacing w:after="160" w:line="256" w:lineRule="auto"/>
+        <w:rPr>
+          <w:rFonts w:ascii="Times New Roman" w:hAnsi="Times New Roman" w:cs="Times New Roman"/>
+        </w:rPr>
+      </w:pPr>
+      <w:r>
+        <w:rPr>
+          <w:rFonts w:ascii="Times New Roman" w:hAnsi="Times New Roman" w:cs="Times New Roman"/>
+        </w:rPr>
+        <w:t xml:space="preserve">Additional details </w:t>
+      </w:r>
+      <w:r>
+        <w:rPr>
+          <w:rFonts w:ascii="Times New Roman" w:hAnsi="Times New Roman" w:cs="Times New Roman"/>
+        </w:rPr>
+        <w:t>of these columns</w:t>
+      </w:r>
+      <w:r>
+        <w:rPr>
+          <w:rFonts w:ascii="Times New Roman" w:hAnsi="Times New Roman" w:cs="Times New Roman"/>
+        </w:rPr>
+        <w:t xml:space="preserve"> can be found on the </w:t>
+      </w:r>
+      <w:proofErr w:type="spellStart"/>
+      <w:r>
+        <w:rPr>
+          <w:rFonts w:ascii="Times New Roman" w:hAnsi="Times New Roman" w:cs="Times New Roman"/>
+        </w:rPr>
+        <w:t>T</w:t>
+      </w:r>
+      <w:r>
+        <w:rPr>
+          <w:rFonts w:ascii="Times New Roman" w:hAnsi="Times New Roman" w:cs="Times New Roman"/>
+        </w:rPr>
+        <w:t>ran</w:t>
+      </w:r>
+      <w:r>
+        <w:rPr>
+          <w:rFonts w:ascii="Times New Roman" w:hAnsi="Times New Roman" w:cs="Times New Roman"/>
+        </w:rPr>
+        <w:t>S</w:t>
+      </w:r>
+      <w:r>
+        <w:rPr>
+          <w:rFonts w:ascii="Times New Roman" w:hAnsi="Times New Roman" w:cs="Times New Roman"/>
+        </w:rPr>
+        <w:t>tats</w:t>
+      </w:r>
+      <w:proofErr w:type="spellEnd"/>
+      <w:r>
+        <w:rPr>
+          <w:rFonts w:ascii="Times New Roman" w:hAnsi="Times New Roman" w:cs="Times New Roman"/>
+        </w:rPr>
+        <w:t xml:space="preserve"> website </w:t>
+      </w:r>
+      <w:sdt>
+        <w:sdtPr>
+          <w:rPr>
+            <w:rFonts w:ascii="Times New Roman" w:hAnsi="Times New Roman" w:cs="Times New Roman"/>
+          </w:rPr>
+          <w:id w:val="563616166"/>
+          <w:citation/>
+        </w:sdtPr>
+        <w:sdtContent>
+          <w:r>
+            <w:rPr>
+              <w:rFonts w:ascii="Times New Roman" w:hAnsi="Times New Roman" w:cs="Times New Roman"/>
+            </w:rPr>
+            <w:fldChar w:fldCharType="begin"/>
+          </w:r>
+          <w:r>
+            <w:rPr>
+              <w:rFonts w:ascii="Times New Roman" w:hAnsi="Times New Roman" w:cs="Times New Roman"/>
+            </w:rPr>
+            <w:instrText xml:space="preserve"> CITATION Bur191 \l 1033 </w:instrText>
+          </w:r>
+          <w:r>
+            <w:rPr>
+              <w:rFonts w:ascii="Times New Roman" w:hAnsi="Times New Roman" w:cs="Times New Roman"/>
+            </w:rPr>
+            <w:fldChar w:fldCharType="separate"/>
+          </w:r>
+          <w:r>
+            <w:rPr>
+              <w:rFonts w:ascii="Times New Roman" w:hAnsi="Times New Roman" w:cs="Times New Roman"/>
+              <w:noProof/>
+            </w:rPr>
+            <w:t>(Bureau of Transportation Statistics, 2013)</w:t>
+          </w:r>
+          <w:r>
+            <w:rPr>
+              <w:rFonts w:ascii="Times New Roman" w:hAnsi="Times New Roman" w:cs="Times New Roman"/>
+            </w:rPr>
+            <w:fldChar w:fldCharType="end"/>
+          </w:r>
+        </w:sdtContent>
+      </w:sdt>
+      <w:r>
+        <w:rPr>
+          <w:rFonts w:ascii="Times New Roman" w:hAnsi="Times New Roman" w:cs="Times New Roman"/>
+        </w:rPr>
+        <w:t>, e.g. below screenshots:</w:t>
       </w:r>
     </w:p>
     <w:p>
@@ -2030,85 +2567,432 @@
       <w:pPr>
         <w:spacing w:after="160" w:line="256" w:lineRule="auto"/>
         <w:rPr>
-          <w:rFonts w:ascii="Times New Roman" w:eastAsia="Calibri" w:hAnsi="Times New Roman" w:cs="Times New Roman"/>
-        </w:rPr>
-      </w:pPr>
-      <w:r>
-        <w:rPr>
-          <w:rFonts w:ascii="Times New Roman" w:eastAsia="Calibri" w:hAnsi="Times New Roman" w:cs="Times New Roman"/>
-        </w:rPr>
-        <w:t xml:space="preserve">After carefully studying the data columns available to us, we have decided on downloading few of these that makes more sense in current analysis. We downloaded 10 years of data and tried to load it into python for doing exploratory analysis. As this data se very large and we have limited memory available on our local computers, we ended up noticing extremely slow responsive behavior of python program. It was taking way too more time to load data, combine it. We wanted to focus our work towards creating visualization and not on how much data we can bring in so we decided to restrict our dataset to 1 year of flights data. After using only 1 year of data, we were able to load it comparatively quickly. </w:t>
+          <w:rFonts w:ascii="Times New Roman" w:hAnsi="Times New Roman" w:cs="Times New Roman"/>
+        </w:rPr>
+      </w:pPr>
+      <w:r>
+        <w:rPr>
+          <w:rFonts w:ascii="Times New Roman" w:hAnsi="Times New Roman" w:cs="Times New Roman"/>
+        </w:rPr>
+        <w:t xml:space="preserve">After carefully studying the data columns available to us, we decided </w:t>
+      </w:r>
+      <w:r>
+        <w:rPr>
+          <w:rFonts w:ascii="Times New Roman" w:hAnsi="Times New Roman" w:cs="Times New Roman"/>
+        </w:rPr>
+        <w:t>to</w:t>
+      </w:r>
+      <w:r>
+        <w:rPr>
+          <w:rFonts w:ascii="Times New Roman" w:hAnsi="Times New Roman" w:cs="Times New Roman"/>
+        </w:rPr>
+        <w:t xml:space="preserve"> download </w:t>
+      </w:r>
+      <w:r>
+        <w:rPr>
+          <w:rFonts w:ascii="Times New Roman" w:hAnsi="Times New Roman" w:cs="Times New Roman"/>
+        </w:rPr>
+        <w:t>the ones that</w:t>
+      </w:r>
+      <w:r>
+        <w:rPr>
+          <w:rFonts w:ascii="Times New Roman" w:hAnsi="Times New Roman" w:cs="Times New Roman"/>
+        </w:rPr>
+        <w:t xml:space="preserve"> </w:t>
+      </w:r>
+      <w:r>
+        <w:rPr>
+          <w:rFonts w:ascii="Times New Roman" w:hAnsi="Times New Roman" w:cs="Times New Roman"/>
+        </w:rPr>
+        <w:t>will be useful</w:t>
+      </w:r>
+      <w:r>
+        <w:rPr>
+          <w:rFonts w:ascii="Times New Roman" w:hAnsi="Times New Roman" w:cs="Times New Roman"/>
+        </w:rPr>
+        <w:t xml:space="preserve"> in </w:t>
+      </w:r>
+      <w:r>
+        <w:rPr>
+          <w:rFonts w:ascii="Times New Roman" w:hAnsi="Times New Roman" w:cs="Times New Roman"/>
+        </w:rPr>
+        <w:t>our</w:t>
+      </w:r>
+      <w:r>
+        <w:rPr>
+          <w:rFonts w:ascii="Times New Roman" w:hAnsi="Times New Roman" w:cs="Times New Roman"/>
+        </w:rPr>
+        <w:t xml:space="preserve"> analysis.</w:t>
       </w:r>
     </w:p>
     <w:p>
       <w:pPr>
         <w:spacing w:after="160" w:line="256" w:lineRule="auto"/>
         <w:rPr>
-          <w:rFonts w:ascii="Times New Roman" w:eastAsia="Calibri" w:hAnsi="Times New Roman" w:cs="Times New Roman"/>
-        </w:rPr>
-      </w:pPr>
-      <w:r>
-        <w:rPr>
-          <w:rFonts w:ascii="Times New Roman" w:eastAsia="Calibri" w:hAnsi="Times New Roman" w:cs="Times New Roman"/>
-        </w:rPr>
-        <w:t>Winter months generally tend to have lots of disruption in air traffic due to weather, we decided to first analyze data from the month of January.</w:t>
-      </w:r>
-    </w:p>
-    <w:p>
-      <w:pPr>
-        <w:shd w:val="clear" w:color="auto" w:fill="FFFFFF"/>
-        <w:spacing w:before="60" w:after="100" w:afterAutospacing="1" w:line="240" w:lineRule="auto"/>
-        <w:rPr>
-          <w:rFonts w:ascii="Segoe UI" w:eastAsia="Times New Roman" w:hAnsi="Segoe UI" w:cs="Segoe UI"/>
-          <w:color w:val="24292E"/>
-          <w:sz w:val="24"/>
-          <w:szCs w:val="24"/>
-        </w:rPr>
-      </w:pPr>
-    </w:p>
-    <w:p>
-      <w:pPr>
-        <w:shd w:val="clear" w:color="auto" w:fill="FFFFFF"/>
-        <w:spacing w:before="60" w:after="100" w:afterAutospacing="1" w:line="240" w:lineRule="auto"/>
-        <w:rPr>
-          <w:rFonts w:ascii="Times New Roman" w:eastAsia="Times New Roman" w:hAnsi="Times New Roman" w:cs="Times New Roman"/>
-          <w:color w:val="24292E"/>
-          <w:sz w:val="28"/>
-          <w:szCs w:val="28"/>
-        </w:rPr>
-      </w:pPr>
-      <w:r>
-        <w:rPr>
-          <w:rFonts w:ascii="Times New Roman" w:eastAsia="Times New Roman" w:hAnsi="Times New Roman" w:cs="Times New Roman"/>
-          <w:color w:val="24292E"/>
-          <w:sz w:val="28"/>
-          <w:szCs w:val="28"/>
+          <w:rFonts w:ascii="Times New Roman" w:hAnsi="Times New Roman" w:cs="Times New Roman"/>
+        </w:rPr>
+      </w:pPr>
+      <w:r>
+        <w:rPr>
+          <w:rFonts w:ascii="Times New Roman" w:hAnsi="Times New Roman" w:cs="Times New Roman"/>
+        </w:rPr>
+        <w:t xml:space="preserve">We downloaded 10 years of data and tried to load it into python for exploratory analysis. </w:t>
+      </w:r>
+      <w:proofErr w:type="gramStart"/>
+      <w:r>
+        <w:rPr>
+          <w:rFonts w:ascii="Times New Roman" w:hAnsi="Times New Roman" w:cs="Times New Roman"/>
+        </w:rPr>
+        <w:t>Obviously</w:t>
+      </w:r>
+      <w:proofErr w:type="gramEnd"/>
+      <w:r>
+        <w:rPr>
+          <w:rFonts w:ascii="Times New Roman" w:hAnsi="Times New Roman" w:cs="Times New Roman"/>
+        </w:rPr>
+        <w:t xml:space="preserve"> this data </w:t>
+      </w:r>
+      <w:r>
+        <w:rPr>
+          <w:rFonts w:ascii="Times New Roman" w:hAnsi="Times New Roman" w:cs="Times New Roman"/>
+        </w:rPr>
+        <w:t>wa</w:t>
+      </w:r>
+      <w:r>
+        <w:rPr>
+          <w:rFonts w:ascii="Times New Roman" w:hAnsi="Times New Roman" w:cs="Times New Roman"/>
+        </w:rPr>
+        <w:t>s very large and we have limited memory available</w:t>
+      </w:r>
+      <w:r>
+        <w:rPr>
+          <w:rFonts w:ascii="Times New Roman" w:hAnsi="Times New Roman" w:cs="Times New Roman"/>
+        </w:rPr>
+        <w:t xml:space="preserve"> to us</w:t>
+      </w:r>
+      <w:r>
+        <w:rPr>
+          <w:rFonts w:ascii="Times New Roman" w:hAnsi="Times New Roman" w:cs="Times New Roman"/>
+        </w:rPr>
+        <w:t xml:space="preserve"> on our local computers, we </w:t>
+      </w:r>
+      <w:r>
+        <w:rPr>
+          <w:rFonts w:ascii="Times New Roman" w:hAnsi="Times New Roman" w:cs="Times New Roman"/>
+        </w:rPr>
+        <w:t>noticed</w:t>
+      </w:r>
+      <w:r>
+        <w:rPr>
+          <w:rFonts w:ascii="Times New Roman" w:hAnsi="Times New Roman" w:cs="Times New Roman"/>
+        </w:rPr>
+        <w:t xml:space="preserve"> extremely slow responsive behavior of python program. It was taking </w:t>
+      </w:r>
+      <w:r>
+        <w:rPr>
+          <w:rFonts w:ascii="Times New Roman" w:hAnsi="Times New Roman" w:cs="Times New Roman"/>
+        </w:rPr>
+        <w:t>a lot of</w:t>
+      </w:r>
+      <w:r>
+        <w:rPr>
+          <w:rFonts w:ascii="Times New Roman" w:hAnsi="Times New Roman" w:cs="Times New Roman"/>
+        </w:rPr>
+        <w:t xml:space="preserve"> time to load data</w:t>
+      </w:r>
+      <w:r>
+        <w:rPr>
+          <w:rFonts w:ascii="Times New Roman" w:hAnsi="Times New Roman" w:cs="Times New Roman"/>
+        </w:rPr>
+        <w:t xml:space="preserve"> and</w:t>
+      </w:r>
+      <w:r>
+        <w:rPr>
+          <w:rFonts w:ascii="Times New Roman" w:hAnsi="Times New Roman" w:cs="Times New Roman"/>
+        </w:rPr>
+        <w:t xml:space="preserve"> </w:t>
+      </w:r>
+      <w:r>
+        <w:rPr>
+          <w:rFonts w:ascii="Times New Roman" w:hAnsi="Times New Roman" w:cs="Times New Roman"/>
+        </w:rPr>
+        <w:t>process</w:t>
+      </w:r>
+      <w:r>
+        <w:rPr>
+          <w:rFonts w:ascii="Times New Roman" w:hAnsi="Times New Roman" w:cs="Times New Roman"/>
+        </w:rPr>
+        <w:t xml:space="preserve"> it.</w:t>
+      </w:r>
+    </w:p>
+    <w:p>
+      <w:pPr>
+        <w:spacing w:after="160" w:line="256" w:lineRule="auto"/>
+        <w:rPr>
+          <w:rFonts w:ascii="Times New Roman" w:hAnsi="Times New Roman" w:cs="Times New Roman"/>
+        </w:rPr>
+      </w:pPr>
+      <w:r>
+        <w:rPr>
+          <w:rFonts w:ascii="Times New Roman" w:hAnsi="Times New Roman" w:cs="Times New Roman"/>
+        </w:rPr>
+        <w:t>Our main</w:t>
+      </w:r>
+      <w:r>
+        <w:rPr>
+          <w:rFonts w:ascii="Times New Roman" w:hAnsi="Times New Roman" w:cs="Times New Roman"/>
+        </w:rPr>
+        <w:t xml:space="preserve"> focus </w:t>
+      </w:r>
+      <w:r>
+        <w:rPr>
+          <w:rFonts w:ascii="Times New Roman" w:hAnsi="Times New Roman" w:cs="Times New Roman"/>
+        </w:rPr>
+        <w:t>was to</w:t>
+      </w:r>
+      <w:r>
+        <w:rPr>
+          <w:rFonts w:ascii="Times New Roman" w:hAnsi="Times New Roman" w:cs="Times New Roman"/>
+        </w:rPr>
+        <w:t xml:space="preserve"> creat visualization and not how much data we can bring in</w:t>
+      </w:r>
+      <w:r>
+        <w:rPr>
+          <w:rFonts w:ascii="Times New Roman" w:hAnsi="Times New Roman" w:cs="Times New Roman"/>
+        </w:rPr>
+        <w:t>,</w:t>
+      </w:r>
+      <w:r>
+        <w:rPr>
+          <w:rFonts w:ascii="Times New Roman" w:hAnsi="Times New Roman" w:cs="Times New Roman"/>
+        </w:rPr>
+        <w:t xml:space="preserve"> so we decided to restrict our dataset to 1 year. After using only 1 year of data, we were able to load </w:t>
+      </w:r>
+      <w:r>
+        <w:rPr>
+          <w:rFonts w:ascii="Times New Roman" w:hAnsi="Times New Roman" w:cs="Times New Roman"/>
+        </w:rPr>
+        <w:t xml:space="preserve">and process </w:t>
+      </w:r>
+      <w:r>
+        <w:rPr>
+          <w:rFonts w:ascii="Times New Roman" w:hAnsi="Times New Roman" w:cs="Times New Roman"/>
+        </w:rPr>
+        <w:t xml:space="preserve">it </w:t>
+      </w:r>
+      <w:r>
+        <w:rPr>
+          <w:rFonts w:ascii="Times New Roman" w:hAnsi="Times New Roman" w:cs="Times New Roman"/>
+        </w:rPr>
+        <w:t>successfully.</w:t>
+      </w:r>
+    </w:p>
+    <w:p>
+      <w:pPr>
+        <w:spacing w:after="160" w:line="256" w:lineRule="auto"/>
+        <w:rPr>
+          <w:rFonts w:ascii="Times New Roman" w:hAnsi="Times New Roman" w:cs="Times New Roman"/>
+        </w:rPr>
+      </w:pPr>
+      <w:r>
+        <w:rPr>
+          <w:rFonts w:ascii="Times New Roman" w:hAnsi="Times New Roman" w:cs="Times New Roman"/>
+        </w:rPr>
+        <w:t xml:space="preserve">Winter months generally have lots of disruption in air traffic due to </w:t>
+      </w:r>
+      <w:r>
+        <w:rPr>
+          <w:rFonts w:ascii="Times New Roman" w:hAnsi="Times New Roman" w:cs="Times New Roman"/>
+        </w:rPr>
+        <w:t xml:space="preserve">unusual </w:t>
+      </w:r>
+      <w:r>
+        <w:rPr>
+          <w:rFonts w:ascii="Times New Roman" w:hAnsi="Times New Roman" w:cs="Times New Roman"/>
+        </w:rPr>
+        <w:t xml:space="preserve">weather, </w:t>
+      </w:r>
+      <w:r>
+        <w:rPr>
+          <w:rFonts w:ascii="Times New Roman" w:hAnsi="Times New Roman" w:cs="Times New Roman"/>
+        </w:rPr>
+        <w:t xml:space="preserve">so </w:t>
+      </w:r>
+      <w:r>
+        <w:rPr>
+          <w:rFonts w:ascii="Times New Roman" w:hAnsi="Times New Roman" w:cs="Times New Roman"/>
+        </w:rPr>
+        <w:t xml:space="preserve">we decided to </w:t>
+      </w:r>
+      <w:r>
+        <w:rPr>
+          <w:rFonts w:ascii="Times New Roman" w:hAnsi="Times New Roman" w:cs="Times New Roman"/>
+        </w:rPr>
+        <w:t>focus on</w:t>
+      </w:r>
+      <w:r>
+        <w:rPr>
+          <w:rFonts w:ascii="Times New Roman" w:hAnsi="Times New Roman" w:cs="Times New Roman"/>
+        </w:rPr>
+        <w:t xml:space="preserve"> the month of January.</w:t>
+      </w:r>
+    </w:p>
+    <w:p>
+      <w:pPr>
+        <w:shd w:val="clear" w:color="auto" w:fill="FFFFFF"/>
+        <w:spacing w:before="60" w:after="100" w:afterAutospacing="1" w:line="240" w:lineRule="auto"/>
+        <w:rPr>
+          <w:rFonts w:ascii="Times New Roman" w:hAnsi="Times New Roman" w:cs="Times New Roman"/>
+        </w:rPr>
+      </w:pPr>
+    </w:p>
+    <w:p>
+      <w:pPr>
+        <w:shd w:val="clear" w:color="auto" w:fill="FFFFFF"/>
+        <w:spacing w:before="60" w:after="100" w:afterAutospacing="1" w:line="240" w:lineRule="auto"/>
+        <w:rPr>
+          <w:rFonts w:ascii="Times New Roman" w:hAnsi="Times New Roman" w:cs="Times New Roman"/>
+          <w:b/>
+          <w:bCs/>
+        </w:rPr>
+      </w:pPr>
+      <w:r>
+        <w:rPr>
+          <w:rFonts w:ascii="Times New Roman" w:hAnsi="Times New Roman" w:cs="Times New Roman"/>
+          <w:b/>
+          <w:bCs/>
+        </w:rPr>
+        <w:t>Here are the various visualizations we developed in the below sequence.</w:t>
+      </w:r>
+    </w:p>
+    <w:p>
+      <w:pPr>
+        <w:shd w:val="clear" w:color="auto" w:fill="FFFFFF"/>
+        <w:spacing w:before="60" w:after="100" w:afterAutospacing="1" w:line="240" w:lineRule="auto"/>
+        <w:rPr>
+          <w:rFonts w:ascii="Times New Roman" w:eastAsia="Times New Roman" w:hAnsi="Times New Roman" w:cs="Times New Roman"/>
+          <w:b/>
+          <w:bCs/>
+          <w:i/>
+          <w:iCs/>
+          <w:color w:val="24292E"/>
+          <w:sz w:val="24"/>
+          <w:szCs w:val="24"/>
+          <w:u w:val="single"/>
+        </w:rPr>
+      </w:pPr>
+      <w:bookmarkStart w:id="0" w:name="_GoBack"/>
+      <w:r>
+        <w:rPr>
+          <w:rFonts w:ascii="Times New Roman" w:eastAsia="Times New Roman" w:hAnsi="Times New Roman" w:cs="Times New Roman"/>
+          <w:b/>
+          <w:bCs/>
+          <w:i/>
+          <w:iCs/>
+          <w:color w:val="24292E"/>
+          <w:sz w:val="24"/>
+          <w:szCs w:val="24"/>
+          <w:u w:val="single"/>
         </w:rPr>
         <w:t>Top 20 delayed flights</w:t>
       </w:r>
     </w:p>
-    <w:p>
-      <w:pPr>
-        <w:shd w:val="clear" w:color="auto" w:fill="FFFFFF"/>
-        <w:spacing w:before="60" w:after="100" w:afterAutospacing="1" w:line="240" w:lineRule="auto"/>
-        <w:rPr>
-          <w:rFonts w:ascii="Times New Roman" w:eastAsia="Times New Roman" w:hAnsi="Times New Roman" w:cs="Times New Roman"/>
-          <w:color w:val="24292E"/>
-        </w:rPr>
-      </w:pPr>
-      <w:r>
-        <w:rPr>
-          <w:rFonts w:ascii="Times New Roman" w:eastAsia="Times New Roman" w:hAnsi="Times New Roman" w:cs="Times New Roman"/>
-          <w:color w:val="24292E"/>
-        </w:rPr>
-        <w:t>We first wanted to get a list of flights with highest delays.</w:t>
-      </w:r>
-      <w:r>
-        <w:rPr>
-          <w:rFonts w:ascii="Times New Roman" w:eastAsia="Times New Roman" w:hAnsi="Times New Roman" w:cs="Times New Roman"/>
-          <w:color w:val="24292E"/>
-        </w:rPr>
-        <w:t xml:space="preserve"> ARR_DELAY column give delay in minutes. Applying sort_values method on this column gave output we wanted. For display purpose, we restricted the results to top 20 delayed flights. </w:t>
+    <w:bookmarkEnd w:id="0"/>
+    <w:p>
+      <w:pPr>
+        <w:shd w:val="clear" w:color="auto" w:fill="FFFFFF"/>
+        <w:spacing w:before="60" w:after="100" w:afterAutospacing="1" w:line="240" w:lineRule="auto"/>
+        <w:rPr>
+          <w:rFonts w:ascii="Times New Roman" w:eastAsia="Times New Roman" w:hAnsi="Times New Roman" w:cs="Times New Roman"/>
+          <w:color w:val="24292E"/>
+        </w:rPr>
+      </w:pPr>
+      <w:r>
+        <w:rPr>
+          <w:rFonts w:ascii="Times New Roman" w:eastAsia="Times New Roman" w:hAnsi="Times New Roman" w:cs="Times New Roman"/>
+          <w:color w:val="24292E"/>
+        </w:rPr>
+        <w:t xml:space="preserve">We wanted to </w:t>
+      </w:r>
+      <w:r>
+        <w:rPr>
+          <w:rFonts w:ascii="Times New Roman" w:eastAsia="Times New Roman" w:hAnsi="Times New Roman" w:cs="Times New Roman"/>
+          <w:color w:val="24292E"/>
+        </w:rPr>
+        <w:t xml:space="preserve">begin by getting </w:t>
+      </w:r>
+      <w:r>
+        <w:rPr>
+          <w:rFonts w:ascii="Times New Roman" w:eastAsia="Times New Roman" w:hAnsi="Times New Roman" w:cs="Times New Roman"/>
+          <w:color w:val="24292E"/>
+        </w:rPr>
+        <w:t>a list of flights with highest delays.</w:t>
+      </w:r>
+      <w:r>
+        <w:rPr>
+          <w:rFonts w:ascii="Times New Roman" w:eastAsia="Times New Roman" w:hAnsi="Times New Roman" w:cs="Times New Roman"/>
+          <w:color w:val="24292E"/>
+        </w:rPr>
+        <w:t xml:space="preserve"> </w:t>
+      </w:r>
+    </w:p>
+    <w:p>
+      <w:pPr>
+        <w:shd w:val="clear" w:color="auto" w:fill="FFFFFF"/>
+        <w:spacing w:before="60" w:after="100" w:afterAutospacing="1" w:line="240" w:lineRule="auto"/>
+        <w:rPr>
+          <w:rFonts w:ascii="Times New Roman" w:eastAsia="Times New Roman" w:hAnsi="Times New Roman" w:cs="Times New Roman"/>
+          <w:color w:val="24292E"/>
+        </w:rPr>
+      </w:pPr>
+      <w:r>
+        <w:rPr>
+          <w:rFonts w:ascii="Times New Roman" w:eastAsia="Times New Roman" w:hAnsi="Times New Roman" w:cs="Times New Roman"/>
+          <w:color w:val="24292E"/>
+        </w:rPr>
+        <w:t xml:space="preserve">ARR_DELAY column </w:t>
+      </w:r>
+      <w:r>
+        <w:rPr>
+          <w:rFonts w:ascii="Times New Roman" w:eastAsia="Times New Roman" w:hAnsi="Times New Roman" w:cs="Times New Roman"/>
+          <w:color w:val="24292E"/>
+        </w:rPr>
+        <w:t>shows</w:t>
+      </w:r>
+      <w:r>
+        <w:rPr>
+          <w:rFonts w:ascii="Times New Roman" w:eastAsia="Times New Roman" w:hAnsi="Times New Roman" w:cs="Times New Roman"/>
+          <w:color w:val="24292E"/>
+        </w:rPr>
+        <w:t xml:space="preserve"> delay in minutes. Applying </w:t>
+      </w:r>
+      <w:r>
+        <w:rPr>
+          <w:rFonts w:ascii="Times New Roman" w:eastAsia="Times New Roman" w:hAnsi="Times New Roman" w:cs="Times New Roman"/>
+          <w:color w:val="24292E"/>
+        </w:rPr>
+        <w:t>SORT_VALUES</w:t>
+      </w:r>
+      <w:r>
+        <w:rPr>
+          <w:rFonts w:ascii="Times New Roman" w:eastAsia="Times New Roman" w:hAnsi="Times New Roman" w:cs="Times New Roman"/>
+          <w:color w:val="24292E"/>
+        </w:rPr>
+        <w:t xml:space="preserve"> method on this column gave </w:t>
+      </w:r>
+      <w:r>
+        <w:rPr>
+          <w:rFonts w:ascii="Times New Roman" w:eastAsia="Times New Roman" w:hAnsi="Times New Roman" w:cs="Times New Roman"/>
+          <w:color w:val="24292E"/>
+        </w:rPr>
+        <w:t xml:space="preserve">the </w:t>
+      </w:r>
+      <w:r>
+        <w:rPr>
+          <w:rFonts w:ascii="Times New Roman" w:eastAsia="Times New Roman" w:hAnsi="Times New Roman" w:cs="Times New Roman"/>
+          <w:color w:val="24292E"/>
+        </w:rPr>
+        <w:t xml:space="preserve">output we wanted. For display purpose, we restricted the results to top 20 delayed flights. </w:t>
       </w:r>
     </w:p>
     <w:p>
@@ -2181,35 +3065,55 @@
         <w:shd w:val="clear" w:color="auto" w:fill="FFFFFF"/>
         <w:spacing w:before="60" w:after="100" w:afterAutospacing="1" w:line="240" w:lineRule="auto"/>
         <w:rPr>
-          <w:rFonts w:ascii="Times New Roman" w:eastAsia="Times New Roman" w:hAnsi="Times New Roman" w:cs="Times New Roman"/>
-          <w:color w:val="24292E"/>
-        </w:rPr>
-      </w:pPr>
-      <w:r>
-        <w:rPr>
-          <w:rFonts w:ascii="Times New Roman" w:eastAsia="Times New Roman" w:hAnsi="Times New Roman" w:cs="Times New Roman"/>
-          <w:color w:val="24292E"/>
-        </w:rPr>
+          <w:rFonts w:ascii="Times New Roman" w:hAnsi="Times New Roman" w:cs="Times New Roman"/>
+        </w:rPr>
+      </w:pPr>
+      <w:r>
+        <w:rPr>
+          <w:rFonts w:ascii="Times New Roman" w:hAnsi="Times New Roman" w:cs="Times New Roman"/>
+        </w:rPr>
+        <w:lastRenderedPageBreak/>
         <w:t xml:space="preserve">The most delayed flight was </w:t>
       </w:r>
       <w:r>
         <w:rPr>
-          <w:rFonts w:ascii="Times New Roman" w:eastAsia="Times New Roman" w:hAnsi="Times New Roman" w:cs="Times New Roman"/>
-          <w:color w:val="24292E"/>
+          <w:rFonts w:ascii="Times New Roman" w:hAnsi="Times New Roman" w:cs="Times New Roman"/>
+        </w:rPr>
+        <w:t xml:space="preserve">of American Airlines, which was </w:t>
+      </w:r>
+      <w:r>
+        <w:rPr>
+          <w:rFonts w:ascii="Times New Roman" w:hAnsi="Times New Roman" w:cs="Times New Roman"/>
         </w:rPr>
         <w:t>more than</w:t>
       </w:r>
       <w:r>
         <w:rPr>
-          <w:rFonts w:ascii="Times New Roman" w:eastAsia="Times New Roman" w:hAnsi="Times New Roman" w:cs="Times New Roman"/>
-          <w:color w:val="24292E"/>
-        </w:rPr>
-        <w:t xml:space="preserve"> 2000 minutes delayed, almost a day</w:t>
-      </w:r>
-      <w:r>
-        <w:rPr>
-          <w:rFonts w:ascii="Times New Roman" w:eastAsia="Times New Roman" w:hAnsi="Times New Roman" w:cs="Times New Roman"/>
-          <w:color w:val="24292E"/>
+          <w:rFonts w:ascii="Times New Roman" w:hAnsi="Times New Roman" w:cs="Times New Roman"/>
+        </w:rPr>
+        <w:t xml:space="preserve"> 2000 minutes delayed, almost </w:t>
+      </w:r>
+      <w:r>
+        <w:rPr>
+          <w:rFonts w:ascii="Times New Roman" w:hAnsi="Times New Roman" w:cs="Times New Roman"/>
+        </w:rPr>
+        <w:t>1.5</w:t>
+      </w:r>
+      <w:r>
+        <w:rPr>
+          <w:rFonts w:ascii="Times New Roman" w:hAnsi="Times New Roman" w:cs="Times New Roman"/>
+        </w:rPr>
+        <w:t xml:space="preserve"> day</w:t>
+      </w:r>
+      <w:r>
+        <w:rPr>
+          <w:rFonts w:ascii="Times New Roman" w:hAnsi="Times New Roman" w:cs="Times New Roman"/>
+        </w:rPr>
+        <w:t>s</w:t>
+      </w:r>
+      <w:r>
+        <w:rPr>
+          <w:rFonts w:ascii="Times New Roman" w:hAnsi="Times New Roman" w:cs="Times New Roman"/>
         </w:rPr>
         <w:t>.</w:t>
       </w:r>
@@ -2219,33 +3123,59 @@
         <w:shd w:val="clear" w:color="auto" w:fill="FFFFFF"/>
         <w:spacing w:before="60" w:after="100" w:afterAutospacing="1" w:line="240" w:lineRule="auto"/>
         <w:rPr>
-          <w:rFonts w:ascii="Times New Roman" w:eastAsia="Times New Roman" w:hAnsi="Times New Roman" w:cs="Times New Roman"/>
-          <w:color w:val="24292E"/>
-        </w:rPr>
-      </w:pPr>
-      <w:r>
-        <w:rPr>
-          <w:rFonts w:ascii="Times New Roman" w:eastAsia="Times New Roman" w:hAnsi="Times New Roman" w:cs="Times New Roman"/>
-          <w:color w:val="24292E"/>
-        </w:rPr>
-        <w:t>That makes us wonder how many overall flights were delayed in January month irrespective of carrier.</w:t>
-      </w:r>
-    </w:p>
-    <w:p>
-      <w:pPr>
-        <w:shd w:val="clear" w:color="auto" w:fill="FFFFFF"/>
-        <w:spacing w:before="60" w:after="100" w:afterAutospacing="1" w:line="240" w:lineRule="auto"/>
-        <w:rPr>
-          <w:rFonts w:ascii="Times New Roman" w:eastAsia="Times New Roman" w:hAnsi="Times New Roman" w:cs="Times New Roman"/>
-          <w:color w:val="24292E"/>
-        </w:rPr>
-      </w:pPr>
-      <w:r>
-        <w:rPr>
-          <w:rFonts w:ascii="Times New Roman" w:eastAsia="Times New Roman" w:hAnsi="Times New Roman" w:cs="Times New Roman"/>
-          <w:color w:val="24292E"/>
-        </w:rPr>
-        <w:t xml:space="preserve">So we did some basic calculations </w:t>
+          <w:rFonts w:ascii="Times New Roman" w:hAnsi="Times New Roman" w:cs="Times New Roman"/>
+        </w:rPr>
+      </w:pPr>
+      <w:r>
+        <w:rPr>
+          <w:rFonts w:ascii="Times New Roman" w:hAnsi="Times New Roman" w:cs="Times New Roman"/>
+        </w:rPr>
+        <w:t>That ma</w:t>
+      </w:r>
+      <w:r>
+        <w:rPr>
+          <w:rFonts w:ascii="Times New Roman" w:hAnsi="Times New Roman" w:cs="Times New Roman"/>
+        </w:rPr>
+        <w:t>de</w:t>
+      </w:r>
+      <w:r>
+        <w:rPr>
+          <w:rFonts w:ascii="Times New Roman" w:hAnsi="Times New Roman" w:cs="Times New Roman"/>
+        </w:rPr>
+        <w:t xml:space="preserve"> us wonder how many overall flights were delayed in January month irrespective of carrier.</w:t>
+      </w:r>
+    </w:p>
+    <w:p>
+      <w:pPr>
+        <w:shd w:val="clear" w:color="auto" w:fill="FFFFFF"/>
+        <w:spacing w:before="60" w:after="100" w:afterAutospacing="1" w:line="240" w:lineRule="auto"/>
+        <w:rPr>
+          <w:rFonts w:ascii="Times New Roman" w:hAnsi="Times New Roman" w:cs="Times New Roman"/>
+        </w:rPr>
+      </w:pPr>
+      <w:r>
+        <w:rPr>
+          <w:rFonts w:ascii="Times New Roman" w:hAnsi="Times New Roman" w:cs="Times New Roman"/>
+        </w:rPr>
+        <w:t>So</w:t>
+      </w:r>
+      <w:r>
+        <w:rPr>
+          <w:rFonts w:ascii="Times New Roman" w:hAnsi="Times New Roman" w:cs="Times New Roman"/>
+        </w:rPr>
+        <w:t>,</w:t>
+      </w:r>
+      <w:r>
+        <w:rPr>
+          <w:rFonts w:ascii="Times New Roman" w:hAnsi="Times New Roman" w:cs="Times New Roman"/>
+        </w:rPr>
+        <w:t xml:space="preserve"> we did some calculations</w:t>
+      </w:r>
+      <w:r>
+        <w:rPr>
+          <w:rFonts w:ascii="Times New Roman" w:hAnsi="Times New Roman" w:cs="Times New Roman"/>
+        </w:rPr>
+        <w:t>:</w:t>
       </w:r>
     </w:p>
     <w:p>
@@ -2261,7 +3191,6 @@
         <w:rPr>
           <w:noProof/>
         </w:rPr>
-        <w:lastRenderedPageBreak/>
         <w:drawing>
           <wp:inline distT="0" distB="0" distL="0" distR="0" wp14:anchorId="222871E5" wp14:editId="21F05970">
             <wp:extent cx="5943600" cy="1143000"/>
@@ -2304,85 +3233,41 @@
         <w:shd w:val="clear" w:color="auto" w:fill="FFFFFF"/>
         <w:spacing w:before="60" w:after="100" w:afterAutospacing="1" w:line="240" w:lineRule="auto"/>
         <w:rPr>
-          <w:rFonts w:ascii="Helvetica" w:hAnsi="Helvetica"/>
-          <w:color w:val="000000"/>
-          <w:sz w:val="21"/>
-          <w:szCs w:val="21"/>
-          <w:shd w:val="clear" w:color="auto" w:fill="FFFFFF"/>
-        </w:rPr>
-      </w:pPr>
-      <w:r>
-        <w:rPr>
-          <w:rFonts w:ascii="Helvetica" w:hAnsi="Helvetica"/>
-          <w:color w:val="000000"/>
-          <w:sz w:val="21"/>
-          <w:szCs w:val="21"/>
-          <w:shd w:val="clear" w:color="auto" w:fill="FFFFFF"/>
-        </w:rPr>
-        <w:t>More than</w:t>
-      </w:r>
-      <w:r>
-        <w:rPr>
-          <w:rFonts w:ascii="Helvetica" w:hAnsi="Helvetica"/>
-          <w:color w:val="000000"/>
-          <w:sz w:val="21"/>
-          <w:szCs w:val="21"/>
-          <w:shd w:val="clear" w:color="auto" w:fill="FFFFFF"/>
-        </w:rPr>
-        <w:t xml:space="preserve"> 3</w:t>
-      </w:r>
-      <w:r>
-        <w:rPr>
-          <w:rFonts w:ascii="Helvetica" w:hAnsi="Helvetica"/>
-          <w:color w:val="000000"/>
-          <w:sz w:val="21"/>
-          <w:szCs w:val="21"/>
-          <w:shd w:val="clear" w:color="auto" w:fill="FFFFFF"/>
-        </w:rPr>
-        <w:t>1</w:t>
-      </w:r>
-      <w:r>
-        <w:rPr>
-          <w:rFonts w:ascii="Helvetica" w:hAnsi="Helvetica"/>
-          <w:color w:val="000000"/>
-          <w:sz w:val="21"/>
-          <w:szCs w:val="21"/>
-          <w:shd w:val="clear" w:color="auto" w:fill="FFFFFF"/>
-        </w:rPr>
-        <w:t xml:space="preserve"> % of flights were </w:t>
-      </w:r>
-      <w:r>
-        <w:rPr>
-          <w:rFonts w:ascii="Helvetica" w:hAnsi="Helvetica"/>
-          <w:color w:val="000000"/>
-          <w:sz w:val="21"/>
-          <w:szCs w:val="21"/>
-          <w:shd w:val="clear" w:color="auto" w:fill="FFFFFF"/>
-        </w:rPr>
-        <w:t xml:space="preserve">delayed in January of 2018. That is a big chunk of flights being delayed. </w:t>
-      </w:r>
-    </w:p>
-    <w:p>
-      <w:pPr>
-        <w:shd w:val="clear" w:color="auto" w:fill="FFFFFF"/>
-        <w:spacing w:before="60" w:after="100" w:afterAutospacing="1" w:line="240" w:lineRule="auto"/>
-        <w:rPr>
-          <w:rFonts w:ascii="Helvetica" w:hAnsi="Helvetica"/>
-          <w:color w:val="000000"/>
-          <w:sz w:val="21"/>
-          <w:szCs w:val="21"/>
-          <w:shd w:val="clear" w:color="auto" w:fill="FFFFFF"/>
-        </w:rPr>
-      </w:pPr>
-      <w:r>
-        <w:rPr>
-          <w:rFonts w:ascii="Helvetica" w:hAnsi="Helvetica"/>
-          <w:color w:val="000000"/>
-          <w:sz w:val="21"/>
-          <w:szCs w:val="21"/>
-          <w:shd w:val="clear" w:color="auto" w:fill="FFFFFF"/>
-        </w:rPr>
-        <w:t>So how about cancelled flights?</w:t>
+          <w:rFonts w:ascii="Times New Roman" w:hAnsi="Times New Roman" w:cs="Times New Roman"/>
+        </w:rPr>
+      </w:pPr>
+      <w:r>
+        <w:rPr>
+          <w:rFonts w:ascii="Times New Roman" w:hAnsi="Times New Roman" w:cs="Times New Roman"/>
+        </w:rPr>
+        <w:t xml:space="preserve">More than 31 % of flights were delayed in January of 2018. That is a big chunk of flights being delayed. </w:t>
+      </w:r>
+    </w:p>
+    <w:p>
+      <w:pPr>
+        <w:shd w:val="clear" w:color="auto" w:fill="FFFFFF"/>
+        <w:spacing w:before="60" w:after="100" w:afterAutospacing="1" w:line="240" w:lineRule="auto"/>
+        <w:rPr>
+          <w:rFonts w:ascii="Times New Roman" w:hAnsi="Times New Roman" w:cs="Times New Roman"/>
+        </w:rPr>
+      </w:pPr>
+      <w:r>
+        <w:rPr>
+          <w:rFonts w:ascii="Times New Roman" w:hAnsi="Times New Roman" w:cs="Times New Roman"/>
+        </w:rPr>
+        <w:t>So how about cancell</w:t>
+      </w:r>
+      <w:r>
+        <w:rPr>
+          <w:rFonts w:ascii="Times New Roman" w:hAnsi="Times New Roman" w:cs="Times New Roman"/>
+        </w:rPr>
+        <w:t>ations</w:t>
+      </w:r>
+      <w:r>
+        <w:rPr>
+          <w:rFonts w:ascii="Times New Roman" w:hAnsi="Times New Roman" w:cs="Times New Roman"/>
+        </w:rPr>
+        <w:t>?</w:t>
       </w:r>
     </w:p>
     <w:p>
@@ -2441,38 +3326,141 @@
         <w:spacing w:before="60" w:after="100" w:afterAutospacing="1" w:line="240" w:lineRule="auto"/>
         <w:rPr>
           <w:rFonts w:ascii="Times New Roman" w:hAnsi="Times New Roman" w:cs="Times New Roman"/>
-          <w:color w:val="000000"/>
-          <w:shd w:val="clear" w:color="auto" w:fill="FFFFFF"/>
-        </w:rPr>
-      </w:pPr>
-      <w:r>
-        <w:rPr>
-          <w:rFonts w:ascii="Times New Roman" w:hAnsi="Times New Roman" w:cs="Times New Roman"/>
-          <w:color w:val="000000"/>
-          <w:shd w:val="clear" w:color="auto" w:fill="FFFFFF"/>
+        </w:rPr>
+      </w:pPr>
+      <w:r>
+        <w:rPr>
+          <w:rFonts w:ascii="Times New Roman" w:hAnsi="Times New Roman" w:cs="Times New Roman"/>
         </w:rPr>
         <w:t xml:space="preserve">Flight cancellation in January is not as scary as delays. </w:t>
       </w:r>
       <w:r>
         <w:rPr>
           <w:rFonts w:ascii="Times New Roman" w:hAnsi="Times New Roman" w:cs="Times New Roman"/>
-          <w:color w:val="000000"/>
-          <w:shd w:val="clear" w:color="auto" w:fill="FFFFFF"/>
-        </w:rPr>
-        <w:t xml:space="preserve">Around 3 % of flights were </w:t>
-      </w:r>
-      <w:r>
-        <w:rPr>
-          <w:rFonts w:ascii="Times New Roman" w:eastAsia="Times New Roman" w:hAnsi="Times New Roman" w:cs="Times New Roman"/>
-          <w:color w:val="24292E"/>
-        </w:rPr>
-        <w:t>cancelled</w:t>
-      </w:r>
-      <w:r>
-        <w:rPr>
-          <w:rFonts w:ascii="Times New Roman" w:hAnsi="Times New Roman" w:cs="Times New Roman"/>
-          <w:color w:val="000000"/>
-          <w:shd w:val="clear" w:color="auto" w:fill="FFFFFF"/>
+        </w:rPr>
+        <w:t>Around 3 % of flights were cancelled.</w:t>
+      </w:r>
+    </w:p>
+    <w:p>
+      <w:pPr>
+        <w:shd w:val="clear" w:color="auto" w:fill="FFFFFF"/>
+        <w:spacing w:before="60" w:after="100" w:afterAutospacing="1" w:line="240" w:lineRule="auto"/>
+        <w:rPr>
+          <w:rFonts w:ascii="Times New Roman" w:eastAsia="Times New Roman" w:hAnsi="Times New Roman" w:cs="Times New Roman"/>
+          <w:b/>
+          <w:bCs/>
+          <w:i/>
+          <w:iCs/>
+          <w:color w:val="24292E"/>
+          <w:sz w:val="24"/>
+          <w:szCs w:val="24"/>
+          <w:u w:val="single"/>
+        </w:rPr>
+      </w:pPr>
+      <w:r>
+        <w:rPr>
+          <w:rFonts w:ascii="Times New Roman" w:eastAsia="Times New Roman" w:hAnsi="Times New Roman" w:cs="Times New Roman"/>
+          <w:b/>
+          <w:bCs/>
+          <w:i/>
+          <w:iCs/>
+          <w:color w:val="24292E"/>
+          <w:sz w:val="24"/>
+          <w:szCs w:val="24"/>
+          <w:u w:val="single"/>
+        </w:rPr>
+        <w:t>On time vs delayed ratio of flights per airline</w:t>
+      </w:r>
+    </w:p>
+    <w:p>
+      <w:pPr>
+        <w:shd w:val="clear" w:color="auto" w:fill="FFFFFF"/>
+        <w:spacing w:before="60" w:after="100" w:afterAutospacing="1" w:line="240" w:lineRule="auto"/>
+        <w:rPr>
+          <w:rFonts w:ascii="Times New Roman" w:hAnsi="Times New Roman" w:cs="Times New Roman"/>
+        </w:rPr>
+      </w:pPr>
+      <w:r>
+        <w:rPr>
+          <w:rFonts w:ascii="Times New Roman" w:hAnsi="Times New Roman" w:cs="Times New Roman"/>
+        </w:rPr>
+        <w:t xml:space="preserve">Next, we were </w:t>
+      </w:r>
+      <w:r>
+        <w:rPr>
+          <w:rFonts w:ascii="Times New Roman" w:hAnsi="Times New Roman" w:cs="Times New Roman"/>
+        </w:rPr>
+        <w:t xml:space="preserve">interested in </w:t>
+      </w:r>
+      <w:r>
+        <w:rPr>
+          <w:rFonts w:ascii="Times New Roman" w:hAnsi="Times New Roman" w:cs="Times New Roman"/>
+        </w:rPr>
+        <w:t>understanding number of flights operated by each carrier in January.</w:t>
+      </w:r>
+      <w:r>
+        <w:rPr>
+          <w:rFonts w:ascii="Times New Roman" w:hAnsi="Times New Roman" w:cs="Times New Roman"/>
+        </w:rPr>
+        <w:t xml:space="preserve"> But we wanted to compare total number of flights for each carrier by </w:t>
+      </w:r>
+      <w:r>
+        <w:rPr>
+          <w:rFonts w:ascii="Times New Roman" w:hAnsi="Times New Roman" w:cs="Times New Roman"/>
+        </w:rPr>
+        <w:t>‘</w:t>
+      </w:r>
+      <w:r>
+        <w:rPr>
+          <w:rFonts w:ascii="Times New Roman" w:hAnsi="Times New Roman" w:cs="Times New Roman"/>
+        </w:rPr>
+        <w:t>delayed</w:t>
+      </w:r>
+      <w:r>
+        <w:rPr>
+          <w:rFonts w:ascii="Times New Roman" w:hAnsi="Times New Roman" w:cs="Times New Roman"/>
+        </w:rPr>
+        <w:t>’</w:t>
+      </w:r>
+      <w:r>
+        <w:rPr>
+          <w:rFonts w:ascii="Times New Roman" w:hAnsi="Times New Roman" w:cs="Times New Roman"/>
+        </w:rPr>
+        <w:t xml:space="preserve"> </w:t>
+      </w:r>
+      <w:r>
+        <w:rPr>
+          <w:rFonts w:ascii="Times New Roman" w:hAnsi="Times New Roman" w:cs="Times New Roman"/>
+        </w:rPr>
+        <w:t>and</w:t>
+      </w:r>
+      <w:r>
+        <w:rPr>
+          <w:rFonts w:ascii="Times New Roman" w:hAnsi="Times New Roman" w:cs="Times New Roman"/>
+        </w:rPr>
+        <w:t xml:space="preserve"> </w:t>
+      </w:r>
+      <w:r>
+        <w:rPr>
+          <w:rFonts w:ascii="Times New Roman" w:hAnsi="Times New Roman" w:cs="Times New Roman"/>
+        </w:rPr>
+        <w:t>‘</w:t>
+      </w:r>
+      <w:r>
+        <w:rPr>
+          <w:rFonts w:ascii="Times New Roman" w:hAnsi="Times New Roman" w:cs="Times New Roman"/>
+        </w:rPr>
+        <w:t>on-time</w:t>
+      </w:r>
+      <w:r>
+        <w:rPr>
+          <w:rFonts w:ascii="Times New Roman" w:hAnsi="Times New Roman" w:cs="Times New Roman"/>
+        </w:rPr>
+        <w:t>’</w:t>
+      </w:r>
+      <w:r>
+        <w:rPr>
+          <w:rFonts w:ascii="Times New Roman" w:hAnsi="Times New Roman" w:cs="Times New Roman"/>
         </w:rPr>
         <w:t>.</w:t>
       </w:r>
@@ -2482,75 +3470,38 @@
         <w:shd w:val="clear" w:color="auto" w:fill="FFFFFF"/>
         <w:spacing w:before="60" w:after="100" w:afterAutospacing="1" w:line="240" w:lineRule="auto"/>
         <w:rPr>
-          <w:rFonts w:ascii="Times New Roman" w:eastAsia="Times New Roman" w:hAnsi="Times New Roman" w:cs="Times New Roman"/>
-          <w:color w:val="24292E"/>
-          <w:sz w:val="28"/>
-          <w:szCs w:val="28"/>
-        </w:rPr>
-      </w:pPr>
-      <w:r>
-        <w:rPr>
-          <w:rFonts w:ascii="Times New Roman" w:eastAsia="Times New Roman" w:hAnsi="Times New Roman" w:cs="Times New Roman"/>
-          <w:color w:val="24292E"/>
-          <w:sz w:val="28"/>
-          <w:szCs w:val="28"/>
-        </w:rPr>
-        <w:t>On time vs delayed ratio of flights per airline</w:t>
-      </w:r>
-    </w:p>
-    <w:p>
-      <w:pPr>
-        <w:shd w:val="clear" w:color="auto" w:fill="FFFFFF"/>
-        <w:spacing w:before="60" w:after="100" w:afterAutospacing="1" w:line="240" w:lineRule="auto"/>
-        <w:rPr>
-          <w:rFonts w:ascii="Times New Roman" w:eastAsia="Times New Roman" w:hAnsi="Times New Roman" w:cs="Times New Roman"/>
-          <w:color w:val="24292E"/>
-        </w:rPr>
-      </w:pPr>
-      <w:r>
-        <w:rPr>
-          <w:rFonts w:ascii="Times New Roman" w:eastAsia="Times New Roman" w:hAnsi="Times New Roman" w:cs="Times New Roman"/>
-          <w:color w:val="24292E"/>
-        </w:rPr>
-        <w:t xml:space="preserve">Next, we were </w:t>
-      </w:r>
-      <w:r>
-        <w:rPr>
-          <w:rFonts w:ascii="Times New Roman" w:eastAsia="Times New Roman" w:hAnsi="Times New Roman" w:cs="Times New Roman"/>
-          <w:color w:val="24292E"/>
-        </w:rPr>
-        <w:t xml:space="preserve">interested in </w:t>
-      </w:r>
-      <w:r>
-        <w:rPr>
-          <w:rFonts w:ascii="Times New Roman" w:eastAsia="Times New Roman" w:hAnsi="Times New Roman" w:cs="Times New Roman"/>
-          <w:color w:val="24292E"/>
-        </w:rPr>
-        <w:t>understanding number of flights operated by each carrier in Month of January.</w:t>
-      </w:r>
-      <w:r>
-        <w:rPr>
-          <w:rFonts w:ascii="Times New Roman" w:eastAsia="Times New Roman" w:hAnsi="Times New Roman" w:cs="Times New Roman"/>
-          <w:color w:val="24292E"/>
-        </w:rPr>
-        <w:t xml:space="preserve"> But, we wanted to compare total number of flights for each carrier by delayed or on-time.</w:t>
-      </w:r>
-    </w:p>
-    <w:p>
-      <w:pPr>
-        <w:shd w:val="clear" w:color="auto" w:fill="FFFFFF"/>
-        <w:spacing w:before="60" w:after="100" w:afterAutospacing="1" w:line="240" w:lineRule="auto"/>
-        <w:rPr>
-          <w:rFonts w:ascii="Times New Roman" w:eastAsia="Times New Roman" w:hAnsi="Times New Roman" w:cs="Times New Roman"/>
-          <w:color w:val="24292E"/>
-        </w:rPr>
-      </w:pPr>
-      <w:r>
-        <w:rPr>
-          <w:rFonts w:ascii="Times New Roman" w:eastAsia="Times New Roman" w:hAnsi="Times New Roman" w:cs="Times New Roman"/>
-          <w:color w:val="24292E"/>
-        </w:rPr>
-        <w:t>So we decided on creating a bar chart.</w:t>
+          <w:rFonts w:ascii="Times New Roman" w:hAnsi="Times New Roman" w:cs="Times New Roman"/>
+        </w:rPr>
+      </w:pPr>
+      <w:r>
+        <w:rPr>
+          <w:rFonts w:ascii="Times New Roman" w:hAnsi="Times New Roman" w:cs="Times New Roman"/>
+        </w:rPr>
+        <w:t>So</w:t>
+      </w:r>
+      <w:r>
+        <w:rPr>
+          <w:rFonts w:ascii="Times New Roman" w:hAnsi="Times New Roman" w:cs="Times New Roman"/>
+        </w:rPr>
+        <w:t>,</w:t>
+      </w:r>
+      <w:r>
+        <w:rPr>
+          <w:rFonts w:ascii="Times New Roman" w:hAnsi="Times New Roman" w:cs="Times New Roman"/>
+        </w:rPr>
+        <w:t xml:space="preserve"> we decided </w:t>
+      </w:r>
+      <w:r>
+        <w:rPr>
+          <w:rFonts w:ascii="Times New Roman" w:hAnsi="Times New Roman" w:cs="Times New Roman"/>
+        </w:rPr>
+        <w:t>to create</w:t>
+      </w:r>
+      <w:r>
+        <w:rPr>
+          <w:rFonts w:ascii="Times New Roman" w:hAnsi="Times New Roman" w:cs="Times New Roman"/>
+        </w:rPr>
+        <w:t xml:space="preserve"> a bar chart.</w:t>
       </w:r>
     </w:p>
     <w:p>
@@ -2617,7 +3568,43 @@
           <w:rFonts w:ascii="Times New Roman" w:eastAsia="Times New Roman" w:hAnsi="Times New Roman" w:cs="Times New Roman"/>
           <w:color w:val="24292E"/>
         </w:rPr>
-        <w:t xml:space="preserve">This basic chart was not showing airline codes and was </w:t>
+        <w:lastRenderedPageBreak/>
+        <w:t>As we can see, above</w:t>
+      </w:r>
+      <w:r>
+        <w:rPr>
+          <w:rFonts w:ascii="Times New Roman" w:eastAsia="Times New Roman" w:hAnsi="Times New Roman" w:cs="Times New Roman"/>
+          <w:color w:val="24292E"/>
+        </w:rPr>
+        <w:t xml:space="preserve"> chart </w:t>
+      </w:r>
+      <w:r>
+        <w:rPr>
+          <w:rFonts w:ascii="Times New Roman" w:eastAsia="Times New Roman" w:hAnsi="Times New Roman" w:cs="Times New Roman"/>
+          <w:color w:val="24292E"/>
+        </w:rPr>
+        <w:t xml:space="preserve">is </w:t>
+      </w:r>
+      <w:r>
+        <w:rPr>
+          <w:rFonts w:ascii="Times New Roman" w:eastAsia="Times New Roman" w:hAnsi="Times New Roman" w:cs="Times New Roman"/>
+          <w:color w:val="24292E"/>
+        </w:rPr>
+        <w:t xml:space="preserve">not showing airline codes and </w:t>
+      </w:r>
+      <w:r>
+        <w:rPr>
+          <w:rFonts w:ascii="Times New Roman" w:eastAsia="Times New Roman" w:hAnsi="Times New Roman" w:cs="Times New Roman"/>
+          <w:color w:val="24292E"/>
+        </w:rPr>
+        <w:t>its</w:t>
+      </w:r>
+      <w:r>
+        <w:rPr>
+          <w:rFonts w:ascii="Times New Roman" w:eastAsia="Times New Roman" w:hAnsi="Times New Roman" w:cs="Times New Roman"/>
+          <w:color w:val="24292E"/>
+        </w:rPr>
+        <w:t xml:space="preserve"> </w:t>
       </w:r>
       <w:r>
         <w:rPr>
@@ -2631,14 +3618,62 @@
           <w:rFonts w:ascii="Times New Roman" w:eastAsia="Times New Roman" w:hAnsi="Times New Roman" w:cs="Times New Roman"/>
           <w:color w:val="24292E"/>
         </w:rPr>
-        <w:t xml:space="preserve">informative. </w:t>
-      </w:r>
-      <w:r>
-        <w:rPr>
-          <w:rFonts w:ascii="Times New Roman" w:eastAsia="Times New Roman" w:hAnsi="Times New Roman" w:cs="Times New Roman"/>
-          <w:color w:val="24292E"/>
-        </w:rPr>
-        <w:t>We had discussion and decided to come up with stacked bar chart for this. First version we came up with looked something like this.</w:t>
+        <w:t>informative.</w:t>
+      </w:r>
+    </w:p>
+    <w:p>
+      <w:pPr>
+        <w:shd w:val="clear" w:color="auto" w:fill="FFFFFF"/>
+        <w:spacing w:before="60" w:after="100" w:afterAutospacing="1" w:line="240" w:lineRule="auto"/>
+        <w:rPr>
+          <w:rFonts w:ascii="Times New Roman" w:eastAsia="Times New Roman" w:hAnsi="Times New Roman" w:cs="Times New Roman"/>
+          <w:color w:val="24292E"/>
+        </w:rPr>
+      </w:pPr>
+      <w:r>
+        <w:rPr>
+          <w:rFonts w:ascii="Times New Roman" w:eastAsia="Times New Roman" w:hAnsi="Times New Roman" w:cs="Times New Roman"/>
+          <w:color w:val="24292E"/>
+        </w:rPr>
+        <w:t>We had discussion and decided to come up with stacked bar chart for this.</w:t>
+      </w:r>
+    </w:p>
+    <w:p>
+      <w:pPr>
+        <w:shd w:val="clear" w:color="auto" w:fill="FFFFFF"/>
+        <w:spacing w:before="60" w:after="100" w:afterAutospacing="1" w:line="240" w:lineRule="auto"/>
+        <w:rPr>
+          <w:rFonts w:ascii="Times New Roman" w:eastAsia="Times New Roman" w:hAnsi="Times New Roman" w:cs="Times New Roman"/>
+          <w:color w:val="24292E"/>
+        </w:rPr>
+      </w:pPr>
+      <w:r>
+        <w:rPr>
+          <w:rFonts w:ascii="Times New Roman" w:eastAsia="Times New Roman" w:hAnsi="Times New Roman" w:cs="Times New Roman"/>
+          <w:color w:val="24292E"/>
+        </w:rPr>
+        <w:t>The f</w:t>
+      </w:r>
+      <w:r>
+        <w:rPr>
+          <w:rFonts w:ascii="Times New Roman" w:eastAsia="Times New Roman" w:hAnsi="Times New Roman" w:cs="Times New Roman"/>
+          <w:color w:val="24292E"/>
+        </w:rPr>
+        <w:t xml:space="preserve">irst version we </w:t>
+      </w:r>
+      <w:r>
+        <w:rPr>
+          <w:rFonts w:ascii="Times New Roman" w:eastAsia="Times New Roman" w:hAnsi="Times New Roman" w:cs="Times New Roman"/>
+          <w:color w:val="24292E"/>
+        </w:rPr>
+        <w:t>created</w:t>
+      </w:r>
+      <w:r>
+        <w:rPr>
+          <w:rFonts w:ascii="Times New Roman" w:eastAsia="Times New Roman" w:hAnsi="Times New Roman" w:cs="Times New Roman"/>
+          <w:color w:val="24292E"/>
+        </w:rPr>
+        <w:t xml:space="preserve"> looked like this.</w:t>
       </w:r>
     </w:p>
     <w:p>
@@ -2654,7 +3689,6 @@
         <w:rPr>
           <w:noProof/>
         </w:rPr>
-        <w:lastRenderedPageBreak/>
         <w:drawing>
           <wp:inline distT="0" distB="0" distL="0" distR="0" wp14:anchorId="7D82DEFF" wp14:editId="37CB6A69">
             <wp:extent cx="5943600" cy="2332355"/>
@@ -2706,7 +3740,72 @@
           <w:rFonts w:ascii="Times New Roman" w:eastAsia="Times New Roman" w:hAnsi="Times New Roman" w:cs="Times New Roman"/>
           <w:color w:val="24292E"/>
         </w:rPr>
-        <w:t>After looking at the chart, we felt rotating this to horizontal lines will make this much more readable.</w:t>
+        <w:t xml:space="preserve">After looking at the chart, we </w:t>
+      </w:r>
+      <w:r>
+        <w:rPr>
+          <w:rFonts w:ascii="Times New Roman" w:eastAsia="Times New Roman" w:hAnsi="Times New Roman" w:cs="Times New Roman"/>
+          <w:color w:val="24292E"/>
+        </w:rPr>
+        <w:t>realized</w:t>
+      </w:r>
+      <w:r>
+        <w:rPr>
+          <w:rFonts w:ascii="Times New Roman" w:eastAsia="Times New Roman" w:hAnsi="Times New Roman" w:cs="Times New Roman"/>
+          <w:color w:val="24292E"/>
+        </w:rPr>
+        <w:t xml:space="preserve"> rotating this to horizontal </w:t>
+      </w:r>
+      <w:r>
+        <w:rPr>
+          <w:rFonts w:ascii="Times New Roman" w:eastAsia="Times New Roman" w:hAnsi="Times New Roman" w:cs="Times New Roman"/>
+          <w:color w:val="24292E"/>
+        </w:rPr>
+        <w:t>bar chart</w:t>
+      </w:r>
+      <w:r>
+        <w:rPr>
+          <w:rFonts w:ascii="Times New Roman" w:eastAsia="Times New Roman" w:hAnsi="Times New Roman" w:cs="Times New Roman"/>
+          <w:color w:val="24292E"/>
+        </w:rPr>
+        <w:t xml:space="preserve"> will make </w:t>
+      </w:r>
+      <w:r>
+        <w:rPr>
+          <w:rFonts w:ascii="Times New Roman" w:eastAsia="Times New Roman" w:hAnsi="Times New Roman" w:cs="Times New Roman"/>
+          <w:color w:val="24292E"/>
+        </w:rPr>
+        <w:t>it better</w:t>
+      </w:r>
+      <w:r>
+        <w:rPr>
+          <w:rFonts w:ascii="Times New Roman" w:eastAsia="Times New Roman" w:hAnsi="Times New Roman" w:cs="Times New Roman"/>
+          <w:color w:val="24292E"/>
+        </w:rPr>
+        <w:t>.</w:t>
+      </w:r>
+      <w:r>
+        <w:rPr>
+          <w:rFonts w:ascii="Times New Roman" w:eastAsia="Times New Roman" w:hAnsi="Times New Roman" w:cs="Times New Roman"/>
+          <w:color w:val="24292E"/>
+        </w:rPr>
+        <w:t xml:space="preserve"> </w:t>
+      </w:r>
+      <w:proofErr w:type="gramStart"/>
+      <w:r>
+        <w:rPr>
+          <w:rFonts w:ascii="Times New Roman" w:eastAsia="Times New Roman" w:hAnsi="Times New Roman" w:cs="Times New Roman"/>
+          <w:color w:val="24292E"/>
+        </w:rPr>
+        <w:t>Also</w:t>
+      </w:r>
+      <w:proofErr w:type="gramEnd"/>
+      <w:r>
+        <w:rPr>
+          <w:rFonts w:ascii="Times New Roman" w:eastAsia="Times New Roman" w:hAnsi="Times New Roman" w:cs="Times New Roman"/>
+          <w:color w:val="24292E"/>
+        </w:rPr>
+        <w:t xml:space="preserve"> we can read the carrier names horizontally instead of sideways.</w:t>
       </w:r>
     </w:p>
     <w:p>
@@ -2780,35 +3879,55 @@
         <w:spacing w:before="60" w:after="100" w:afterAutospacing="1" w:line="240" w:lineRule="auto"/>
         <w:rPr>
           <w:rFonts w:ascii="Times New Roman" w:eastAsia="Times New Roman" w:hAnsi="Times New Roman" w:cs="Times New Roman"/>
-          <w:color w:val="24292E"/>
-          <w:sz w:val="32"/>
-          <w:szCs w:val="32"/>
-        </w:rPr>
-      </w:pPr>
-      <w:r>
-        <w:rPr>
-          <w:rFonts w:ascii="Times New Roman" w:eastAsia="Times New Roman" w:hAnsi="Times New Roman" w:cs="Times New Roman"/>
-          <w:color w:val="24292E"/>
-          <w:sz w:val="32"/>
-          <w:szCs w:val="32"/>
+          <w:b/>
+          <w:bCs/>
+          <w:i/>
+          <w:iCs/>
+          <w:color w:val="24292E"/>
+          <w:sz w:val="24"/>
+          <w:szCs w:val="24"/>
+          <w:u w:val="single"/>
+        </w:rPr>
+      </w:pPr>
+      <w:r>
+        <w:rPr>
+          <w:rFonts w:ascii="Times New Roman" w:eastAsia="Times New Roman" w:hAnsi="Times New Roman" w:cs="Times New Roman"/>
+          <w:b/>
+          <w:bCs/>
+          <w:i/>
+          <w:iCs/>
+          <w:color w:val="24292E"/>
+          <w:sz w:val="24"/>
+          <w:szCs w:val="24"/>
+          <w:u w:val="single"/>
         </w:rPr>
         <w:t>F</w:t>
       </w:r>
       <w:r>
         <w:rPr>
           <w:rFonts w:ascii="Times New Roman" w:eastAsia="Times New Roman" w:hAnsi="Times New Roman" w:cs="Times New Roman"/>
-          <w:color w:val="24292E"/>
-          <w:sz w:val="32"/>
-          <w:szCs w:val="32"/>
+          <w:b/>
+          <w:bCs/>
+          <w:i/>
+          <w:iCs/>
+          <w:color w:val="24292E"/>
+          <w:sz w:val="24"/>
+          <w:szCs w:val="24"/>
+          <w:u w:val="single"/>
         </w:rPr>
         <w:t xml:space="preserve">light delay reason </w:t>
       </w:r>
       <w:r>
         <w:rPr>
           <w:rFonts w:ascii="Times New Roman" w:eastAsia="Times New Roman" w:hAnsi="Times New Roman" w:cs="Times New Roman"/>
-          <w:color w:val="24292E"/>
-          <w:sz w:val="32"/>
-          <w:szCs w:val="32"/>
+          <w:b/>
+          <w:bCs/>
+          <w:i/>
+          <w:iCs/>
+          <w:color w:val="24292E"/>
+          <w:sz w:val="24"/>
+          <w:szCs w:val="24"/>
+          <w:u w:val="single"/>
         </w:rPr>
         <w:t>heat map</w:t>
       </w:r>
@@ -2827,14 +3946,60 @@
           <w:rFonts w:ascii="Times New Roman" w:eastAsia="Times New Roman" w:hAnsi="Times New Roman" w:cs="Times New Roman"/>
           <w:color w:val="24292E"/>
         </w:rPr>
-        <w:t>It is</w:t>
-      </w:r>
-      <w:r>
-        <w:rPr>
-          <w:rFonts w:ascii="Times New Roman" w:eastAsia="Times New Roman" w:hAnsi="Times New Roman" w:cs="Times New Roman"/>
-          <w:color w:val="24292E"/>
-        </w:rPr>
-        <w:t xml:space="preserve"> time to dig deeper into reasons of delays. From the data set columns we figured out that there are 5 types of delays. Carrier delay, weather delay, late aircraft delay, NAS(National Air System) delay and Security delay. </w:t>
+        <w:t xml:space="preserve">It </w:t>
+      </w:r>
+      <w:r>
+        <w:rPr>
+          <w:rFonts w:ascii="Times New Roman" w:eastAsia="Times New Roman" w:hAnsi="Times New Roman" w:cs="Times New Roman"/>
+          <w:color w:val="24292E"/>
+        </w:rPr>
+        <w:t>wa</w:t>
+      </w:r>
+      <w:r>
+        <w:rPr>
+          <w:rFonts w:ascii="Times New Roman" w:eastAsia="Times New Roman" w:hAnsi="Times New Roman" w:cs="Times New Roman"/>
+          <w:color w:val="24292E"/>
+        </w:rPr>
+        <w:t>s</w:t>
+      </w:r>
+      <w:r>
+        <w:rPr>
+          <w:rFonts w:ascii="Times New Roman" w:eastAsia="Times New Roman" w:hAnsi="Times New Roman" w:cs="Times New Roman"/>
+          <w:color w:val="24292E"/>
+        </w:rPr>
+        <w:t xml:space="preserve"> time to dig deeper into reasons of delays. From the data set </w:t>
+      </w:r>
+      <w:proofErr w:type="gramStart"/>
+      <w:r>
+        <w:rPr>
+          <w:rFonts w:ascii="Times New Roman" w:eastAsia="Times New Roman" w:hAnsi="Times New Roman" w:cs="Times New Roman"/>
+          <w:color w:val="24292E"/>
+        </w:rPr>
+        <w:t>columns</w:t>
+      </w:r>
+      <w:proofErr w:type="gramEnd"/>
+      <w:r>
+        <w:rPr>
+          <w:rFonts w:ascii="Times New Roman" w:eastAsia="Times New Roman" w:hAnsi="Times New Roman" w:cs="Times New Roman"/>
+          <w:color w:val="24292E"/>
+        </w:rPr>
+        <w:t xml:space="preserve"> we figured out that there are 5 types of delays. Carrier delay, weather delay, late aircraft delay, </w:t>
+      </w:r>
+      <w:proofErr w:type="gramStart"/>
+      <w:r>
+        <w:rPr>
+          <w:rFonts w:ascii="Times New Roman" w:eastAsia="Times New Roman" w:hAnsi="Times New Roman" w:cs="Times New Roman"/>
+          <w:color w:val="24292E"/>
+        </w:rPr>
+        <w:t>NAS(</w:t>
+      </w:r>
+      <w:proofErr w:type="gramEnd"/>
+      <w:r>
+        <w:rPr>
+          <w:rFonts w:ascii="Times New Roman" w:eastAsia="Times New Roman" w:hAnsi="Times New Roman" w:cs="Times New Roman"/>
+          <w:color w:val="24292E"/>
+        </w:rPr>
+        <w:t xml:space="preserve">National Air System) delay and Security delay. </w:t>
       </w:r>
       <w:r>
         <w:rPr>
@@ -2923,14 +4088,46 @@
           <w:rFonts w:ascii="Times New Roman" w:eastAsia="Times New Roman" w:hAnsi="Times New Roman" w:cs="Times New Roman"/>
           <w:color w:val="24292E"/>
         </w:rPr>
-        <w:t xml:space="preserve"> So we decided on using sequential color map.</w:t>
-      </w:r>
-      <w:r>
-        <w:rPr>
-          <w:rFonts w:ascii="Times New Roman" w:eastAsia="Times New Roman" w:hAnsi="Times New Roman" w:cs="Times New Roman"/>
-          <w:color w:val="24292E"/>
-        </w:rPr>
-        <w:t xml:space="preserve"> ‘autumn’ color map was yielding best results so we finalized on that for this chart. W</w:t>
+        <w:t xml:space="preserve"> </w:t>
+      </w:r>
+      <w:proofErr w:type="gramStart"/>
+      <w:r>
+        <w:rPr>
+          <w:rFonts w:ascii="Times New Roman" w:eastAsia="Times New Roman" w:hAnsi="Times New Roman" w:cs="Times New Roman"/>
+          <w:color w:val="24292E"/>
+        </w:rPr>
+        <w:t>So</w:t>
+      </w:r>
+      <w:proofErr w:type="gramEnd"/>
+      <w:r>
+        <w:rPr>
+          <w:rFonts w:ascii="Times New Roman" w:eastAsia="Times New Roman" w:hAnsi="Times New Roman" w:cs="Times New Roman"/>
+          <w:color w:val="24292E"/>
+        </w:rPr>
+        <w:t xml:space="preserve"> we decided on using sequential color map.</w:t>
+      </w:r>
+      <w:r>
+        <w:rPr>
+          <w:rFonts w:ascii="Times New Roman" w:eastAsia="Times New Roman" w:hAnsi="Times New Roman" w:cs="Times New Roman"/>
+          <w:color w:val="24292E"/>
+        </w:rPr>
+        <w:t xml:space="preserve"> ‘autumn’ color map was yielding best </w:t>
+      </w:r>
+      <w:proofErr w:type="gramStart"/>
+      <w:r>
+        <w:rPr>
+          <w:rFonts w:ascii="Times New Roman" w:eastAsia="Times New Roman" w:hAnsi="Times New Roman" w:cs="Times New Roman"/>
+          <w:color w:val="24292E"/>
+        </w:rPr>
+        <w:t>results</w:t>
+      </w:r>
+      <w:proofErr w:type="gramEnd"/>
+      <w:r>
+        <w:rPr>
+          <w:rFonts w:ascii="Times New Roman" w:eastAsia="Times New Roman" w:hAnsi="Times New Roman" w:cs="Times New Roman"/>
+          <w:color w:val="24292E"/>
+        </w:rPr>
+        <w:t xml:space="preserve"> so we finalized on that for this chart. W</w:t>
       </w:r>
       <w:r>
         <w:rPr>
@@ -3030,17 +4227,27 @@
         <w:spacing w:before="60" w:after="100" w:afterAutospacing="1" w:line="240" w:lineRule="auto"/>
         <w:rPr>
           <w:rFonts w:ascii="Times New Roman" w:eastAsia="Times New Roman" w:hAnsi="Times New Roman" w:cs="Times New Roman"/>
-          <w:color w:val="24292E"/>
-          <w:sz w:val="32"/>
-          <w:szCs w:val="32"/>
-        </w:rPr>
-      </w:pPr>
-      <w:r>
-        <w:rPr>
-          <w:rFonts w:ascii="Times New Roman" w:eastAsia="Times New Roman" w:hAnsi="Times New Roman" w:cs="Times New Roman"/>
-          <w:color w:val="24292E"/>
-          <w:sz w:val="32"/>
-          <w:szCs w:val="32"/>
+          <w:b/>
+          <w:bCs/>
+          <w:i/>
+          <w:iCs/>
+          <w:color w:val="24292E"/>
+          <w:sz w:val="24"/>
+          <w:szCs w:val="24"/>
+          <w:u w:val="single"/>
+        </w:rPr>
+      </w:pPr>
+      <w:r>
+        <w:rPr>
+          <w:rFonts w:ascii="Times New Roman" w:eastAsia="Times New Roman" w:hAnsi="Times New Roman" w:cs="Times New Roman"/>
+          <w:b/>
+          <w:bCs/>
+          <w:i/>
+          <w:iCs/>
+          <w:color w:val="24292E"/>
+          <w:sz w:val="24"/>
+          <w:szCs w:val="24"/>
+          <w:u w:val="single"/>
         </w:rPr>
         <w:t>Airline carrier delays proportion</w:t>
       </w:r>
@@ -3059,7 +4266,23 @@
           <w:rFonts w:ascii="Times New Roman" w:eastAsia="Times New Roman" w:hAnsi="Times New Roman" w:cs="Times New Roman"/>
           <w:color w:val="24292E"/>
         </w:rPr>
-        <w:t>With motivation to further analyze the delay, we decided to come up with proportion of delays by comparing it against all the available airline carriers. For this purpose we created new column and used it to visualize the proportion of delayed flights across airlines.</w:t>
+        <w:t xml:space="preserve">With motivation to further analyze the delay, we decided to come up with proportion of delays by comparing it against all the available airline carriers. For this </w:t>
+      </w:r>
+      <w:proofErr w:type="gramStart"/>
+      <w:r>
+        <w:rPr>
+          <w:rFonts w:ascii="Times New Roman" w:eastAsia="Times New Roman" w:hAnsi="Times New Roman" w:cs="Times New Roman"/>
+          <w:color w:val="24292E"/>
+        </w:rPr>
+        <w:t>purpose</w:t>
+      </w:r>
+      <w:proofErr w:type="gramEnd"/>
+      <w:r>
+        <w:rPr>
+          <w:rFonts w:ascii="Times New Roman" w:eastAsia="Times New Roman" w:hAnsi="Times New Roman" w:cs="Times New Roman"/>
+          <w:color w:val="24292E"/>
+        </w:rPr>
+        <w:t xml:space="preserve"> we created new column and used it to visualize the proportion of delayed flights across airlines.</w:t>
       </w:r>
     </w:p>
     <w:p>
@@ -3265,6 +4488,7 @@
         </w:rPr>
         <w:t xml:space="preserve"> and </w:t>
       </w:r>
+      <w:proofErr w:type="gramStart"/>
       <w:r>
         <w:rPr>
           <w:color w:val="000000"/>
@@ -3287,35 +4511,36 @@
           <w:sz w:val="22"/>
           <w:szCs w:val="22"/>
         </w:rPr>
-        <w:t>(DL)</w:t>
-      </w:r>
-    </w:p>
-    <w:p>
-      <w:pPr>
-        <w:pStyle w:val="NormalWeb"/>
-        <w:shd w:val="clear" w:color="auto" w:fill="FFFFFF"/>
-        <w:spacing w:before="240" w:beforeAutospacing="0" w:after="0" w:afterAutospacing="0"/>
+        <w:t>(</w:t>
+      </w:r>
+      <w:proofErr w:type="gramEnd"/>
+      <w:r>
         <w:rPr>
           <w:color w:val="000000"/>
           <w:sz w:val="22"/>
           <w:szCs w:val="22"/>
         </w:rPr>
-      </w:pPr>
-      <w:r>
+        <w:t>DL)</w:t>
+      </w:r>
+    </w:p>
+    <w:p>
+      <w:pPr>
+        <w:pStyle w:val="NormalWeb"/>
+        <w:shd w:val="clear" w:color="auto" w:fill="FFFFFF"/>
+        <w:spacing w:before="240" w:beforeAutospacing="0" w:after="0" w:afterAutospacing="0"/>
         <w:rPr>
           <w:color w:val="000000"/>
           <w:sz w:val="22"/>
           <w:szCs w:val="22"/>
         </w:rPr>
-        <w:t>Let</w:t>
-      </w:r>
+      </w:pPr>
       <w:r>
         <w:rPr>
           <w:color w:val="000000"/>
           <w:sz w:val="22"/>
           <w:szCs w:val="22"/>
         </w:rPr>
-        <w:t xml:space="preserve"> u</w:t>
+        <w:t>Let</w:t>
       </w:r>
       <w:r>
         <w:rPr>
@@ -3323,7 +4548,7 @@
           <w:sz w:val="22"/>
           <w:szCs w:val="22"/>
         </w:rPr>
-        <w:t xml:space="preserve">s pick southwest for some detailed analysis, as </w:t>
+        <w:t xml:space="preserve"> u</w:t>
       </w:r>
       <w:r>
         <w:rPr>
@@ -3331,7 +4556,7 @@
           <w:sz w:val="22"/>
           <w:szCs w:val="22"/>
         </w:rPr>
-        <w:t>it is</w:t>
+        <w:t xml:space="preserve">s pick southwest for some detailed analysis, as it is </w:t>
       </w:r>
       <w:r>
         <w:rPr>
@@ -3339,7 +4564,7 @@
           <w:sz w:val="22"/>
           <w:szCs w:val="22"/>
         </w:rPr>
-        <w:t xml:space="preserve"> </w:t>
+        <w:t>our</w:t>
       </w:r>
       <w:r>
         <w:rPr>
@@ -3347,14 +4572,6 @@
           <w:sz w:val="22"/>
           <w:szCs w:val="22"/>
         </w:rPr>
-        <w:t>our</w:t>
-      </w:r>
-      <w:r>
-        <w:rPr>
-          <w:color w:val="000000"/>
-          <w:sz w:val="22"/>
-          <w:szCs w:val="22"/>
-        </w:rPr>
         <w:t xml:space="preserve"> most preferred airline.</w:t>
       </w:r>
     </w:p>
@@ -3388,7 +4605,27 @@
           <w:sz w:val="24"/>
           <w:szCs w:val="24"/>
         </w:rPr>
-        <w:t>We wanted to understand the distribution of Southwest airline delay so we started with basic describe function</w:t>
+        <w:t xml:space="preserve">We wanted to understand the distribution of Southwest airline </w:t>
+      </w:r>
+      <w:proofErr w:type="gramStart"/>
+      <w:r>
+        <w:rPr>
+          <w:rFonts w:ascii="Segoe UI" w:eastAsia="Times New Roman" w:hAnsi="Segoe UI" w:cs="Segoe UI"/>
+          <w:color w:val="24292E"/>
+          <w:sz w:val="24"/>
+          <w:szCs w:val="24"/>
+        </w:rPr>
+        <w:t>delay</w:t>
+      </w:r>
+      <w:proofErr w:type="gramEnd"/>
+      <w:r>
+        <w:rPr>
+          <w:rFonts w:ascii="Segoe UI" w:eastAsia="Times New Roman" w:hAnsi="Segoe UI" w:cs="Segoe UI"/>
+          <w:color w:val="24292E"/>
+          <w:sz w:val="24"/>
+          <w:szCs w:val="24"/>
+        </w:rPr>
+        <w:t xml:space="preserve"> so we started with basic describe function</w:t>
       </w:r>
     </w:p>
     <w:p>
@@ -3514,7 +4751,7 @@
           <w:shd w:val="clear" w:color="auto" w:fill="FFFFFF"/>
         </w:rPr>
         <w:lastRenderedPageBreak/>
-        <w:t xml:space="preserve">Since some delays are in </w:t>
+        <w:t xml:space="preserve">Since some delays are in negative, we need to </w:t>
       </w:r>
       <w:r>
         <w:rPr>
@@ -3522,7 +4759,7 @@
           <w:color w:val="000000"/>
           <w:shd w:val="clear" w:color="auto" w:fill="FFFFFF"/>
         </w:rPr>
-        <w:t>negative,</w:t>
+        <w:t xml:space="preserve">make </w:t>
       </w:r>
       <w:r>
         <w:rPr>
@@ -3530,7 +4767,7 @@
           <w:color w:val="000000"/>
           <w:shd w:val="clear" w:color="auto" w:fill="FFFFFF"/>
         </w:rPr>
-        <w:t xml:space="preserve"> we need to </w:t>
+        <w:t>some adjustments for bin sizes and values. From above we can</w:t>
       </w:r>
       <w:r>
         <w:rPr>
@@ -3538,7 +4775,7 @@
           <w:color w:val="000000"/>
           <w:shd w:val="clear" w:color="auto" w:fill="FFFFFF"/>
         </w:rPr>
-        <w:t xml:space="preserve">make </w:t>
+        <w:t xml:space="preserve"> s</w:t>
       </w:r>
       <w:r>
         <w:rPr>
@@ -3546,23 +4783,25 @@
           <w:color w:val="000000"/>
           <w:shd w:val="clear" w:color="auto" w:fill="FFFFFF"/>
         </w:rPr>
-        <w:t>some adjustments for bin sizes and values. From above we can</w:t>
-      </w:r>
+        <w:t xml:space="preserve">ee that most of the data should be captured between </w:t>
+      </w:r>
+      <w:proofErr w:type="gramStart"/>
       <w:r>
         <w:rPr>
           <w:rFonts w:ascii="Times New Roman" w:hAnsi="Times New Roman" w:cs="Times New Roman"/>
           <w:color w:val="000000"/>
           <w:shd w:val="clear" w:color="auto" w:fill="FFFFFF"/>
         </w:rPr>
-        <w:t xml:space="preserve"> s</w:t>
-      </w:r>
+        <w:t>-50 and 100 minutes</w:t>
+      </w:r>
+      <w:proofErr w:type="gramEnd"/>
       <w:r>
         <w:rPr>
           <w:rFonts w:ascii="Times New Roman" w:hAnsi="Times New Roman" w:cs="Times New Roman"/>
           <w:color w:val="000000"/>
           <w:shd w:val="clear" w:color="auto" w:fill="FFFFFF"/>
         </w:rPr>
-        <w:t>ee that most of the data should be captured between -50 and 100 minutes delay, so we use that for b</w:t>
+        <w:t xml:space="preserve"> delay, so we use that for b</w:t>
       </w:r>
       <w:r>
         <w:rPr>
@@ -3884,29 +5123,23 @@
         </w:rPr>
         <w:t xml:space="preserve"> </w:t>
       </w:r>
+      <w:proofErr w:type="gramStart"/>
       <w:r>
         <w:rPr>
           <w:rFonts w:ascii="Times New Roman" w:hAnsi="Times New Roman" w:cs="Times New Roman"/>
           <w:color w:val="000000"/>
           <w:shd w:val="clear" w:color="auto" w:fill="FFFFFF"/>
         </w:rPr>
-        <w:t xml:space="preserve">similar but they are not the same as OH has more shifting to the left showing more </w:t>
-      </w:r>
+        <w:t>similar</w:t>
+      </w:r>
+      <w:proofErr w:type="gramEnd"/>
       <w:r>
         <w:rPr>
           <w:rFonts w:ascii="Times New Roman" w:hAnsi="Times New Roman" w:cs="Times New Roman"/>
           <w:color w:val="000000"/>
           <w:shd w:val="clear" w:color="auto" w:fill="FFFFFF"/>
         </w:rPr>
-        <w:t>delays,</w:t>
-      </w:r>
-      <w:r>
-        <w:rPr>
-          <w:rFonts w:ascii="Times New Roman" w:hAnsi="Times New Roman" w:cs="Times New Roman"/>
-          <w:color w:val="000000"/>
-          <w:shd w:val="clear" w:color="auto" w:fill="FFFFFF"/>
-        </w:rPr>
-        <w:t xml:space="preserve"> as it</w:t>
+        <w:t xml:space="preserve"> but they are not the same as OH has more shifting to the left showing more delays, as it</w:t>
       </w:r>
       <w:r>
         <w:rPr>
@@ -3940,30 +5173,42 @@
         <w:shd w:val="clear" w:color="auto" w:fill="FFFFFF"/>
         <w:spacing w:before="60" w:after="100" w:afterAutospacing="1" w:line="240" w:lineRule="auto"/>
         <w:rPr>
-          <w:rFonts w:ascii="Times New Roman" w:hAnsi="Times New Roman" w:cs="Times New Roman"/>
-          <w:color w:val="000000"/>
-          <w:sz w:val="32"/>
-          <w:szCs w:val="32"/>
-          <w:shd w:val="clear" w:color="auto" w:fill="FFFFFF"/>
-        </w:rPr>
-      </w:pPr>
-      <w:r>
-        <w:rPr>
-          <w:rFonts w:ascii="Times New Roman" w:hAnsi="Times New Roman" w:cs="Times New Roman"/>
-          <w:color w:val="000000"/>
-          <w:sz w:val="32"/>
-          <w:szCs w:val="32"/>
-          <w:shd w:val="clear" w:color="auto" w:fill="FFFFFF"/>
+          <w:rFonts w:ascii="Times New Roman" w:eastAsia="Times New Roman" w:hAnsi="Times New Roman" w:cs="Times New Roman"/>
+          <w:b/>
+          <w:bCs/>
+          <w:i/>
+          <w:iCs/>
+          <w:color w:val="24292E"/>
+          <w:sz w:val="24"/>
+          <w:szCs w:val="24"/>
+          <w:u w:val="single"/>
+        </w:rPr>
+      </w:pPr>
+      <w:r>
+        <w:rPr>
+          <w:rFonts w:ascii="Times New Roman" w:eastAsia="Times New Roman" w:hAnsi="Times New Roman" w:cs="Times New Roman"/>
+          <w:b/>
+          <w:bCs/>
+          <w:i/>
+          <w:iCs/>
+          <w:color w:val="24292E"/>
+          <w:sz w:val="24"/>
+          <w:szCs w:val="24"/>
+          <w:u w:val="single"/>
         </w:rPr>
         <w:t>Top 1</w:t>
       </w:r>
       <w:r>
         <w:rPr>
-          <w:rFonts w:ascii="Times New Roman" w:hAnsi="Times New Roman" w:cs="Times New Roman"/>
-          <w:color w:val="000000"/>
-          <w:sz w:val="32"/>
-          <w:szCs w:val="32"/>
-          <w:shd w:val="clear" w:color="auto" w:fill="FFFFFF"/>
+          <w:rFonts w:ascii="Times New Roman" w:eastAsia="Times New Roman" w:hAnsi="Times New Roman" w:cs="Times New Roman"/>
+          <w:b/>
+          <w:bCs/>
+          <w:i/>
+          <w:iCs/>
+          <w:color w:val="24292E"/>
+          <w:sz w:val="24"/>
+          <w:szCs w:val="24"/>
+          <w:u w:val="single"/>
         </w:rPr>
         <w:t>0 Busiest airports and their delays</w:t>
       </w:r>
@@ -3988,8 +5233,9 @@
           <w:szCs w:val="21"/>
           <w:shd w:val="clear" w:color="auto" w:fill="FFFFFF"/>
         </w:rPr>
-        <w:t>Now let us do some analysis from the airports perspective.</w:t>
-      </w:r>
+        <w:t xml:space="preserve">Now let us do some analysis from the </w:t>
+      </w:r>
+      <w:proofErr w:type="gramStart"/>
       <w:r>
         <w:rPr>
           <w:rFonts w:ascii="Times New Roman" w:hAnsi="Times New Roman" w:cs="Times New Roman"/>
@@ -3998,8 +5244,9 @@
           <w:szCs w:val="21"/>
           <w:shd w:val="clear" w:color="auto" w:fill="FFFFFF"/>
         </w:rPr>
-        <w:t xml:space="preserve"> </w:t>
-      </w:r>
+        <w:t>airports</w:t>
+      </w:r>
+      <w:proofErr w:type="gramEnd"/>
       <w:r>
         <w:rPr>
           <w:rFonts w:ascii="Times New Roman" w:hAnsi="Times New Roman" w:cs="Times New Roman"/>
@@ -4008,7 +5255,7 @@
           <w:szCs w:val="21"/>
           <w:shd w:val="clear" w:color="auto" w:fill="FFFFFF"/>
         </w:rPr>
-        <w:t xml:space="preserve">Let us find out top </w:t>
+        <w:t xml:space="preserve"> perspective.</w:t>
       </w:r>
       <w:r>
         <w:rPr>
@@ -4018,7 +5265,7 @@
           <w:szCs w:val="21"/>
           <w:shd w:val="clear" w:color="auto" w:fill="FFFFFF"/>
         </w:rPr>
-        <w:t xml:space="preserve">busiest </w:t>
+        <w:t xml:space="preserve"> </w:t>
       </w:r>
       <w:r>
         <w:rPr>
@@ -4028,7 +5275,7 @@
           <w:szCs w:val="21"/>
           <w:shd w:val="clear" w:color="auto" w:fill="FFFFFF"/>
         </w:rPr>
-        <w:t>1</w:t>
+        <w:t xml:space="preserve">Let us find out top busiest </w:t>
       </w:r>
       <w:r>
         <w:rPr>
@@ -4038,7 +5285,7 @@
           <w:szCs w:val="21"/>
           <w:shd w:val="clear" w:color="auto" w:fill="FFFFFF"/>
         </w:rPr>
-        <w:t>0 airports and analyze where not go for vacation in January (</w:t>
+        <w:t>1</w:t>
       </w:r>
       <w:r>
         <w:rPr>
@@ -4048,7 +5295,7 @@
           <w:szCs w:val="21"/>
           <w:shd w:val="clear" w:color="auto" w:fill="FFFFFF"/>
         </w:rPr>
-        <w:t>b</w:t>
+        <w:t>0 airports and analyze where not go for vacation in January (</w:t>
       </w:r>
       <w:r>
         <w:rPr>
@@ -4058,7 +5305,7 @@
           <w:szCs w:val="21"/>
           <w:shd w:val="clear" w:color="auto" w:fill="FFFFFF"/>
         </w:rPr>
-        <w:t xml:space="preserve">ased on delays </w:t>
+        <w:t>b</w:t>
       </w:r>
       <w:r>
         <w:rPr>
@@ -4068,17 +5315,7 @@
           <w:szCs w:val="21"/>
           <w:shd w:val="clear" w:color="auto" w:fill="FFFFFF"/>
         </w:rPr>
-        <w:t>etc.</w:t>
-      </w:r>
-      <w:r>
-        <w:rPr>
-          <w:rFonts w:ascii="Times New Roman" w:hAnsi="Times New Roman" w:cs="Times New Roman"/>
-          <w:color w:val="000000"/>
-          <w:sz w:val="21"/>
-          <w:szCs w:val="21"/>
-          <w:shd w:val="clear" w:color="auto" w:fill="FFFFFF"/>
-        </w:rPr>
-        <w:t>)</w:t>
+        <w:t>ased on delays etc.)</w:t>
       </w:r>
     </w:p>
     <w:p>
@@ -4199,7 +5436,51 @@
           <w:shd w:val="clear" w:color="auto" w:fill="FFFFFF"/>
         </w:rPr>
         <w:lastRenderedPageBreak/>
-        <w:t>We can see clear dispersion in data at Laguardia NYC and Ohare'</w:t>
+        <w:t xml:space="preserve">We can see clear dispersion in data at </w:t>
+      </w:r>
+      <w:proofErr w:type="spellStart"/>
+      <w:r>
+        <w:rPr>
+          <w:rFonts w:ascii="Times New Roman" w:hAnsi="Times New Roman" w:cs="Times New Roman"/>
+          <w:color w:val="000000"/>
+          <w:sz w:val="21"/>
+          <w:szCs w:val="21"/>
+          <w:shd w:val="clear" w:color="auto" w:fill="FFFFFF"/>
+        </w:rPr>
+        <w:t>Laguardia</w:t>
+      </w:r>
+      <w:proofErr w:type="spellEnd"/>
+      <w:r>
+        <w:rPr>
+          <w:rFonts w:ascii="Times New Roman" w:hAnsi="Times New Roman" w:cs="Times New Roman"/>
+          <w:color w:val="000000"/>
+          <w:sz w:val="21"/>
+          <w:szCs w:val="21"/>
+          <w:shd w:val="clear" w:color="auto" w:fill="FFFFFF"/>
+        </w:rPr>
+        <w:t xml:space="preserve"> NYC and </w:t>
+      </w:r>
+      <w:proofErr w:type="spellStart"/>
+      <w:r>
+        <w:rPr>
+          <w:rFonts w:ascii="Times New Roman" w:hAnsi="Times New Roman" w:cs="Times New Roman"/>
+          <w:color w:val="000000"/>
+          <w:sz w:val="21"/>
+          <w:szCs w:val="21"/>
+          <w:shd w:val="clear" w:color="auto" w:fill="FFFFFF"/>
+        </w:rPr>
+        <w:t>Ohare</w:t>
+      </w:r>
+      <w:proofErr w:type="spellEnd"/>
+      <w:r>
+        <w:rPr>
+          <w:rFonts w:ascii="Times New Roman" w:hAnsi="Times New Roman" w:cs="Times New Roman"/>
+          <w:color w:val="000000"/>
+          <w:sz w:val="21"/>
+          <w:szCs w:val="21"/>
+          <w:shd w:val="clear" w:color="auto" w:fill="FFFFFF"/>
+        </w:rPr>
+        <w:t>'</w:t>
       </w:r>
       <w:r>
         <w:rPr>
@@ -4378,31 +5659,38 @@
           <w:color w:val="000000"/>
           <w:shd w:val="clear" w:color="auto" w:fill="FFFFFF"/>
         </w:rPr>
-        <w:t>Clearly,</w:t>
-      </w:r>
-      <w:r>
-        <w:rPr>
-          <w:rFonts w:ascii="Times New Roman" w:hAnsi="Times New Roman" w:cs="Times New Roman"/>
-          <w:color w:val="000000"/>
-          <w:shd w:val="clear" w:color="auto" w:fill="FFFFFF"/>
-        </w:rPr>
-        <w:t xml:space="preserve"> some days have spikes for most of the carriers suggesting weather related delays on those dates. Suggesting delays at one large airport has a chain reaction </w:t>
-      </w:r>
-      <w:r>
-        <w:rPr>
-          <w:rFonts w:ascii="Times New Roman" w:hAnsi="Times New Roman" w:cs="Times New Roman"/>
-          <w:color w:val="000000"/>
-          <w:shd w:val="clear" w:color="auto" w:fill="FFFFFF"/>
-        </w:rPr>
-        <w:t>effect</w:t>
-      </w:r>
-      <w:r>
-        <w:rPr>
-          <w:rFonts w:ascii="Times New Roman" w:hAnsi="Times New Roman" w:cs="Times New Roman"/>
-          <w:color w:val="000000"/>
-          <w:shd w:val="clear" w:color="auto" w:fill="FFFFFF"/>
-        </w:rPr>
-        <w:t xml:space="preserve"> on other airport delays.</w:t>
+        <w:t>Clearly, some days have spikes for most of the carriers suggesting weather related delays on those dates. Suggesting delays at one large airport has a chain reaction effect on other airport delays.</w:t>
+      </w:r>
+    </w:p>
+    <w:p>
+      <w:pPr>
+        <w:shd w:val="clear" w:color="auto" w:fill="FFFFFF"/>
+        <w:spacing w:before="60" w:after="100" w:afterAutospacing="1" w:line="240" w:lineRule="auto"/>
+        <w:rPr>
+          <w:rFonts w:ascii="Times New Roman" w:eastAsia="Times New Roman" w:hAnsi="Times New Roman" w:cs="Times New Roman"/>
+          <w:b/>
+          <w:bCs/>
+          <w:i/>
+          <w:iCs/>
+          <w:color w:val="24292E"/>
+          <w:sz w:val="24"/>
+          <w:szCs w:val="24"/>
+          <w:u w:val="single"/>
+        </w:rPr>
+      </w:pPr>
+      <w:r>
+        <w:rPr>
+          <w:rFonts w:ascii="Times New Roman" w:eastAsia="Times New Roman" w:hAnsi="Times New Roman" w:cs="Times New Roman"/>
+          <w:b/>
+          <w:bCs/>
+          <w:i/>
+          <w:iCs/>
+          <w:color w:val="24292E"/>
+          <w:sz w:val="24"/>
+          <w:szCs w:val="24"/>
+          <w:u w:val="single"/>
+        </w:rPr>
+        <w:t>Distribution of delays by month</w:t>
       </w:r>
     </w:p>
     <w:p>
@@ -4879,50 +6167,70 @@
         <w:shd w:val="clear" w:color="auto" w:fill="FFFFFF"/>
         <w:spacing w:before="60" w:after="100" w:afterAutospacing="1" w:line="240" w:lineRule="auto"/>
         <w:rPr>
-          <w:rFonts w:ascii="Times New Roman" w:hAnsi="Times New Roman" w:cs="Times New Roman"/>
-          <w:color w:val="000000"/>
-          <w:sz w:val="32"/>
-          <w:szCs w:val="32"/>
-          <w:shd w:val="clear" w:color="auto" w:fill="FFFFFF"/>
-        </w:rPr>
-      </w:pPr>
-      <w:r>
-        <w:rPr>
-          <w:rFonts w:ascii="Times New Roman" w:hAnsi="Times New Roman" w:cs="Times New Roman"/>
-          <w:color w:val="000000"/>
-          <w:sz w:val="32"/>
-          <w:szCs w:val="32"/>
-          <w:shd w:val="clear" w:color="auto" w:fill="FFFFFF"/>
+          <w:rFonts w:ascii="Times New Roman" w:eastAsia="Times New Roman" w:hAnsi="Times New Roman" w:cs="Times New Roman"/>
+          <w:b/>
+          <w:bCs/>
+          <w:i/>
+          <w:iCs/>
+          <w:color w:val="24292E"/>
+          <w:sz w:val="24"/>
+          <w:szCs w:val="24"/>
+          <w:u w:val="single"/>
+        </w:rPr>
+      </w:pPr>
+      <w:r>
+        <w:rPr>
+          <w:rFonts w:ascii="Times New Roman" w:eastAsia="Times New Roman" w:hAnsi="Times New Roman" w:cs="Times New Roman"/>
+          <w:b/>
+          <w:bCs/>
+          <w:i/>
+          <w:iCs/>
+          <w:color w:val="24292E"/>
+          <w:sz w:val="24"/>
+          <w:szCs w:val="24"/>
+          <w:u w:val="single"/>
         </w:rPr>
         <w:t>Comparing</w:t>
       </w:r>
       <w:r>
         <w:rPr>
-          <w:rFonts w:ascii="Times New Roman" w:hAnsi="Times New Roman" w:cs="Times New Roman"/>
-          <w:color w:val="000000"/>
-          <w:sz w:val="32"/>
-          <w:szCs w:val="32"/>
-          <w:shd w:val="clear" w:color="auto" w:fill="FFFFFF"/>
+          <w:rFonts w:ascii="Times New Roman" w:eastAsia="Times New Roman" w:hAnsi="Times New Roman" w:cs="Times New Roman"/>
+          <w:b/>
+          <w:bCs/>
+          <w:i/>
+          <w:iCs/>
+          <w:color w:val="24292E"/>
+          <w:sz w:val="24"/>
+          <w:szCs w:val="24"/>
+          <w:u w:val="single"/>
         </w:rPr>
         <w:t xml:space="preserve"> airline, arrival delay, distance and scheduled time using pair</w:t>
       </w:r>
       <w:r>
         <w:rPr>
-          <w:rFonts w:ascii="Times New Roman" w:hAnsi="Times New Roman" w:cs="Times New Roman"/>
-          <w:color w:val="000000"/>
-          <w:sz w:val="32"/>
-          <w:szCs w:val="32"/>
-          <w:shd w:val="clear" w:color="auto" w:fill="FFFFFF"/>
+          <w:rFonts w:ascii="Times New Roman" w:eastAsia="Times New Roman" w:hAnsi="Times New Roman" w:cs="Times New Roman"/>
+          <w:b/>
+          <w:bCs/>
+          <w:i/>
+          <w:iCs/>
+          <w:color w:val="24292E"/>
+          <w:sz w:val="24"/>
+          <w:szCs w:val="24"/>
+          <w:u w:val="single"/>
         </w:rPr>
         <w:t>-</w:t>
       </w:r>
       <w:r>
         <w:rPr>
-          <w:rFonts w:ascii="Times New Roman" w:hAnsi="Times New Roman" w:cs="Times New Roman"/>
-          <w:color w:val="000000"/>
-          <w:sz w:val="32"/>
-          <w:szCs w:val="32"/>
-          <w:shd w:val="clear" w:color="auto" w:fill="FFFFFF"/>
+          <w:rFonts w:ascii="Times New Roman" w:eastAsia="Times New Roman" w:hAnsi="Times New Roman" w:cs="Times New Roman"/>
+          <w:b/>
+          <w:bCs/>
+          <w:i/>
+          <w:iCs/>
+          <w:color w:val="24292E"/>
+          <w:sz w:val="24"/>
+          <w:szCs w:val="24"/>
+          <w:u w:val="single"/>
         </w:rPr>
         <w:t>plot</w:t>
       </w:r>
@@ -5067,22 +6375,29 @@
         <w:shd w:val="clear" w:color="auto" w:fill="FFFFFF"/>
         <w:spacing w:before="60" w:after="100" w:afterAutospacing="1" w:line="240" w:lineRule="auto"/>
         <w:rPr>
-          <w:rFonts w:ascii="Times New Roman" w:hAnsi="Times New Roman" w:cs="Times New Roman"/>
-          <w:color w:val="000000"/>
-          <w:sz w:val="32"/>
-          <w:szCs w:val="32"/>
-          <w:shd w:val="clear" w:color="auto" w:fill="FFFFFF"/>
-        </w:rPr>
-      </w:pPr>
-      <w:r>
-        <w:rPr>
-          <w:rFonts w:ascii="Times New Roman" w:hAnsi="Times New Roman" w:cs="Times New Roman"/>
-          <w:color w:val="000000"/>
-          <w:sz w:val="32"/>
-          <w:szCs w:val="32"/>
-          <w:shd w:val="clear" w:color="auto" w:fill="FFFFFF"/>
-        </w:rPr>
-        <w:lastRenderedPageBreak/>
+          <w:rFonts w:ascii="Times New Roman" w:eastAsia="Times New Roman" w:hAnsi="Times New Roman" w:cs="Times New Roman"/>
+          <w:b/>
+          <w:bCs/>
+          <w:i/>
+          <w:iCs/>
+          <w:color w:val="24292E"/>
+          <w:sz w:val="24"/>
+          <w:szCs w:val="24"/>
+          <w:u w:val="single"/>
+        </w:rPr>
+      </w:pPr>
+      <w:r>
+        <w:rPr>
+          <w:rFonts w:ascii="Times New Roman" w:eastAsia="Times New Roman" w:hAnsi="Times New Roman" w:cs="Times New Roman"/>
+          <w:b/>
+          <w:bCs/>
+          <w:i/>
+          <w:iCs/>
+          <w:color w:val="24292E"/>
+          <w:sz w:val="24"/>
+          <w:szCs w:val="24"/>
+          <w:u w:val="single"/>
+        </w:rPr>
         <w:t>Delay ranges from airports</w:t>
       </w:r>
     </w:p>
@@ -5102,50 +6417,79 @@
           <w:color w:val="000000"/>
           <w:shd w:val="clear" w:color="auto" w:fill="FFFFFF"/>
         </w:rPr>
-        <w:t xml:space="preserve">Again, we can come up with some sights like </w:t>
-      </w:r>
+        <w:lastRenderedPageBreak/>
+        <w:t xml:space="preserve">Again, we can come up with some sights like maximum number of flights were operated by Southwest just by observing pink </w:t>
+      </w:r>
+      <w:proofErr w:type="gramStart"/>
       <w:r>
         <w:rPr>
           <w:rFonts w:ascii="Times New Roman" w:hAnsi="Times New Roman" w:cs="Times New Roman"/>
           <w:color w:val="000000"/>
           <w:shd w:val="clear" w:color="auto" w:fill="FFFFFF"/>
         </w:rPr>
-        <w:t>maximum number of flights were operated by Southwest just by observing pink dots but the color co</w:t>
-      </w:r>
+        <w:t>dots</w:t>
+      </w:r>
+      <w:proofErr w:type="gramEnd"/>
       <w:r>
         <w:rPr>
           <w:rFonts w:ascii="Times New Roman" w:hAnsi="Times New Roman" w:cs="Times New Roman"/>
           <w:color w:val="000000"/>
           <w:shd w:val="clear" w:color="auto" w:fill="FFFFFF"/>
         </w:rPr>
-        <w:t>ding gets confusing and we have too much data being displayed on this chart which is making it very difficult to read. We needed something to the point and descriptive visualization to provide the data on delays at each airport probably divided by airlines. This will help passengers make decision on choosing airline very easily.</w:t>
-      </w:r>
-    </w:p>
-    <w:p>
-      <w:pPr>
-        <w:shd w:val="clear" w:color="auto" w:fill="FFFFFF"/>
-        <w:spacing w:before="60" w:after="100" w:afterAutospacing="1" w:line="240" w:lineRule="auto"/>
+        <w:t xml:space="preserve"> but the color co</w:t>
+      </w:r>
+      <w:r>
         <w:rPr>
           <w:rFonts w:ascii="Times New Roman" w:hAnsi="Times New Roman" w:cs="Times New Roman"/>
           <w:color w:val="000000"/>
           <w:shd w:val="clear" w:color="auto" w:fill="FFFFFF"/>
         </w:rPr>
-      </w:pPr>
-      <w:r>
+        <w:t>ding gets confusing and we have too much data being displayed on this chart which is making it very difficult to read. We needed something to the point and descriptive visualization to provide the data on delays at each airport probably divided by airlines. This will help passengers make decision on choosing airline very easily.</w:t>
+      </w:r>
+    </w:p>
+    <w:p>
+      <w:pPr>
+        <w:shd w:val="clear" w:color="auto" w:fill="FFFFFF"/>
+        <w:spacing w:before="60" w:after="100" w:afterAutospacing="1" w:line="240" w:lineRule="auto"/>
         <w:rPr>
           <w:rFonts w:ascii="Times New Roman" w:hAnsi="Times New Roman" w:cs="Times New Roman"/>
           <w:color w:val="000000"/>
           <w:shd w:val="clear" w:color="auto" w:fill="FFFFFF"/>
         </w:rPr>
-        <w:t xml:space="preserve">What we really need is some kind of heat map that can show us delays at each airport that too for each airline. This will be very helpful. </w:t>
-      </w:r>
+      </w:pPr>
       <w:r>
         <w:rPr>
           <w:rFonts w:ascii="Times New Roman" w:hAnsi="Times New Roman" w:cs="Times New Roman"/>
           <w:color w:val="000000"/>
           <w:shd w:val="clear" w:color="auto" w:fill="FFFFFF"/>
         </w:rPr>
-        <w:t xml:space="preserve">After researching on internet we found some interesting </w:t>
+        <w:t xml:space="preserve">What we really need is some kind of heat map that can show us delays at each airport that too for each airline. This will be very helpful. </w:t>
+      </w:r>
+      <w:r>
+        <w:rPr>
+          <w:rFonts w:ascii="Times New Roman" w:hAnsi="Times New Roman" w:cs="Times New Roman"/>
+          <w:color w:val="000000"/>
+          <w:shd w:val="clear" w:color="auto" w:fill="FFFFFF"/>
+        </w:rPr>
+        <w:t xml:space="preserve">After researching on </w:t>
+      </w:r>
+      <w:proofErr w:type="gramStart"/>
+      <w:r>
+        <w:rPr>
+          <w:rFonts w:ascii="Times New Roman" w:hAnsi="Times New Roman" w:cs="Times New Roman"/>
+          <w:color w:val="000000"/>
+          <w:shd w:val="clear" w:color="auto" w:fill="FFFFFF"/>
+        </w:rPr>
+        <w:t>internet</w:t>
+      </w:r>
+      <w:proofErr w:type="gramEnd"/>
+      <w:r>
+        <w:rPr>
+          <w:rFonts w:ascii="Times New Roman" w:hAnsi="Times New Roman" w:cs="Times New Roman"/>
+          <w:color w:val="000000"/>
+          <w:shd w:val="clear" w:color="auto" w:fill="FFFFFF"/>
+        </w:rPr>
+        <w:t xml:space="preserve"> we found some interesting </w:t>
       </w:r>
       <w:r>
         <w:rPr>
@@ -5165,6 +6509,7 @@
           <w:id w:val="-272716371"/>
           <w:citation/>
         </w:sdtPr>
+        <w:sdtEndPr/>
         <w:sdtContent>
           <w:r>
             <w:rPr>
@@ -5224,7 +6569,25 @@
           <w:color w:val="000000"/>
           <w:shd w:val="clear" w:color="auto" w:fill="FFFFFF"/>
         </w:rPr>
-        <w:t xml:space="preserve"> . This heat map is great if apart from identifying the airport, it does no help in actually comparing airline carriers at each airport.</w:t>
+        <w:t xml:space="preserve"> . This heat map is great if apart from identifying the airport, it does </w:t>
+      </w:r>
+      <w:proofErr w:type="gramStart"/>
+      <w:r>
+        <w:rPr>
+          <w:rFonts w:ascii="Times New Roman" w:hAnsi="Times New Roman" w:cs="Times New Roman"/>
+          <w:color w:val="000000"/>
+          <w:shd w:val="clear" w:color="auto" w:fill="FFFFFF"/>
+        </w:rPr>
+        <w:t>no</w:t>
+      </w:r>
+      <w:proofErr w:type="gramEnd"/>
+      <w:r>
+        <w:rPr>
+          <w:rFonts w:ascii="Times New Roman" w:hAnsi="Times New Roman" w:cs="Times New Roman"/>
+          <w:color w:val="000000"/>
+          <w:shd w:val="clear" w:color="auto" w:fill="FFFFFF"/>
+        </w:rPr>
+        <w:t xml:space="preserve"> help in actually comparing airline carriers at each airport.</w:t>
       </w:r>
     </w:p>
     <w:p>
@@ -5247,6 +6610,7 @@
           <w:id w:val="-364677561"/>
           <w:citation/>
         </w:sdtPr>
+        <w:sdtEndPr/>
         <w:sdtContent>
           <w:r>
             <w:rPr>
@@ -5305,8 +6669,18 @@
           <w:color w:val="000000"/>
           <w:shd w:val="clear" w:color="auto" w:fill="FFFFFF"/>
         </w:rPr>
-        <w:t xml:space="preserve"> actually shows each airline against airports and gives some insights</w:t>
-      </w:r>
+        <w:t xml:space="preserve"> actually shows each airline against airports and gives some </w:t>
+      </w:r>
+      <w:proofErr w:type="gramStart"/>
+      <w:r>
+        <w:rPr>
+          <w:rFonts w:ascii="Times New Roman" w:hAnsi="Times New Roman" w:cs="Times New Roman"/>
+          <w:color w:val="000000"/>
+          <w:shd w:val="clear" w:color="auto" w:fill="FFFFFF"/>
+        </w:rPr>
+        <w:t>insights</w:t>
+      </w:r>
+      <w:proofErr w:type="gramEnd"/>
       <w:r>
         <w:rPr>
           <w:rFonts w:ascii="Times New Roman" w:hAnsi="Times New Roman" w:cs="Times New Roman"/>
@@ -5360,6 +6734,7 @@
           <w:id w:val="-863891884"/>
           <w:citation/>
         </w:sdtPr>
+        <w:sdtEndPr/>
         <w:sdtContent>
           <w:r>
             <w:rPr>
@@ -5549,36 +6924,46 @@
         <w:spacing w:before="60" w:after="100" w:afterAutospacing="1" w:line="240" w:lineRule="auto"/>
         <w:rPr>
           <w:rFonts w:ascii="Times New Roman" w:eastAsia="Times New Roman" w:hAnsi="Times New Roman" w:cs="Times New Roman"/>
-          <w:color w:val="24292E"/>
-          <w:sz w:val="32"/>
-          <w:szCs w:val="32"/>
-        </w:rPr>
-      </w:pPr>
-      <w:r>
-        <w:rPr>
-          <w:rFonts w:ascii="Times New Roman" w:eastAsia="Times New Roman" w:hAnsi="Times New Roman" w:cs="Times New Roman"/>
-          <w:color w:val="24292E"/>
-          <w:sz w:val="32"/>
-          <w:szCs w:val="32"/>
+          <w:b/>
+          <w:bCs/>
+          <w:i/>
+          <w:iCs/>
+          <w:color w:val="24292E"/>
+          <w:sz w:val="24"/>
+          <w:szCs w:val="24"/>
+          <w:u w:val="single"/>
+        </w:rPr>
+      </w:pPr>
+      <w:r>
+        <w:rPr>
+          <w:rFonts w:ascii="Times New Roman" w:eastAsia="Times New Roman" w:hAnsi="Times New Roman" w:cs="Times New Roman"/>
+          <w:b/>
+          <w:bCs/>
+          <w:i/>
+          <w:iCs/>
+          <w:color w:val="24292E"/>
+          <w:sz w:val="24"/>
+          <w:szCs w:val="24"/>
+          <w:u w:val="single"/>
+        </w:rPr>
+        <w:t>Calculating cancellation, diversion rate and flight percentage for each airline carrier.</w:t>
+      </w:r>
+    </w:p>
+    <w:p>
+      <w:pPr>
+        <w:shd w:val="clear" w:color="auto" w:fill="FFFFFF"/>
+        <w:spacing w:before="60" w:after="100" w:afterAutospacing="1" w:line="240" w:lineRule="auto"/>
+        <w:rPr>
+          <w:rFonts w:ascii="Times New Roman" w:eastAsia="Times New Roman" w:hAnsi="Times New Roman" w:cs="Times New Roman"/>
+          <w:color w:val="24292E"/>
+        </w:rPr>
+      </w:pPr>
+      <w:r>
+        <w:rPr>
+          <w:rFonts w:ascii="Times New Roman" w:eastAsia="Times New Roman" w:hAnsi="Times New Roman" w:cs="Times New Roman"/>
+          <w:color w:val="24292E"/>
         </w:rPr>
         <w:lastRenderedPageBreak/>
-        <w:t>Calculating cancellation, diversion rate and flight percentage for each airline carrier.</w:t>
-      </w:r>
-    </w:p>
-    <w:p>
-      <w:pPr>
-        <w:shd w:val="clear" w:color="auto" w:fill="FFFFFF"/>
-        <w:spacing w:before="60" w:after="100" w:afterAutospacing="1" w:line="240" w:lineRule="auto"/>
-        <w:rPr>
-          <w:rFonts w:ascii="Times New Roman" w:eastAsia="Times New Roman" w:hAnsi="Times New Roman" w:cs="Times New Roman"/>
-          <w:color w:val="24292E"/>
-        </w:rPr>
-      </w:pPr>
-      <w:r>
-        <w:rPr>
-          <w:rFonts w:ascii="Times New Roman" w:eastAsia="Times New Roman" w:hAnsi="Times New Roman" w:cs="Times New Roman"/>
-          <w:color w:val="24292E"/>
-        </w:rPr>
         <w:t xml:space="preserve">We did some calculation on the data to derive cancellation and diversion rates </w:t>
       </w:r>
       <w:r>
@@ -5764,68 +7149,78 @@
         <w:spacing w:before="60" w:after="100" w:afterAutospacing="1" w:line="240" w:lineRule="auto"/>
         <w:rPr>
           <w:rFonts w:ascii="Times New Roman" w:eastAsia="Times New Roman" w:hAnsi="Times New Roman" w:cs="Times New Roman"/>
-          <w:color w:val="24292E"/>
-          <w:sz w:val="32"/>
-          <w:szCs w:val="32"/>
-        </w:rPr>
-      </w:pPr>
-      <w:r>
-        <w:rPr>
-          <w:rFonts w:ascii="Times New Roman" w:eastAsia="Times New Roman" w:hAnsi="Times New Roman" w:cs="Times New Roman"/>
-          <w:color w:val="24292E"/>
-          <w:sz w:val="32"/>
-          <w:szCs w:val="32"/>
+          <w:b/>
+          <w:bCs/>
+          <w:i/>
+          <w:iCs/>
+          <w:color w:val="24292E"/>
+          <w:sz w:val="24"/>
+          <w:szCs w:val="24"/>
+          <w:u w:val="single"/>
+        </w:rPr>
+      </w:pPr>
+      <w:r>
+        <w:rPr>
+          <w:rFonts w:ascii="Times New Roman" w:eastAsia="Times New Roman" w:hAnsi="Times New Roman" w:cs="Times New Roman"/>
+          <w:b/>
+          <w:bCs/>
+          <w:i/>
+          <w:iCs/>
+          <w:color w:val="24292E"/>
+          <w:sz w:val="24"/>
+          <w:szCs w:val="24"/>
+          <w:u w:val="single"/>
+        </w:rPr>
+        <w:t>Taxi-in vs taxi-out in stacked bar chart for every airline</w:t>
+      </w:r>
+    </w:p>
+    <w:p>
+      <w:pPr>
+        <w:shd w:val="clear" w:color="auto" w:fill="FFFFFF"/>
+        <w:spacing w:before="60" w:after="100" w:afterAutospacing="1" w:line="240" w:lineRule="auto"/>
+        <w:rPr>
+          <w:rFonts w:ascii="Times New Roman" w:eastAsia="Times New Roman" w:hAnsi="Times New Roman" w:cs="Times New Roman"/>
+          <w:color w:val="24292E"/>
+        </w:rPr>
+      </w:pPr>
+      <w:r>
+        <w:rPr>
+          <w:rFonts w:ascii="Times New Roman" w:eastAsia="Times New Roman" w:hAnsi="Times New Roman" w:cs="Times New Roman"/>
+          <w:color w:val="24292E"/>
+        </w:rPr>
+        <w:t xml:space="preserve">Another insight we wanted to </w:t>
+      </w:r>
+      <w:r>
+        <w:rPr>
+          <w:rFonts w:ascii="Times New Roman" w:eastAsia="Times New Roman" w:hAnsi="Times New Roman" w:cs="Times New Roman"/>
+          <w:color w:val="24292E"/>
+        </w:rPr>
+        <w:t>highlight</w:t>
+      </w:r>
+      <w:r>
+        <w:rPr>
+          <w:rFonts w:ascii="Times New Roman" w:eastAsia="Times New Roman" w:hAnsi="Times New Roman" w:cs="Times New Roman"/>
+          <w:color w:val="24292E"/>
+        </w:rPr>
+        <w:t xml:space="preserve"> was taxi in vs taxi out by airline.</w:t>
+      </w:r>
+    </w:p>
+    <w:p>
+      <w:pPr>
+        <w:shd w:val="clear" w:color="auto" w:fill="FFFFFF"/>
+        <w:spacing w:before="60" w:after="100" w:afterAutospacing="1" w:line="240" w:lineRule="auto"/>
+        <w:rPr>
+          <w:rFonts w:ascii="Segoe UI" w:eastAsia="Times New Roman" w:hAnsi="Segoe UI" w:cs="Segoe UI"/>
+          <w:color w:val="24292E"/>
+          <w:sz w:val="24"/>
+          <w:szCs w:val="24"/>
+        </w:rPr>
+      </w:pPr>
+      <w:r>
+        <w:rPr>
+          <w:noProof/>
         </w:rPr>
         <w:lastRenderedPageBreak/>
-        <w:t>Taxi-in vs taxi-out in stacked bar chart for every airline</w:t>
-      </w:r>
-    </w:p>
-    <w:p>
-      <w:pPr>
-        <w:shd w:val="clear" w:color="auto" w:fill="FFFFFF"/>
-        <w:spacing w:before="60" w:after="100" w:afterAutospacing="1" w:line="240" w:lineRule="auto"/>
-        <w:rPr>
-          <w:rFonts w:ascii="Times New Roman" w:eastAsia="Times New Roman" w:hAnsi="Times New Roman" w:cs="Times New Roman"/>
-          <w:color w:val="24292E"/>
-        </w:rPr>
-      </w:pPr>
-      <w:r>
-        <w:rPr>
-          <w:rFonts w:ascii="Times New Roman" w:eastAsia="Times New Roman" w:hAnsi="Times New Roman" w:cs="Times New Roman"/>
-          <w:color w:val="24292E"/>
-        </w:rPr>
-        <w:t xml:space="preserve">Another insight we wanted to </w:t>
-      </w:r>
-      <w:r>
-        <w:rPr>
-          <w:rFonts w:ascii="Times New Roman" w:eastAsia="Times New Roman" w:hAnsi="Times New Roman" w:cs="Times New Roman"/>
-          <w:color w:val="24292E"/>
-        </w:rPr>
-        <w:t>highlight</w:t>
-      </w:r>
-      <w:r>
-        <w:rPr>
-          <w:rFonts w:ascii="Times New Roman" w:eastAsia="Times New Roman" w:hAnsi="Times New Roman" w:cs="Times New Roman"/>
-          <w:color w:val="24292E"/>
-        </w:rPr>
-        <w:t xml:space="preserve"> was taxi in vs taxi out by airline.</w:t>
-      </w:r>
-    </w:p>
-    <w:p>
-      <w:pPr>
-        <w:shd w:val="clear" w:color="auto" w:fill="FFFFFF"/>
-        <w:spacing w:before="60" w:after="100" w:afterAutospacing="1" w:line="240" w:lineRule="auto"/>
-        <w:rPr>
-          <w:rFonts w:ascii="Segoe UI" w:eastAsia="Times New Roman" w:hAnsi="Segoe UI" w:cs="Segoe UI"/>
-          <w:color w:val="24292E"/>
-          <w:sz w:val="24"/>
-          <w:szCs w:val="24"/>
-        </w:rPr>
-      </w:pPr>
-      <w:r>
-        <w:rPr>
-          <w:noProof/>
-        </w:rPr>
         <w:drawing>
           <wp:inline distT="0" distB="0" distL="0" distR="0" wp14:anchorId="1DA40A80" wp14:editId="4A2709FB">
             <wp:extent cx="5143500" cy="2571750"/>
@@ -5927,17 +7322,27 @@
         <w:spacing w:before="60" w:after="100" w:afterAutospacing="1" w:line="240" w:lineRule="auto"/>
         <w:rPr>
           <w:rFonts w:ascii="Times New Roman" w:eastAsia="Times New Roman" w:hAnsi="Times New Roman" w:cs="Times New Roman"/>
-          <w:color w:val="24292E"/>
-          <w:sz w:val="32"/>
-          <w:szCs w:val="32"/>
-        </w:rPr>
-      </w:pPr>
-      <w:r>
-        <w:rPr>
-          <w:rFonts w:ascii="Times New Roman" w:eastAsia="Times New Roman" w:hAnsi="Times New Roman" w:cs="Times New Roman"/>
-          <w:color w:val="24292E"/>
-          <w:sz w:val="32"/>
-          <w:szCs w:val="32"/>
+          <w:b/>
+          <w:bCs/>
+          <w:i/>
+          <w:iCs/>
+          <w:color w:val="24292E"/>
+          <w:sz w:val="24"/>
+          <w:szCs w:val="24"/>
+          <w:u w:val="single"/>
+        </w:rPr>
+      </w:pPr>
+      <w:r>
+        <w:rPr>
+          <w:rFonts w:ascii="Times New Roman" w:eastAsia="Times New Roman" w:hAnsi="Times New Roman" w:cs="Times New Roman"/>
+          <w:b/>
+          <w:bCs/>
+          <w:i/>
+          <w:iCs/>
+          <w:color w:val="24292E"/>
+          <w:sz w:val="24"/>
+          <w:szCs w:val="24"/>
+          <w:u w:val="single"/>
         </w:rPr>
         <w:t>Arrival vs departure delay for every airline</w:t>
       </w:r>
@@ -6062,6 +7467,37 @@
         <w:shd w:val="clear" w:color="auto" w:fill="FFFFFF"/>
         <w:spacing w:before="60" w:after="100" w:afterAutospacing="1" w:line="240" w:lineRule="auto"/>
         <w:rPr>
+          <w:rFonts w:ascii="Times New Roman" w:eastAsia="Times New Roman" w:hAnsi="Times New Roman" w:cs="Times New Roman"/>
+          <w:b/>
+          <w:bCs/>
+          <w:i/>
+          <w:iCs/>
+          <w:color w:val="24292E"/>
+          <w:sz w:val="24"/>
+          <w:szCs w:val="24"/>
+          <w:u w:val="single"/>
+        </w:rPr>
+      </w:pPr>
+      <w:r>
+        <w:rPr>
+          <w:rFonts w:ascii="Times New Roman" w:eastAsia="Times New Roman" w:hAnsi="Times New Roman" w:cs="Times New Roman"/>
+          <w:b/>
+          <w:bCs/>
+          <w:i/>
+          <w:iCs/>
+          <w:color w:val="24292E"/>
+          <w:sz w:val="24"/>
+          <w:szCs w:val="24"/>
+          <w:u w:val="single"/>
+        </w:rPr>
+        <w:t>Week by cancellation</w:t>
+      </w:r>
+    </w:p>
+    <w:p>
+      <w:pPr>
+        <w:shd w:val="clear" w:color="auto" w:fill="FFFFFF"/>
+        <w:spacing w:before="60" w:after="100" w:afterAutospacing="1" w:line="240" w:lineRule="auto"/>
+        <w:rPr>
           <w:rFonts w:ascii="Segoe UI" w:eastAsia="Times New Roman" w:hAnsi="Segoe UI" w:cs="Segoe UI"/>
           <w:color w:val="24292E"/>
           <w:sz w:val="24"/>
@@ -6076,27 +7512,6 @@
           <w:szCs w:val="24"/>
         </w:rPr>
         <w:lastRenderedPageBreak/>
-        <w:t>Week by cancellation</w:t>
-      </w:r>
-    </w:p>
-    <w:p>
-      <w:pPr>
-        <w:shd w:val="clear" w:color="auto" w:fill="FFFFFF"/>
-        <w:spacing w:before="60" w:after="100" w:afterAutospacing="1" w:line="240" w:lineRule="auto"/>
-        <w:rPr>
-          <w:rFonts w:ascii="Segoe UI" w:eastAsia="Times New Roman" w:hAnsi="Segoe UI" w:cs="Segoe UI"/>
-          <w:color w:val="24292E"/>
-          <w:sz w:val="24"/>
-          <w:szCs w:val="24"/>
-        </w:rPr>
-      </w:pPr>
-      <w:r>
-        <w:rPr>
-          <w:rFonts w:ascii="Segoe UI" w:eastAsia="Times New Roman" w:hAnsi="Segoe UI" w:cs="Segoe UI"/>
-          <w:color w:val="24292E"/>
-          <w:sz w:val="24"/>
-          <w:szCs w:val="24"/>
-        </w:rPr>
         <w:t xml:space="preserve">We wanted to see if we </w:t>
       </w:r>
       <w:r>
@@ -6287,6 +7702,37 @@
         <w:shd w:val="clear" w:color="auto" w:fill="FFFFFF"/>
         <w:spacing w:before="60" w:after="100" w:afterAutospacing="1" w:line="240" w:lineRule="auto"/>
         <w:rPr>
+          <w:rFonts w:ascii="Times New Roman" w:eastAsia="Times New Roman" w:hAnsi="Times New Roman" w:cs="Times New Roman"/>
+          <w:b/>
+          <w:bCs/>
+          <w:i/>
+          <w:iCs/>
+          <w:color w:val="24292E"/>
+          <w:sz w:val="24"/>
+          <w:szCs w:val="24"/>
+          <w:u w:val="single"/>
+        </w:rPr>
+      </w:pPr>
+      <w:r>
+        <w:rPr>
+          <w:rFonts w:ascii="Times New Roman" w:eastAsia="Times New Roman" w:hAnsi="Times New Roman" w:cs="Times New Roman"/>
+          <w:b/>
+          <w:bCs/>
+          <w:i/>
+          <w:iCs/>
+          <w:color w:val="24292E"/>
+          <w:sz w:val="24"/>
+          <w:szCs w:val="24"/>
+          <w:u w:val="single"/>
+        </w:rPr>
+        <w:t>Choropleth state wise map visualization for cancelled flights</w:t>
+      </w:r>
+    </w:p>
+    <w:p>
+      <w:pPr>
+        <w:shd w:val="clear" w:color="auto" w:fill="FFFFFF"/>
+        <w:spacing w:before="60" w:after="100" w:afterAutospacing="1" w:line="240" w:lineRule="auto"/>
+        <w:rPr>
           <w:rFonts w:ascii="Segoe UI" w:eastAsia="Times New Roman" w:hAnsi="Segoe UI" w:cs="Segoe UI"/>
           <w:color w:val="24292E"/>
           <w:sz w:val="24"/>
@@ -6301,20 +7747,19 @@
           <w:szCs w:val="24"/>
         </w:rPr>
         <w:lastRenderedPageBreak/>
-        <w:t>Choropleth state wise map visualization for cancelled flights</w:t>
-      </w:r>
-    </w:p>
-    <w:p>
-      <w:pPr>
-        <w:shd w:val="clear" w:color="auto" w:fill="FFFFFF"/>
-        <w:spacing w:before="60" w:after="100" w:afterAutospacing="1" w:line="240" w:lineRule="auto"/>
+        <w:t xml:space="preserve">Is there a way we can visualize cancellation, diversion and delay data by every state of USA? We have airport information like city, state, latitude and longitude available in our </w:t>
+      </w:r>
+      <w:proofErr w:type="gramStart"/>
+      <w:r>
         <w:rPr>
           <w:rFonts w:ascii="Segoe UI" w:eastAsia="Times New Roman" w:hAnsi="Segoe UI" w:cs="Segoe UI"/>
           <w:color w:val="24292E"/>
           <w:sz w:val="24"/>
           <w:szCs w:val="24"/>
         </w:rPr>
-      </w:pPr>
+        <w:t>data-set</w:t>
+      </w:r>
+      <w:proofErr w:type="gramEnd"/>
       <w:r>
         <w:rPr>
           <w:rFonts w:ascii="Segoe UI" w:eastAsia="Times New Roman" w:hAnsi="Segoe UI" w:cs="Segoe UI"/>
@@ -6322,7 +7767,27 @@
           <w:sz w:val="24"/>
           <w:szCs w:val="24"/>
         </w:rPr>
-        <w:t>Is there a way we can visualize cancellation, diversion and delay data by every state of USA? We have airport information like city, state, latitude and longitude available in our data-set. So let’s try to use the number of cancellation of flights for all the airports for a particular state and try to visualize that using map.</w:t>
+        <w:t xml:space="preserve">. </w:t>
+      </w:r>
+      <w:proofErr w:type="gramStart"/>
+      <w:r>
+        <w:rPr>
+          <w:rFonts w:ascii="Segoe UI" w:eastAsia="Times New Roman" w:hAnsi="Segoe UI" w:cs="Segoe UI"/>
+          <w:color w:val="24292E"/>
+          <w:sz w:val="24"/>
+          <w:szCs w:val="24"/>
+        </w:rPr>
+        <w:t>So</w:t>
+      </w:r>
+      <w:proofErr w:type="gramEnd"/>
+      <w:r>
+        <w:rPr>
+          <w:rFonts w:ascii="Segoe UI" w:eastAsia="Times New Roman" w:hAnsi="Segoe UI" w:cs="Segoe UI"/>
+          <w:color w:val="24292E"/>
+          <w:sz w:val="24"/>
+          <w:szCs w:val="24"/>
+        </w:rPr>
+        <w:t xml:space="preserve"> let’s try to use the number of cancellation of flights for all the airports for a particular state and try to visualize that using map.</w:t>
       </w:r>
       <w:r>
         <w:rPr>
@@ -6344,6 +7809,7 @@
           <w:id w:val="1601605349"/>
           <w:citation/>
         </w:sdtPr>
+        <w:sdtEndPr/>
         <w:sdtContent>
           <w:r>
             <w:rPr>
@@ -6400,8 +7866,19 @@
           <w:sz w:val="24"/>
           <w:szCs w:val="24"/>
         </w:rPr>
-        <w:t>. The biggest problem we ran into while trying this is the state coding done in the vega_dataset</w:t>
-      </w:r>
+        <w:t xml:space="preserve">. The biggest problem we ran into while trying this is the state coding done in the </w:t>
+      </w:r>
+      <w:proofErr w:type="spellStart"/>
+      <w:r>
+        <w:rPr>
+          <w:rFonts w:ascii="Segoe UI" w:eastAsia="Times New Roman" w:hAnsi="Segoe UI" w:cs="Segoe UI"/>
+          <w:color w:val="24292E"/>
+          <w:sz w:val="24"/>
+          <w:szCs w:val="24"/>
+        </w:rPr>
+        <w:t>vega_dataset</w:t>
+      </w:r>
+      <w:proofErr w:type="spellEnd"/>
     </w:p>
     <w:p>
       <w:pPr>
@@ -6451,6 +7928,7 @@
         </w:rPr>
         <w:t xml:space="preserve"> </w:t>
       </w:r>
+      <w:proofErr w:type="spellStart"/>
       <w:r>
         <w:rPr>
           <w:rFonts w:ascii="Consolas" w:eastAsia="Times New Roman" w:hAnsi="Consolas" w:cs="Consolas"/>
@@ -6462,6 +7940,7 @@
         </w:rPr>
         <w:t>altair</w:t>
       </w:r>
+      <w:proofErr w:type="spellEnd"/>
       <w:r>
         <w:rPr>
           <w:rFonts w:ascii="Consolas" w:eastAsia="Times New Roman" w:hAnsi="Consolas" w:cs="Consolas"/>
@@ -6551,6 +8030,7 @@
         </w:rPr>
         <w:t xml:space="preserve"> </w:t>
       </w:r>
+      <w:proofErr w:type="spellStart"/>
       <w:r>
         <w:rPr>
           <w:rFonts w:ascii="Consolas" w:eastAsia="Times New Roman" w:hAnsi="Consolas" w:cs="Consolas"/>
@@ -6562,6 +8042,7 @@
         </w:rPr>
         <w:t>vega_datasets</w:t>
       </w:r>
+      <w:proofErr w:type="spellEnd"/>
       <w:r>
         <w:rPr>
           <w:rFonts w:ascii="Consolas" w:eastAsia="Times New Roman" w:hAnsi="Consolas" w:cs="Consolas"/>
@@ -6766,7 +8247,18 @@
           <w:sz w:val="18"/>
           <w:szCs w:val="18"/>
         </w:rPr>
-        <w:t xml:space="preserve"> alt</w:t>
+        <w:t xml:space="preserve"> </w:t>
+      </w:r>
+      <w:proofErr w:type="spellStart"/>
+      <w:proofErr w:type="gramStart"/>
+      <w:r>
+        <w:rPr>
+          <w:rFonts w:ascii="Consolas" w:eastAsia="Times New Roman" w:hAnsi="Consolas" w:cs="Consolas"/>
+          <w:color w:val="404040"/>
+          <w:sz w:val="18"/>
+          <w:szCs w:val="18"/>
+        </w:rPr>
+        <w:t>alt</w:t>
       </w:r>
       <w:r>
         <w:rPr>
@@ -6784,7 +8276,27 @@
           <w:sz w:val="18"/>
           <w:szCs w:val="18"/>
         </w:rPr>
-        <w:t>topo_feature(data</w:t>
+        <w:t>topo</w:t>
+      </w:r>
+      <w:proofErr w:type="gramEnd"/>
+      <w:r>
+        <w:rPr>
+          <w:rFonts w:ascii="Consolas" w:eastAsia="Times New Roman" w:hAnsi="Consolas" w:cs="Consolas"/>
+          <w:color w:val="404040"/>
+          <w:sz w:val="18"/>
+          <w:szCs w:val="18"/>
+        </w:rPr>
+        <w:t>_feature</w:t>
+      </w:r>
+      <w:proofErr w:type="spellEnd"/>
+      <w:r>
+        <w:rPr>
+          <w:rFonts w:ascii="Consolas" w:eastAsia="Times New Roman" w:hAnsi="Consolas" w:cs="Consolas"/>
+          <w:color w:val="404040"/>
+          <w:sz w:val="18"/>
+          <w:szCs w:val="18"/>
+        </w:rPr>
+        <w:t>(data</w:t>
       </w:r>
       <w:r>
         <w:rPr>
@@ -6916,8 +8428,9 @@
           <w:sz w:val="24"/>
           <w:szCs w:val="24"/>
         </w:rPr>
-        <w:t xml:space="preserve"> we dumped idea of using altair</w:t>
-      </w:r>
+        <w:t xml:space="preserve"> we dumped idea of using </w:t>
+      </w:r>
+      <w:proofErr w:type="spellStart"/>
       <w:r>
         <w:rPr>
           <w:rFonts w:ascii="Segoe UI" w:eastAsia="Times New Roman" w:hAnsi="Segoe UI" w:cs="Segoe UI"/>
@@ -6925,10 +8438,18 @@
           <w:sz w:val="24"/>
           <w:szCs w:val="24"/>
         </w:rPr>
+        <w:t>altair</w:t>
+      </w:r>
+      <w:proofErr w:type="spellEnd"/>
+      <w:r>
+        <w:rPr>
+          <w:rFonts w:ascii="Segoe UI" w:eastAsia="Times New Roman" w:hAnsi="Segoe UI" w:cs="Segoe UI"/>
+          <w:color w:val="24292E"/>
+          <w:sz w:val="24"/>
+          <w:szCs w:val="24"/>
+        </w:rPr>
         <w:t xml:space="preserve"> for this purpose</w:t>
       </w:r>
-      <w:bookmarkStart w:id="0" w:name="_GoBack"/>
-      <w:bookmarkEnd w:id="0"/>
       <w:r>
         <w:rPr>
           <w:rFonts w:ascii="Segoe UI" w:eastAsia="Times New Roman" w:hAnsi="Segoe UI" w:cs="Segoe UI"/>
@@ -6936,7 +8457,27 @@
           <w:sz w:val="24"/>
           <w:szCs w:val="24"/>
         </w:rPr>
-        <w:t xml:space="preserve"> and started looking into other python library which can help do this fairly quickly. We were able to plot Choropleth </w:t>
+        <w:t xml:space="preserve"> and started looking into </w:t>
+      </w:r>
+      <w:proofErr w:type="gramStart"/>
+      <w:r>
+        <w:rPr>
+          <w:rFonts w:ascii="Segoe UI" w:eastAsia="Times New Roman" w:hAnsi="Segoe UI" w:cs="Segoe UI"/>
+          <w:color w:val="24292E"/>
+          <w:sz w:val="24"/>
+          <w:szCs w:val="24"/>
+        </w:rPr>
+        <w:t>other</w:t>
+      </w:r>
+      <w:proofErr w:type="gramEnd"/>
+      <w:r>
+        <w:rPr>
+          <w:rFonts w:ascii="Segoe UI" w:eastAsia="Times New Roman" w:hAnsi="Segoe UI" w:cs="Segoe UI"/>
+          <w:color w:val="24292E"/>
+          <w:sz w:val="24"/>
+          <w:szCs w:val="24"/>
+        </w:rPr>
+        <w:t xml:space="preserve"> python library which can help do this fairly quickly. We were able to plot Choropleth </w:t>
       </w:r>
       <w:r>
         <w:rPr>
@@ -6958,6 +8499,7 @@
           <w:id w:val="-1607188817"/>
           <w:citation/>
         </w:sdtPr>
+        <w:sdtEndPr/>
         <w:sdtContent>
           <w:r>
             <w:rPr>
@@ -7102,18 +8644,28 @@
         <w:shd w:val="clear" w:color="auto" w:fill="FFFFFF"/>
         <w:spacing w:before="60" w:after="100" w:afterAutospacing="1" w:line="240" w:lineRule="auto"/>
         <w:rPr>
-          <w:rFonts w:ascii="Segoe UI" w:eastAsia="Times New Roman" w:hAnsi="Segoe UI" w:cs="Segoe UI"/>
-          <w:color w:val="24292E"/>
-          <w:sz w:val="24"/>
-          <w:szCs w:val="24"/>
-        </w:rPr>
-      </w:pPr>
-      <w:r>
-        <w:rPr>
-          <w:rFonts w:ascii="Segoe UI" w:eastAsia="Times New Roman" w:hAnsi="Segoe UI" w:cs="Segoe UI"/>
-          <w:color w:val="24292E"/>
-          <w:sz w:val="24"/>
-          <w:szCs w:val="24"/>
+          <w:rFonts w:ascii="Times New Roman" w:eastAsia="Times New Roman" w:hAnsi="Times New Roman" w:cs="Times New Roman"/>
+          <w:b/>
+          <w:bCs/>
+          <w:i/>
+          <w:iCs/>
+          <w:color w:val="24292E"/>
+          <w:sz w:val="24"/>
+          <w:szCs w:val="24"/>
+          <w:u w:val="single"/>
+        </w:rPr>
+      </w:pPr>
+      <w:r>
+        <w:rPr>
+          <w:rFonts w:ascii="Times New Roman" w:eastAsia="Times New Roman" w:hAnsi="Times New Roman" w:cs="Times New Roman"/>
+          <w:b/>
+          <w:bCs/>
+          <w:i/>
+          <w:iCs/>
+          <w:color w:val="24292E"/>
+          <w:sz w:val="24"/>
+          <w:szCs w:val="24"/>
+          <w:u w:val="single"/>
         </w:rPr>
         <w:t>Choropleth state wise map visualization for diverted flights</w:t>
       </w:r>
@@ -7225,18 +8777,28 @@
         <w:shd w:val="clear" w:color="auto" w:fill="FFFFFF"/>
         <w:spacing w:before="60" w:after="100" w:afterAutospacing="1" w:line="240" w:lineRule="auto"/>
         <w:rPr>
-          <w:rFonts w:ascii="Segoe UI" w:eastAsia="Times New Roman" w:hAnsi="Segoe UI" w:cs="Segoe UI"/>
-          <w:color w:val="24292E"/>
-          <w:sz w:val="24"/>
-          <w:szCs w:val="24"/>
-        </w:rPr>
-      </w:pPr>
-      <w:r>
-        <w:rPr>
-          <w:rFonts w:ascii="Segoe UI" w:eastAsia="Times New Roman" w:hAnsi="Segoe UI" w:cs="Segoe UI"/>
-          <w:color w:val="24292E"/>
-          <w:sz w:val="24"/>
-          <w:szCs w:val="24"/>
+          <w:rFonts w:ascii="Times New Roman" w:eastAsia="Times New Roman" w:hAnsi="Times New Roman" w:cs="Times New Roman"/>
+          <w:b/>
+          <w:bCs/>
+          <w:i/>
+          <w:iCs/>
+          <w:color w:val="24292E"/>
+          <w:sz w:val="24"/>
+          <w:szCs w:val="24"/>
+          <w:u w:val="single"/>
+        </w:rPr>
+      </w:pPr>
+      <w:r>
+        <w:rPr>
+          <w:rFonts w:ascii="Times New Roman" w:eastAsia="Times New Roman" w:hAnsi="Times New Roman" w:cs="Times New Roman"/>
+          <w:b/>
+          <w:bCs/>
+          <w:i/>
+          <w:iCs/>
+          <w:color w:val="24292E"/>
+          <w:sz w:val="24"/>
+          <w:szCs w:val="24"/>
+          <w:u w:val="single"/>
         </w:rPr>
         <w:t>Choropleth state wise map visualization for delayed flights</w:t>
       </w:r>
@@ -7796,7 +9358,7 @@
 </file>
 
 <file path=word/numbering.xml><?xml version="1.0" encoding="utf-8"?>
-<w:numbering xmlns:wpc="http://schemas.microsoft.com/office/word/2010/wordprocessingCanvas" xmlns:cx="http://schemas.microsoft.com/office/drawing/2014/chartex" xmlns:cx1="http://schemas.microsoft.com/office/drawing/2015/9/8/chartex" xmlns:mc="http://schemas.openxmlformats.org/markup-compatibility/2006" xmlns:o="urn:schemas-microsoft-com:office:office" xmlns:r="http://schemas.openxmlformats.org/officeDocument/2006/relationships" xmlns:m="http://schemas.openxmlformats.org/officeDocument/2006/math" xmlns:v="urn:schemas-microsoft-com:vml" xmlns:wp14="http://schemas.microsoft.com/office/word/2010/wordprocessingDrawing" xmlns:wp="http://schemas.openxmlformats.org/drawingml/2006/wordprocessingDrawing" xmlns:w10="urn:schemas-microsoft-com:office:word" xmlns:w="http://schemas.openxmlformats.org/wordprocessingml/2006/main" xmlns:w14="http://schemas.microsoft.com/office/word/2010/wordml" xmlns:w15="http://schemas.microsoft.com/office/word/2012/wordml" xmlns:w16se="http://schemas.microsoft.com/office/word/2015/wordml/symex" xmlns:wpg="http://schemas.microsoft.com/office/word/2010/wordprocessingGroup" xmlns:wpi="http://schemas.microsoft.com/office/word/2010/wordprocessingInk" xmlns:wne="http://schemas.microsoft.com/office/word/2006/wordml" xmlns:wps="http://schemas.microsoft.com/office/word/2010/wordprocessingShape" mc:Ignorable="w14 w15 w16se wp14">
+<w:numbering xmlns:wpc="http://schemas.microsoft.com/office/word/2010/wordprocessingCanvas" xmlns:cx="http://schemas.microsoft.com/office/drawing/2014/chartex" xmlns:cx1="http://schemas.microsoft.com/office/drawing/2015/9/8/chartex" xmlns:cx2="http://schemas.microsoft.com/office/drawing/2015/10/21/chartex" xmlns:cx3="http://schemas.microsoft.com/office/drawing/2016/5/9/chartex" xmlns:cx4="http://schemas.microsoft.com/office/drawing/2016/5/10/chartex" xmlns:cx5="http://schemas.microsoft.com/office/drawing/2016/5/11/chartex" xmlns:cx6="http://schemas.microsoft.com/office/drawing/2016/5/12/chartex" xmlns:cx7="http://schemas.microsoft.com/office/drawing/2016/5/13/chartex" xmlns:cx8="http://schemas.microsoft.com/office/drawing/2016/5/14/chartex" xmlns:mc="http://schemas.openxmlformats.org/markup-compatibility/2006" xmlns:aink="http://schemas.microsoft.com/office/drawing/2016/ink" xmlns:am3d="http://schemas.microsoft.com/office/drawing/2017/model3d" xmlns:o="urn:schemas-microsoft-com:office:office" xmlns:r="http://schemas.openxmlformats.org/officeDocument/2006/relationships" xmlns:m="http://schemas.openxmlformats.org/officeDocument/2006/math" xmlns:v="urn:schemas-microsoft-com:vml" xmlns:wp14="http://schemas.microsoft.com/office/word/2010/wordprocessingDrawing" xmlns:wp="http://schemas.openxmlformats.org/drawingml/2006/wordprocessingDrawing" xmlns:w10="urn:schemas-microsoft-com:office:word" xmlns:w="http://schemas.openxmlformats.org/wordprocessingml/2006/main" xmlns:w14="http://schemas.microsoft.com/office/word/2010/wordml" xmlns:w15="http://schemas.microsoft.com/office/word/2012/wordml" xmlns:w16cid="http://schemas.microsoft.com/office/word/2016/wordml/cid" xmlns:w16se="http://schemas.microsoft.com/office/word/2015/wordml/symex" xmlns:wpg="http://schemas.microsoft.com/office/word/2010/wordprocessingGroup" xmlns:wpi="http://schemas.microsoft.com/office/word/2010/wordprocessingInk" xmlns:wne="http://schemas.microsoft.com/office/word/2006/wordml" xmlns:wps="http://schemas.microsoft.com/office/word/2010/wordprocessingShape" mc:Ignorable="w14 w15 w16se w16cid wp14">
   <w:abstractNum w:abstractNumId="0" w15:restartNumberingAfterBreak="0">
     <w:nsid w:val="031E4E48"/>
     <w:multiLevelType w:val="hybridMultilevel"/>
@@ -7944,7 +9506,7 @@
 </file>
 
 <file path=word/styles.xml><?xml version="1.0" encoding="utf-8"?>
-<w:styles xmlns:mc="http://schemas.openxmlformats.org/markup-compatibility/2006" xmlns:r="http://schemas.openxmlformats.org/officeDocument/2006/relationships" xmlns:w="http://schemas.openxmlformats.org/wordprocessingml/2006/main" xmlns:w14="http://schemas.microsoft.com/office/word/2010/wordml" xmlns:w15="http://schemas.microsoft.com/office/word/2012/wordml" xmlns:w16se="http://schemas.microsoft.com/office/word/2015/wordml/symex" mc:Ignorable="w14 w15 w16se">
+<w:styles xmlns:mc="http://schemas.openxmlformats.org/markup-compatibility/2006" xmlns:r="http://schemas.openxmlformats.org/officeDocument/2006/relationships" xmlns:w="http://schemas.openxmlformats.org/wordprocessingml/2006/main" xmlns:w14="http://schemas.microsoft.com/office/word/2010/wordml" xmlns:w15="http://schemas.microsoft.com/office/word/2012/wordml" xmlns:w16cid="http://schemas.microsoft.com/office/word/2016/wordml/cid" xmlns:w16se="http://schemas.microsoft.com/office/word/2015/wordml/symex" mc:Ignorable="w14 w15 w16se w16cid">
   <w:docDefaults>
     <w:rPrDefault>
       <w:rPr>
@@ -7960,7 +9522,7 @@
       </w:pPr>
     </w:pPrDefault>
   </w:docDefaults>
-  <w:latentStyles w:defLockedState="0" w:defUIPriority="99" w:defSemiHidden="0" w:defUnhideWhenUsed="0" w:defQFormat="0" w:count="371">
+  <w:latentStyles w:defLockedState="0" w:defUIPriority="99" w:defSemiHidden="0" w:defUnhideWhenUsed="0" w:defQFormat="0" w:count="376">
     <w:lsdException w:name="Normal" w:uiPriority="0" w:qFormat="1"/>
     <w:lsdException w:name="heading 1" w:uiPriority="9" w:qFormat="1"/>
     <w:lsdException w:name="heading 2" w:semiHidden="1" w:uiPriority="9" w:unhideWhenUsed="1" w:qFormat="1"/>
@@ -8066,7 +9628,6 @@
     <w:lsdException w:name="HTML Sample" w:semiHidden="1" w:unhideWhenUsed="1"/>
     <w:lsdException w:name="HTML Typewriter" w:semiHidden="1" w:unhideWhenUsed="1"/>
     <w:lsdException w:name="HTML Variable" w:semiHidden="1" w:unhideWhenUsed="1"/>
-    <w:lsdException w:name="Normal Table" w:semiHidden="1" w:unhideWhenUsed="1"/>
     <w:lsdException w:name="annotation subject" w:semiHidden="1" w:unhideWhenUsed="1"/>
     <w:lsdException w:name="No List" w:semiHidden="1" w:unhideWhenUsed="1"/>
     <w:lsdException w:name="Outline List 1" w:semiHidden="1" w:unhideWhenUsed="1"/>
@@ -8109,11 +9670,8 @@
     <w:lsdException w:name="Table Contemporary" w:semiHidden="1" w:unhideWhenUsed="1"/>
     <w:lsdException w:name="Table Elegant" w:semiHidden="1" w:unhideWhenUsed="1"/>
     <w:lsdException w:name="Table Professional" w:semiHidden="1" w:unhideWhenUsed="1"/>
-    <w:lsdException w:name="Table Subtle 1" w:semiHidden="1" w:unhideWhenUsed="1"/>
     <w:lsdException w:name="Table Subtle 2" w:semiHidden="1" w:unhideWhenUsed="1"/>
     <w:lsdException w:name="Table Web 1" w:semiHidden="1" w:unhideWhenUsed="1"/>
-    <w:lsdException w:name="Table Web 2" w:semiHidden="1" w:unhideWhenUsed="1"/>
-    <w:lsdException w:name="Table Web 3" w:semiHidden="1" w:unhideWhenUsed="1"/>
     <w:lsdException w:name="Balloon Text" w:semiHidden="1" w:unhideWhenUsed="1"/>
     <w:lsdException w:name="Table Grid" w:uiPriority="59"/>
     <w:lsdException w:name="Table Theme" w:semiHidden="1" w:unhideWhenUsed="1"/>
@@ -8332,6 +9890,11 @@
     <w:lsdException w:name="List Table 5 Dark Accent 6" w:uiPriority="50"/>
     <w:lsdException w:name="List Table 6 Colorful Accent 6" w:uiPriority="51"/>
     <w:lsdException w:name="List Table 7 Colorful Accent 6" w:uiPriority="52"/>
+    <w:lsdException w:name="Mention" w:semiHidden="1" w:unhideWhenUsed="1"/>
+    <w:lsdException w:name="Smart Hyperlink" w:semiHidden="1" w:unhideWhenUsed="1"/>
+    <w:lsdException w:name="Hashtag" w:semiHidden="1" w:unhideWhenUsed="1"/>
+    <w:lsdException w:name="Unresolved Mention" w:semiHidden="1" w:unhideWhenUsed="1"/>
+    <w:lsdException w:name="Smart Link" w:semiHidden="1" w:unhideWhenUsed="1"/>
   </w:latentStyles>
   <w:style w:type="paragraph" w:default="1" w:styleId="Normal">
     <w:name w:val="Normal"/>
@@ -8396,8 +9959,8 @@
       <w:u w:val="single"/>
     </w:rPr>
   </w:style>
-  <w:style w:type="character" w:customStyle="1" w:styleId="UnresolvedMention">
-    <w:name w:val="Unresolved Mention"/>
+  <w:style w:type="character" w:customStyle="1" w:styleId="UnresolvedMention1">
+    <w:name w:val="Unresolved Mention1"/>
     <w:basedOn w:val="DefaultParagraphFont"/>
     <w:uiPriority w:val="99"/>
     <w:semiHidden/>
@@ -8916,7 +10479,7 @@
       </b:Author>
     </b:Author>
     <b:URL>http://snap.stanford.edu/class/cs224w-2013/projects2013/cs224w-056-final.pdf</b:URL>
-    <b:RefOrder>6</b:RefOrder>
+    <b:RefOrder>7</b:RefOrder>
   </b:Source>
   <b:Source>
     <b:Tag>qua15</b:Tag>
@@ -8937,7 +10500,7 @@
     </b:Author>
     <b:URL>https://plot.ly/~quarbby/58</b:URL>
     <b:InternetSiteTitle>Plotly</b:InternetSiteTitle>
-    <b:RefOrder>7</b:RefOrder>
+    <b:RefOrder>8</b:RefOrder>
   </b:Source>
   <b:Source>
     <b:Tag>Tut19</b:Tag>
@@ -8958,7 +10521,7 @@
         </b:NameList>
       </b:Author>
     </b:Author>
-    <b:RefOrder>8</b:RefOrder>
+    <b:RefOrder>9</b:RefOrder>
   </b:Source>
   <b:Source>
     <b:Tag>Alt19</b:Tag>
@@ -8977,7 +10540,7 @@
     <b:InternetSiteTitle>Altair</b:InternetSiteTitle>
     <b:Year>2019</b:Year>
     <b:URL>https://altair-viz.github.io/gallery/airports_count.html</b:URL>
-    <b:RefOrder>9</b:RefOrder>
+    <b:RefOrder>10</b:RefOrder>
   </b:Source>
   <b:Source>
     <b:Tag>Plo</b:Tag>
@@ -8995,13 +10558,28 @@
     <b:Title>Ploty</b:Title>
     <b:InternetSiteTitle>Plotly Graphing Libraries</b:InternetSiteTitle>
     <b:URL>https://plot.ly/python/choropleth-maps/</b:URL>
-    <b:RefOrder>10</b:RefOrder>
+    <b:RefOrder>11</b:RefOrder>
+  </b:Source>
+  <b:Source>
+    <b:Tag>Bur191</b:Tag>
+    <b:SourceType>InternetSite</b:SourceType>
+    <b:Guid>{3E78EF4C-B6C9-4825-ACFD-799F90B616EB}</b:Guid>
+    <b:Author>
+      <b:Author>
+        <b:Corporate>Bureau of Transportation Statistics</b:Corporate>
+      </b:Author>
+    </b:Author>
+    <b:Title>Airline On-Time Performance Data</b:Title>
+    <b:InternetSiteTitle>transtats.bts.gov</b:InternetSiteTitle>
+    <b:Year>2013</b:Year>
+    <b:URL>https://www.transtats.bts.gov/Tables.asp?DB_ID=120&amp;DB_Name=Airline%20On-Time%20Performance%20Data&amp;DB_Short_Name=On-Time</b:URL>
+    <b:RefOrder>6</b:RefOrder>
   </b:Source>
 </b:Sources>
 </file>
 
 <file path=customXml/itemProps1.xml><?xml version="1.0" encoding="utf-8"?>
-<ds:datastoreItem xmlns:ds="http://schemas.openxmlformats.org/officeDocument/2006/customXml" ds:itemID="{A4E49D04-5CDC-4B3F-834B-2CB38BBE409E}">
+<ds:datastoreItem xmlns:ds="http://schemas.openxmlformats.org/officeDocument/2006/customXml" ds:itemID="{B7B3542E-A61A-4268-BEA4-0CE3911406E7}">
   <ds:schemaRefs>
     <ds:schemaRef ds:uri="http://schemas.openxmlformats.org/officeDocument/2006/bibliography"/>
   </ds:schemaRefs>

</xml_diff>

<commit_message>
udated pt and report
</commit_message>
<xml_diff>
--- a/branch1/Project Final Report_1.docx
+++ b/branch1/Project Final Report_1.docx
@@ -252,8 +252,6 @@
         </w:rPr>
         <w:t>Abstract</w:t>
       </w:r>
-      <w:bookmarkStart w:id="0" w:name="_GoBack"/>
-      <w:bookmarkEnd w:id="0"/>
     </w:p>
     <w:p>
       <w:pPr>
@@ -638,6 +636,7 @@
           <w:id w:val="2139523076"/>
           <w:citation/>
         </w:sdtPr>
+        <w:sdtEndPr/>
         <w:sdtContent>
           <w:r>
             <w:rPr>
@@ -729,6 +728,7 @@
           <w:id w:val="787942859"/>
           <w:citation/>
         </w:sdtPr>
+        <w:sdtEndPr/>
         <w:sdtContent>
           <w:r>
             <w:rPr>
@@ -826,6 +826,7 @@
           <w:id w:val="-665168788"/>
           <w:citation/>
         </w:sdtPr>
+        <w:sdtEndPr/>
         <w:sdtContent>
           <w:r>
             <w:rPr>
@@ -1027,6 +1028,7 @@
           <w:id w:val="1460916717"/>
           <w:citation/>
         </w:sdtPr>
+        <w:sdtEndPr/>
         <w:sdtContent>
           <w:r>
             <w:rPr>
@@ -1202,6 +1204,7 @@
           <w:id w:val="-304089546"/>
           <w:citation/>
         </w:sdtPr>
+        <w:sdtEndPr/>
         <w:sdtContent>
           <w:r>
             <w:rPr>
@@ -2007,6 +2010,7 @@
           <w:id w:val="-1799058026"/>
           <w:citation/>
         </w:sdtPr>
+        <w:sdtEndPr/>
         <w:sdtContent>
           <w:r>
             <w:rPr>
@@ -2307,6 +2311,7 @@
           <w:id w:val="563616166"/>
           <w:citation/>
         </w:sdtPr>
+        <w:sdtEndPr/>
         <w:sdtContent>
           <w:r>
             <w:rPr>
@@ -6113,21 +6118,7 @@
           <w:rFonts w:ascii="Times New Roman" w:eastAsia="Times New Roman" w:hAnsi="Times New Roman" w:cs="Times New Roman"/>
           <w:color w:val="24292E"/>
         </w:rPr>
-        <w:t xml:space="preserve">As you can see it’s a </w:t>
-      </w:r>
-      <w:r>
-        <w:rPr>
-          <w:rFonts w:ascii="Times New Roman" w:eastAsia="Times New Roman" w:hAnsi="Times New Roman" w:cs="Times New Roman"/>
-          <w:color w:val="24292E"/>
-        </w:rPr>
-        <w:t>great visualization</w:t>
-      </w:r>
-      <w:r>
-        <w:rPr>
-          <w:rFonts w:ascii="Times New Roman" w:eastAsia="Times New Roman" w:hAnsi="Times New Roman" w:cs="Times New Roman"/>
-          <w:color w:val="24292E"/>
-        </w:rPr>
-        <w:t>, showing total number of flights delayed with delay reasons stacked on top of each other for the month of January.</w:t>
+        <w:t>As you can see it’s a great visualization, showing total number of flights delayed with delay reasons stacked on top of each other for the month of January.</w:t>
       </w:r>
     </w:p>
     <w:p>
@@ -7863,7 +7854,23 @@
           <w:color w:val="000000"/>
           <w:shd w:val="clear" w:color="auto" w:fill="FFFFFF"/>
         </w:rPr>
-        <w:t>But we still got a good information out of it. The Distance vs Arrival Delay graph is suggesting that as the distance increases, he number of flights with large delays decreases. It may be due to the long-haul flights covering the delay on their way or airlines may simply cancel significantly delayed long haul flights.</w:t>
+        <w:t xml:space="preserve">But we still got a good information out of it. The Distance vs Arrival Delay graph is suggesting that as the distance increases, </w:t>
+      </w:r>
+      <w:r>
+        <w:rPr>
+          <w:rFonts w:ascii="Times New Roman" w:hAnsi="Times New Roman" w:cs="Times New Roman"/>
+          <w:color w:val="000000"/>
+          <w:shd w:val="clear" w:color="auto" w:fill="FFFFFF"/>
+        </w:rPr>
+        <w:t>t</w:t>
+      </w:r>
+      <w:r>
+        <w:rPr>
+          <w:rFonts w:ascii="Times New Roman" w:hAnsi="Times New Roman" w:cs="Times New Roman"/>
+          <w:color w:val="000000"/>
+          <w:shd w:val="clear" w:color="auto" w:fill="FFFFFF"/>
+        </w:rPr>
+        <w:t>he number of flights with large delays decreases. It may be due to the long-haul flights covering the delay on their way or airlines may simply cancel significantly delayed long haul flights.</w:t>
       </w:r>
     </w:p>
     <w:p>
@@ -7927,7 +7934,17 @@
           <w:color w:val="000000"/>
           <w:shd w:val="clear" w:color="auto" w:fill="FFFFFF"/>
         </w:rPr>
-        <w:t>Is there a way we can visualize cancellation, diversion and delay data by every state of USA?</w:t>
+        <w:t>Is there a way we can visualize cancellation,</w:t>
+      </w:r>
+      <w:bookmarkStart w:id="0" w:name="_GoBack"/>
+      <w:bookmarkEnd w:id="0"/>
+      <w:r>
+        <w:rPr>
+          <w:rFonts w:ascii="Times New Roman" w:hAnsi="Times New Roman" w:cs="Times New Roman"/>
+          <w:color w:val="000000"/>
+          <w:shd w:val="clear" w:color="auto" w:fill="FFFFFF"/>
+        </w:rPr>
+        <w:t xml:space="preserve"> diversion and delay data by every state of USA?</w:t>
       </w:r>
     </w:p>
     <w:p>
@@ -8001,6 +8018,7 @@
           <w:id w:val="1601605349"/>
           <w:citation/>
         </w:sdtPr>
+        <w:sdtEndPr/>
         <w:sdtContent>
           <w:r>
             <w:rPr>
@@ -8633,6 +8651,7 @@
           <w:id w:val="-1607188817"/>
           <w:citation/>
         </w:sdtPr>
+        <w:sdtEndPr/>
         <w:sdtContent>
           <w:r>
             <w:rPr>
@@ -10232,6 +10251,7 @@
           <w:id w:val="-272716371"/>
           <w:citation/>
         </w:sdtPr>
+        <w:sdtEndPr/>
         <w:sdtContent>
           <w:r>
             <w:rPr>
@@ -10404,6 +10424,7 @@
           <w:id w:val="-364677561"/>
           <w:citation/>
         </w:sdtPr>
+        <w:sdtEndPr/>
         <w:sdtContent>
           <w:r>
             <w:rPr>
@@ -10533,6 +10554,7 @@
           <w:id w:val="-863891884"/>
           <w:citation/>
         </w:sdtPr>
+        <w:sdtEndPr/>
         <w:sdtContent>
           <w:r>
             <w:rPr>
@@ -11431,6 +11453,7 @@
           <w:docPartUnique/>
         </w:docPartObj>
       </w:sdtPr>
+      <w:sdtEndPr/>
       <w:sdtContent>
         <w:p>
           <w:pPr>
@@ -11480,6 +11503,7 @@
             <w:id w:val="-573587230"/>
             <w:bibliography/>
           </w:sdtPr>
+          <w:sdtEndPr/>
           <w:sdtContent>
             <w:p>
               <w:pPr>
@@ -12094,6 +12118,7 @@
     <w:lsdException w:name="HTML Sample" w:semiHidden="1" w:unhideWhenUsed="1"/>
     <w:lsdException w:name="HTML Typewriter" w:semiHidden="1" w:unhideWhenUsed="1"/>
     <w:lsdException w:name="HTML Variable" w:semiHidden="1" w:unhideWhenUsed="1"/>
+    <w:lsdException w:name="Normal Table" w:semiHidden="1" w:unhideWhenUsed="1"/>
     <w:lsdException w:name="annotation subject" w:semiHidden="1" w:unhideWhenUsed="1"/>
     <w:lsdException w:name="No List" w:semiHidden="1" w:unhideWhenUsed="1"/>
     <w:lsdException w:name="Outline List 1" w:semiHidden="1" w:unhideWhenUsed="1"/>
@@ -12136,8 +12161,11 @@
     <w:lsdException w:name="Table Contemporary" w:semiHidden="1" w:unhideWhenUsed="1"/>
     <w:lsdException w:name="Table Elegant" w:semiHidden="1" w:unhideWhenUsed="1"/>
     <w:lsdException w:name="Table Professional" w:semiHidden="1" w:unhideWhenUsed="1"/>
+    <w:lsdException w:name="Table Subtle 1" w:semiHidden="1" w:unhideWhenUsed="1"/>
     <w:lsdException w:name="Table Subtle 2" w:semiHidden="1" w:unhideWhenUsed="1"/>
     <w:lsdException w:name="Table Web 1" w:semiHidden="1" w:unhideWhenUsed="1"/>
+    <w:lsdException w:name="Table Web 2" w:semiHidden="1" w:unhideWhenUsed="1"/>
+    <w:lsdException w:name="Table Web 3" w:semiHidden="1" w:unhideWhenUsed="1"/>
     <w:lsdException w:name="Balloon Text" w:semiHidden="1" w:unhideWhenUsed="1"/>
     <w:lsdException w:name="Table Grid" w:uiPriority="59"/>
     <w:lsdException w:name="Table Theme" w:semiHidden="1" w:unhideWhenUsed="1"/>
@@ -12390,6 +12418,7 @@
   <w:style w:type="character" w:default="1" w:styleId="DefaultParagraphFont">
     <w:name w:val="Default Paragraph Font"/>
     <w:uiPriority w:val="1"/>
+    <w:semiHidden/>
     <w:unhideWhenUsed/>
   </w:style>
   <w:style w:type="table" w:default="1" w:styleId="TableNormal">
@@ -13043,7 +13072,7 @@
 </file>
 
 <file path=customXml/itemProps1.xml><?xml version="1.0" encoding="utf-8"?>
-<ds:datastoreItem xmlns:ds="http://schemas.openxmlformats.org/officeDocument/2006/customXml" ds:itemID="{4ACF25E9-16F6-4857-B800-01D88FB16BC2}">
+<ds:datastoreItem xmlns:ds="http://schemas.openxmlformats.org/officeDocument/2006/customXml" ds:itemID="{04D2BD12-4CB2-445B-9666-1D9699E0BD8A}">
   <ds:schemaRefs>
     <ds:schemaRef ds:uri="http://schemas.openxmlformats.org/officeDocument/2006/bibliography"/>
   </ds:schemaRefs>

</xml_diff>